<commit_message>
Subimos primera documentación Europcar IB, SA
</commit_message>
<xml_diff>
--- a/Fase1.docx
+++ b/Fase1.docx
@@ -4,7 +4,10 @@
   <w:body>
     <w:p>
       <w:r>
-        <w:t>Nombre de la empresa. Europcar IB, SA</w:t>
+        <w:t>N</w:t>
+      </w:r>
+      <w:r>
+        <w:t>ombre de la empresa. Europcar IB, SA</w:t>
       </w:r>
     </w:p>
     <w:p>
@@ -18,11 +21,40 @@
         <w:t xml:space="preserve">, en el parque empresarial </w:t>
       </w:r>
       <w:r>
-        <w:t xml:space="preserve">Val Saint-Quentin en Voisins-le-Bretonneux </w:t>
-      </w:r>
-      <w:r>
-        <w:t>esta empresa pertenece al grupo Europcar Mobility Group</w:t>
-      </w:r>
+        <w:t xml:space="preserve">Val Saint-Quentin en </w:t>
+      </w:r>
+      <w:proofErr w:type="spellStart"/>
+      <w:r>
+        <w:t>Voisins</w:t>
+      </w:r>
+      <w:proofErr w:type="spellEnd"/>
+      <w:r>
+        <w:t>-le-</w:t>
+      </w:r>
+      <w:proofErr w:type="spellStart"/>
+      <w:r>
+        <w:t>Bretonneux</w:t>
+      </w:r>
+      <w:proofErr w:type="spellEnd"/>
+      <w:r>
+        <w:t xml:space="preserve"> </w:t>
+      </w:r>
+      <w:r>
+        <w:t xml:space="preserve">esta empresa pertenece al grupo Europcar </w:t>
+      </w:r>
+      <w:proofErr w:type="spellStart"/>
+      <w:r>
+        <w:t>Mobility</w:t>
+      </w:r>
+      <w:proofErr w:type="spellEnd"/>
+      <w:r>
+        <w:t xml:space="preserve"> </w:t>
+      </w:r>
+      <w:proofErr w:type="spellStart"/>
+      <w:r>
+        <w:t>Group</w:t>
+      </w:r>
+      <w:proofErr w:type="spellEnd"/>
       <w:r>
         <w:t xml:space="preserve">. </w:t>
       </w:r>
@@ -30,7 +62,15 @@
     <w:p/>
     <w:p>
       <w:r>
-        <w:t>En 1970 Europcar fue comprada por Régie Renault</w:t>
+        <w:t xml:space="preserve">En 1970 Europcar fue comprada por </w:t>
+      </w:r>
+      <w:proofErr w:type="spellStart"/>
+      <w:r>
+        <w:t>Régie</w:t>
+      </w:r>
+      <w:proofErr w:type="spellEnd"/>
+      <w:r>
+        <w:t xml:space="preserve"> Renault</w:t>
       </w:r>
       <w:r>
         <w:t>. Se fue expandiendo en los siguientes años por Alemania, Bélgica, Holanda y Su</w:t>
@@ -45,8 +85,13 @@
         <w:t xml:space="preserve">UK y Portugal. </w:t>
       </w:r>
       <w:r>
-        <w:t xml:space="preserve"> En el año 1988 se empieza a utilizar la marca InterRent</w:t>
-      </w:r>
+        <w:t xml:space="preserve"> En el año 1988 se empieza a utilizar la marca </w:t>
+      </w:r>
+      <w:proofErr w:type="spellStart"/>
+      <w:r>
+        <w:t>InterRent</w:t>
+      </w:r>
+      <w:proofErr w:type="spellEnd"/>
       <w:r>
         <w:t xml:space="preserve"> y Europcar simultáneamente, pero es en el año 2003 cuando Europcar se vuelve la compañía líder de coches de alquiler en una estrategia basada en el desarrollo de franquicias operativas y u</w:t>
       </w:r>
@@ -54,18 +99,36 @@
         <w:t xml:space="preserve">n desarrollo de numerosos relaciones </w:t>
       </w:r>
       <w:r>
-        <w:t>empresariales con agencias de viajes, compañías de vuelo, empresas, etc..</w:t>
-      </w:r>
-    </w:p>
-    <w:p>
-      <w:r>
-        <w:t>Tiene una posterior transformación de manera acelerada a partir del año 2014 cuando adquiere Ubeeqo</w:t>
-      </w:r>
+        <w:t xml:space="preserve">empresariales con agencias de viajes, compañías de vuelo, empresas, </w:t>
+      </w:r>
+      <w:proofErr w:type="gramStart"/>
+      <w:r>
+        <w:t>etc..</w:t>
+      </w:r>
+      <w:proofErr w:type="gramEnd"/>
+    </w:p>
+    <w:p>
+      <w:r>
+        <w:t xml:space="preserve">Tiene una posterior transformación de manera acelerada a partir del año 2014 cuando adquiere </w:t>
+      </w:r>
+      <w:proofErr w:type="spellStart"/>
+      <w:r>
+        <w:t>Ubeeqo</w:t>
+      </w:r>
+      <w:proofErr w:type="spellEnd"/>
       <w:r>
         <w:t xml:space="preserve"> y en los años posteriores hasta el año 2022 crece en soluciones de </w:t>
       </w:r>
       <w:r>
-        <w:t>movilidad con E-Car Club, Bluemove. La empresa está en constantes transformaciones</w:t>
+        <w:t xml:space="preserve">movilidad con E-Car Club, </w:t>
+      </w:r>
+      <w:proofErr w:type="spellStart"/>
+      <w:r>
+        <w:t>Bluemove</w:t>
+      </w:r>
+      <w:proofErr w:type="spellEnd"/>
+      <w:r>
+        <w:t>. La empresa está en constantes transformaciones</w:t>
       </w:r>
       <w:r>
         <w:t xml:space="preserve"> adoptando una nueva forma de </w:t>
@@ -80,7 +143,15 @@
         <w:t xml:space="preserve"> diferentes modalidades:</w:t>
       </w:r>
       <w:r>
-        <w:t xml:space="preserve"> Coches, Vans y furgonetas, Linea de bajo coste, </w:t>
+        <w:t xml:space="preserve"> Coches, Vans y furgonetas, </w:t>
+      </w:r>
+      <w:proofErr w:type="spellStart"/>
+      <w:r>
+        <w:t>Linea</w:t>
+      </w:r>
+      <w:proofErr w:type="spellEnd"/>
+      <w:r>
+        <w:t xml:space="preserve"> de bajo coste, </w:t>
       </w:r>
       <w:r>
         <w:t>nueva movilidad, cobertura internacional.</w:t>
@@ -90,14 +161,40 @@
       <w:r>
         <w:t xml:space="preserve">Del año 2017 al año 2019 adquiere </w:t>
       </w:r>
-      <w:r>
-        <w:t xml:space="preserve">Goldcar, referente europeo en el alquiler de bajo coste. </w:t>
-      </w:r>
-      <w:r>
-        <w:t xml:space="preserve">Buchbinder de Alemania también es adquirida junto con Guidami en Italia y la franquicia </w:t>
-      </w:r>
-      <w:r>
-        <w:t>danesa de Europcar. Del mismo modo, completó su adquisición con Fox Rent A Car en</w:t>
+      <w:proofErr w:type="spellStart"/>
+      <w:r>
+        <w:t>Goldcar</w:t>
+      </w:r>
+      <w:proofErr w:type="spellEnd"/>
+      <w:r>
+        <w:t xml:space="preserve">, referente europeo en el alquiler de bajo coste. </w:t>
+      </w:r>
+      <w:proofErr w:type="spellStart"/>
+      <w:r>
+        <w:t>Buchbinder</w:t>
+      </w:r>
+      <w:proofErr w:type="spellEnd"/>
+      <w:r>
+        <w:t xml:space="preserve"> de Alemania también es adquirida junto con </w:t>
+      </w:r>
+      <w:proofErr w:type="spellStart"/>
+      <w:r>
+        <w:t>Guidami</w:t>
+      </w:r>
+      <w:proofErr w:type="spellEnd"/>
+      <w:r>
+        <w:t xml:space="preserve"> en Italia y la franquicia </w:t>
+      </w:r>
+      <w:r>
+        <w:t xml:space="preserve">danesa de Europcar. Del mismo modo, completó su adquisición con Fox </w:t>
+      </w:r>
+      <w:proofErr w:type="spellStart"/>
+      <w:r>
+        <w:t>Rent</w:t>
+      </w:r>
+      <w:proofErr w:type="spellEnd"/>
+      <w:r>
+        <w:t xml:space="preserve"> A Car en</w:t>
       </w:r>
       <w:r>
         <w:t xml:space="preserve"> los Estados Unidos de </w:t>
@@ -112,13 +209,29 @@
         <w:t xml:space="preserve"> Y amplio Europcar en sus franquicias finesas y noruegas.</w:t>
       </w:r>
       <w:r>
-        <w:t xml:space="preserve"> El año 2019 Ubeeqo se volvió el </w:t>
+        <w:t xml:space="preserve"> El año 2019 </w:t>
+      </w:r>
+      <w:proofErr w:type="spellStart"/>
+      <w:r>
+        <w:t>Ubeeqo</w:t>
+      </w:r>
+      <w:proofErr w:type="spellEnd"/>
+      <w:r>
+        <w:t xml:space="preserve"> se volvió el </w:t>
       </w:r>
       <w:r>
         <w:t>número</w:t>
       </w:r>
       <w:r>
-        <w:t xml:space="preserve"> 1 en car sharing en Paris.</w:t>
+        <w:t xml:space="preserve"> 1 en car </w:t>
+      </w:r>
+      <w:proofErr w:type="spellStart"/>
+      <w:r>
+        <w:t>sharing</w:t>
+      </w:r>
+      <w:proofErr w:type="spellEnd"/>
+      <w:r>
+        <w:t xml:space="preserve"> en Paris.</w:t>
       </w:r>
     </w:p>
     <w:p/>
@@ -127,13 +240,37 @@
         <w:t xml:space="preserve">Es en 2022 cuando se convierte en </w:t>
       </w:r>
       <w:r>
-        <w:t xml:space="preserve">Green Mobility Holding </w:t>
-      </w:r>
-      <w:r>
-        <w:t xml:space="preserve"> SA,</w:t>
-      </w:r>
-      <w:r>
-        <w:t>sustentado por el Grupo Volkswagen</w:t>
+        <w:t xml:space="preserve">Green </w:t>
+      </w:r>
+      <w:proofErr w:type="spellStart"/>
+      <w:r>
+        <w:t>Mobility</w:t>
+      </w:r>
+      <w:proofErr w:type="spellEnd"/>
+      <w:r>
+        <w:t xml:space="preserve"> </w:t>
+      </w:r>
+      <w:proofErr w:type="gramStart"/>
+      <w:r>
+        <w:t xml:space="preserve">Holding </w:t>
+      </w:r>
+      <w:r>
+        <w:t xml:space="preserve"> </w:t>
+      </w:r>
+      <w:proofErr w:type="spellStart"/>
+      <w:r>
+        <w:t>SA</w:t>
+      </w:r>
+      <w:proofErr w:type="gramEnd"/>
+      <w:r>
+        <w:t>,</w:t>
+      </w:r>
+      <w:r>
+        <w:t>sustentado</w:t>
+      </w:r>
+      <w:proofErr w:type="spellEnd"/>
+      <w:r>
+        <w:t xml:space="preserve"> por el Grupo Volkswagen</w:t>
       </w:r>
       <w:r>
         <w:t>.</w:t>
@@ -155,17 +292,30 @@
       <w:r>
         <w:t xml:space="preserve">empresa </w:t>
       </w:r>
+      <w:proofErr w:type="spellStart"/>
       <w:r>
         <w:t>consituid</w:t>
       </w:r>
       <w:r>
-        <w:t>a en</w:t>
-      </w:r>
-      <w:r>
-        <w:t xml:space="preserve"> el año 1974, actualmente cuenta con 654 empleados</w:t>
-      </w:r>
-      <w:r>
-        <w:t>(fecha 7/2024).</w:t>
+        <w:t>a</w:t>
+      </w:r>
+      <w:proofErr w:type="spellEnd"/>
+      <w:r>
+        <w:t xml:space="preserve"> en</w:t>
+      </w:r>
+      <w:r>
+        <w:t xml:space="preserve"> el año 1974, actualmente cuenta con 654 </w:t>
+      </w:r>
+      <w:proofErr w:type="gramStart"/>
+      <w:r>
+        <w:t>empleados</w:t>
+      </w:r>
+      <w:r>
+        <w:t>(</w:t>
+      </w:r>
+      <w:proofErr w:type="gramEnd"/>
+      <w:r>
+        <w:t>fecha 7/2024).</w:t>
       </w:r>
     </w:p>
     <w:p>
@@ -175,12 +325,28 @@
     </w:p>
     <w:p>
       <w:r>
-        <w:t xml:space="preserve">Europcar IB, SA es una empresa que esta dentro de los servicios de movilidad, en la industria del alquiler de vehículos. </w:t>
-      </w:r>
-    </w:p>
-    <w:p>
-      <w:r>
-        <w:t>En la clasificación mas general, se encuentra en el sector Terciario, de servicios</w:t>
+        <w:t xml:space="preserve">Europcar IB, SA es una empresa que </w:t>
+      </w:r>
+      <w:proofErr w:type="spellStart"/>
+      <w:r>
+        <w:t>esta</w:t>
+      </w:r>
+      <w:proofErr w:type="spellEnd"/>
+      <w:r>
+        <w:t xml:space="preserve"> dentro de los servicios de movilidad, en la industria del alquiler de vehículos. </w:t>
+      </w:r>
+    </w:p>
+    <w:p>
+      <w:r>
+        <w:t xml:space="preserve">En la clasificación </w:t>
+      </w:r>
+      <w:proofErr w:type="spellStart"/>
+      <w:r>
+        <w:t>mas</w:t>
+      </w:r>
+      <w:proofErr w:type="spellEnd"/>
+      <w:r>
+        <w:t xml:space="preserve"> general, se encuentra en el sector Terciario, de servicios</w:t>
       </w:r>
       <w:r>
         <w:t>, abarca todas las actividades económicas que no son producción directa de bienes.</w:t>
@@ -214,10 +380,39 @@
         <w:t xml:space="preserve"> está el alquiler de flotas</w:t>
       </w:r>
       <w:r>
-        <w:t xml:space="preserve"> enfocándose en ofrecer servicios de alquiler a empresas, B2B</w:t>
-      </w:r>
-      <w:r>
-        <w:t xml:space="preserve">(business to business). También está los servicios al cliente, incluyendo la </w:t>
+        <w:t xml:space="preserve"> enfocándose en ofrecer servicios de alquiler a empresas, B2</w:t>
+      </w:r>
+      <w:proofErr w:type="gramStart"/>
+      <w:r>
+        <w:t>B</w:t>
+      </w:r>
+      <w:r>
+        <w:t>(</w:t>
+      </w:r>
+      <w:proofErr w:type="spellStart"/>
+      <w:proofErr w:type="gramEnd"/>
+      <w:r>
+        <w:t>business</w:t>
+      </w:r>
+      <w:proofErr w:type="spellEnd"/>
+      <w:r>
+        <w:t xml:space="preserve"> </w:t>
+      </w:r>
+      <w:proofErr w:type="spellStart"/>
+      <w:r>
+        <w:t>to</w:t>
+      </w:r>
+      <w:proofErr w:type="spellEnd"/>
+      <w:r>
+        <w:t xml:space="preserve"> </w:t>
+      </w:r>
+      <w:proofErr w:type="spellStart"/>
+      <w:r>
+        <w:t>business</w:t>
+      </w:r>
+      <w:proofErr w:type="spellEnd"/>
+      <w:r>
+        <w:t xml:space="preserve">). También está los servicios al cliente, incluyendo la </w:t>
       </w:r>
       <w:r>
         <w:t>atención al cliente y la gestión de reservas, vitales para la satisfacción del cliente en el sector del alquiler de vehículos.</w:t>
@@ -233,7 +428,15 @@
     </w:p>
     <w:p>
       <w:r>
-        <w:t>EUROPCAR IB SA, es una entidad situada en Avenida Partenón 18 Plta 2. 28042, Madrid (Madrid) EUROPCAR IB SA tiene la forma jurídica</w:t>
+        <w:t xml:space="preserve">EUROPCAR IB SA, es una entidad situada en Avenida Partenón 18 </w:t>
+      </w:r>
+      <w:proofErr w:type="spellStart"/>
+      <w:r>
+        <w:t>Plta</w:t>
+      </w:r>
+      <w:proofErr w:type="spellEnd"/>
+      <w:r>
+        <w:t xml:space="preserve"> 2. 28042, Madrid (Madrid) EUROPCAR IB SA tiene la forma jurídica</w:t>
       </w:r>
       <w:r>
         <w:t xml:space="preserve"> </w:t>
@@ -257,7 +460,15 @@
         <w:t xml:space="preserve"> coches, camionetas, para el transporte de personas o cosas, remolques y cualesquiera </w:t>
       </w:r>
       <w:r>
-        <w:t>otros vehículos, con o sin conductor, así como la compra, reparación, mantenimiento y venta de los mismos.</w:t>
+        <w:t xml:space="preserve">otros vehículos, con o sin conductor, así como la compra, reparación, mantenimiento y venta de </w:t>
+      </w:r>
+      <w:proofErr w:type="gramStart"/>
+      <w:r>
+        <w:t>los mismos</w:t>
+      </w:r>
+      <w:proofErr w:type="gramEnd"/>
+      <w:r>
+        <w:t>.</w:t>
       </w:r>
       <w:r>
         <w:t xml:space="preserve"> </w:t>
@@ -272,9 +483,11 @@
       <w:r>
         <w:t xml:space="preserve">En el año 2024 </w:t>
       </w:r>
+      <w:proofErr w:type="gramStart"/>
       <w:r>
         <w:t>a día de hoy</w:t>
       </w:r>
+      <w:proofErr w:type="gramEnd"/>
       <w:r>
         <w:t>, existen 701 empleados en nómina.</w:t>
       </w:r>
@@ -282,94 +495,195 @@
     <w:p/>
     <w:p>
       <w:r>
-        <w:t>Cargos y organigrama. Definición de cargos e interrelación entre ellos: gerentes,</w:t>
+        <w:t>Cargos y organigrama. Definición de cargos e interrelación entre ellos: gerentes, CEO, CTO, directores de departamentos, jefes de proyecto, responsable de grupos, secretariado, oficial, junior, medio, senior… ¿Quién depende de quién? ¿Cómo se agrupan?</w:t>
+      </w:r>
+    </w:p>
+    <w:p>
+      <w:r>
+        <w:t>Comité de dirección.</w:t>
       </w:r>
       <w:r>
         <w:t xml:space="preserve"> </w:t>
       </w:r>
       <w:r>
-        <w:t>CEO, CTO, directores de departamentos, jefes de proyecto, responsable de</w:t>
-      </w:r>
+        <w:t xml:space="preserve">Country Manager: </w:t>
+      </w:r>
+      <w:proofErr w:type="gramStart"/>
+      <w:r>
+        <w:t>Director</w:t>
+      </w:r>
+      <w:proofErr w:type="gramEnd"/>
+      <w:r>
+        <w:t xml:space="preserve"> de finanzas, RCM director, </w:t>
+      </w:r>
+      <w:r>
+        <w:t xml:space="preserve">Fleet Director EMG, Director Comercial, Director de operaciones, Director de Recursos Humanos. </w:t>
+      </w:r>
+    </w:p>
+    <w:p>
+      <w:r>
+        <w:t xml:space="preserve">Operaciones. </w:t>
+      </w:r>
+      <w:r>
+        <w:t>Director de Operaciones</w:t>
+      </w:r>
+      <w:r>
+        <w:t xml:space="preserve">: </w:t>
+      </w:r>
+      <w:proofErr w:type="spellStart"/>
+      <w:r>
+        <w:t>Heads</w:t>
+      </w:r>
+      <w:proofErr w:type="spellEnd"/>
+      <w:r>
+        <w:t xml:space="preserve">, </w:t>
+      </w:r>
+      <w:proofErr w:type="spellStart"/>
+      <w:r>
+        <w:t>Area</w:t>
+      </w:r>
+      <w:proofErr w:type="spellEnd"/>
+      <w:r>
+        <w:t xml:space="preserve"> Manager, </w:t>
+      </w:r>
+      <w:proofErr w:type="spellStart"/>
+      <w:r>
+        <w:t>Station</w:t>
+      </w:r>
+      <w:proofErr w:type="spellEnd"/>
+      <w:r>
+        <w:t xml:space="preserve"> Manager, </w:t>
+      </w:r>
+      <w:proofErr w:type="spellStart"/>
+      <w:r>
+        <w:t>Team</w:t>
+      </w:r>
+      <w:proofErr w:type="spellEnd"/>
       <w:r>
         <w:t xml:space="preserve"> </w:t>
       </w:r>
-      <w:r>
-        <w:t>grupos, secretariado, oficial, junior, medio, senior… ¿Quién depende de quién?</w:t>
-      </w:r>
+      <w:proofErr w:type="gramStart"/>
+      <w:r>
+        <w:t xml:space="preserve">Leader,  </w:t>
+      </w:r>
+      <w:proofErr w:type="spellStart"/>
+      <w:r>
+        <w:t>Rental</w:t>
+      </w:r>
+      <w:proofErr w:type="spellEnd"/>
+      <w:proofErr w:type="gramEnd"/>
       <w:r>
         <w:t xml:space="preserve"> </w:t>
       </w:r>
-      <w:r>
-        <w:t>¿Cómo se agrupan?</w:t>
-      </w:r>
-    </w:p>
-    <w:p>
-      <w:r>
-        <w:t>Comité de dirección.</w:t>
+      <w:proofErr w:type="spellStart"/>
+      <w:r>
+        <w:t>Agent</w:t>
+      </w:r>
+      <w:proofErr w:type="spellEnd"/>
+      <w:r>
+        <w:t>.</w:t>
+      </w:r>
+    </w:p>
+    <w:p>
+      <w:r>
+        <w:t xml:space="preserve">Recursos Humanos. </w:t>
+      </w:r>
+      <w:r>
+        <w:t>Director Recursos Humanos</w:t>
+      </w:r>
+      <w:r>
+        <w:t xml:space="preserve">: Desarrollo y Formación, Reclutamiento, Administración de RH, </w:t>
+      </w:r>
+      <w:r>
+        <w:t>Prevención de Riesgos Laborales</w:t>
+      </w:r>
+      <w:r>
+        <w:t>.</w:t>
+      </w:r>
+    </w:p>
+    <w:p>
+      <w:r>
+        <w:t>Comercial</w:t>
       </w:r>
       <w:r>
         <w:t xml:space="preserve"> </w:t>
       </w:r>
       <w:r>
-        <w:t xml:space="preserve">Country Manager: Director de finanzas, RCM director, </w:t>
-      </w:r>
-      <w:r>
-        <w:t xml:space="preserve">Fleet Director EMG, Director Comercial, Director de operaciones, Director de Recursos Humanos. </w:t>
-      </w:r>
-    </w:p>
-    <w:p>
-      <w:r>
-        <w:t xml:space="preserve">Operaciones. </w:t>
-      </w:r>
-      <w:r>
-        <w:t>Director de Operaciones</w:t>
-      </w:r>
-      <w:r>
-        <w:t>: Heads, Area Manager, Station Manager, Team Leader,  Rental Agent.</w:t>
-      </w:r>
-    </w:p>
-    <w:p>
-      <w:r>
-        <w:t xml:space="preserve">Recursos Humanos. </w:t>
-      </w:r>
-      <w:r>
-        <w:t>Director Recursos Humanos</w:t>
-      </w:r>
-      <w:r>
-        <w:t xml:space="preserve">: Desarrollo y Formación, Reclutamiento, Administración de RH, </w:t>
-      </w:r>
-      <w:r>
-        <w:t>Prevención de Riesgos Laborales</w:t>
-      </w:r>
+        <w:t xml:space="preserve">(Servicio al cliente, GDS y </w:t>
+      </w:r>
+      <w:proofErr w:type="spellStart"/>
+      <w:r>
+        <w:t>Telesales</w:t>
+      </w:r>
+      <w:proofErr w:type="spellEnd"/>
+      <w:r>
+        <w:t xml:space="preserve">); Atención al cliente, administración de ventas, </w:t>
+      </w:r>
+      <w:proofErr w:type="spellStart"/>
+      <w:proofErr w:type="gramStart"/>
+      <w:r>
+        <w:t>Call</w:t>
+      </w:r>
+      <w:proofErr w:type="spellEnd"/>
+      <w:r>
+        <w:t xml:space="preserve"> center</w:t>
+      </w:r>
+      <w:proofErr w:type="gramEnd"/>
+      <w:r>
+        <w:t xml:space="preserve">, </w:t>
+      </w:r>
+      <w:proofErr w:type="spellStart"/>
+      <w:r>
+        <w:t>Telesales</w:t>
+      </w:r>
+      <w:proofErr w:type="spellEnd"/>
       <w:r>
         <w:t>.</w:t>
       </w:r>
     </w:p>
     <w:p>
       <w:r>
-        <w:t>Comercial</w:t>
-      </w:r>
+        <w:t>Comercial (Sales B2B)</w:t>
+      </w:r>
+      <w:r>
+        <w:t xml:space="preserve">: Key </w:t>
+      </w:r>
+      <w:proofErr w:type="spellStart"/>
+      <w:r>
+        <w:t>account</w:t>
+      </w:r>
+      <w:proofErr w:type="spellEnd"/>
       <w:r>
         <w:t xml:space="preserve"> </w:t>
       </w:r>
-      <w:r>
-        <w:t xml:space="preserve">(Servicio al cliente, GDS y Telesales); Atención al cliente, administración de ventas, </w:t>
-      </w:r>
-      <w:r>
-        <w:t>Call center, Telesales.</w:t>
-      </w:r>
-    </w:p>
-    <w:p>
-      <w:r>
-        <w:t>Comercial (Sales B2B)</w:t>
-      </w:r>
-      <w:r>
-        <w:t>: Key account manager.</w:t>
-      </w:r>
-    </w:p>
-    <w:p>
-      <w:r>
-        <w:t xml:space="preserve">Comercial (Incoming &amp; Leisure): </w:t>
+      <w:proofErr w:type="gramStart"/>
+      <w:r>
+        <w:t>manager</w:t>
+      </w:r>
+      <w:proofErr w:type="gramEnd"/>
+      <w:r>
+        <w:t>.</w:t>
+      </w:r>
+    </w:p>
+    <w:p>
+      <w:r>
+        <w:t>Comercial (</w:t>
+      </w:r>
+      <w:proofErr w:type="spellStart"/>
+      <w:r>
+        <w:t>Incoming</w:t>
+      </w:r>
+      <w:proofErr w:type="spellEnd"/>
+      <w:r>
+        <w:t xml:space="preserve"> &amp; </w:t>
+      </w:r>
+      <w:proofErr w:type="spellStart"/>
+      <w:r>
+        <w:t>Leisure</w:t>
+      </w:r>
+      <w:proofErr w:type="spellEnd"/>
+      <w:r>
+        <w:t xml:space="preserve">): </w:t>
       </w:r>
       <w:r>
         <w:t xml:space="preserve">Marketing y comunicación, </w:t>
@@ -383,10 +697,31 @@
         <w:t xml:space="preserve">Finanzas. </w:t>
       </w:r>
       <w:r>
-        <w:t xml:space="preserve">Director de Finanzas: Administación y tasas, </w:t>
-      </w:r>
-      <w:r>
-        <w:t>Purchasing &amp; facilites, IT, Controlling, Calidad y CSR.</w:t>
+        <w:t xml:space="preserve">Director de Finanzas: </w:t>
+      </w:r>
+      <w:proofErr w:type="spellStart"/>
+      <w:r>
+        <w:t>Administación</w:t>
+      </w:r>
+      <w:proofErr w:type="spellEnd"/>
+      <w:r>
+        <w:t xml:space="preserve"> y tasas, </w:t>
+      </w:r>
+      <w:proofErr w:type="spellStart"/>
+      <w:r>
+        <w:t>Purchasing</w:t>
+      </w:r>
+      <w:proofErr w:type="spellEnd"/>
+      <w:r>
+        <w:t xml:space="preserve"> &amp; facilites, IT, </w:t>
+      </w:r>
+      <w:proofErr w:type="spellStart"/>
+      <w:r>
+        <w:t>Controlling</w:t>
+      </w:r>
+      <w:proofErr w:type="spellEnd"/>
+      <w:r>
+        <w:t>, Calidad y CSR.</w:t>
       </w:r>
     </w:p>
     <w:p>
@@ -394,36 +729,101 @@
         <w:t xml:space="preserve">Fleet. </w:t>
       </w:r>
       <w:r>
-        <w:t>Director de Flota: Defleeting y remarketing,</w:t>
-      </w:r>
-      <w:r>
-        <w:t xml:space="preserve"> Planning, Seguros y reparaciones, Mantenimiento.</w:t>
-      </w:r>
-    </w:p>
-    <w:p>
-      <w:r>
-        <w:t>Revenue &amp; Capacity.</w:t>
-      </w:r>
-      <w:r>
-        <w:t>RCM Director: Capacity, Pricing, REvenue.</w:t>
+        <w:t xml:space="preserve">Director de Flota: </w:t>
+      </w:r>
+      <w:proofErr w:type="spellStart"/>
+      <w:r>
+        <w:t>Defleeting</w:t>
+      </w:r>
+      <w:proofErr w:type="spellEnd"/>
+      <w:r>
+        <w:t xml:space="preserve"> y </w:t>
+      </w:r>
+      <w:proofErr w:type="spellStart"/>
+      <w:r>
+        <w:t>remarketing</w:t>
+      </w:r>
+      <w:proofErr w:type="spellEnd"/>
+      <w:r>
+        <w:t>,</w:t>
+      </w:r>
+      <w:r>
+        <w:t xml:space="preserve"> </w:t>
+      </w:r>
+      <w:proofErr w:type="spellStart"/>
+      <w:r>
+        <w:t>Planning</w:t>
+      </w:r>
+      <w:proofErr w:type="spellEnd"/>
+      <w:r>
+        <w:t>, Seguros y reparaciones, Mantenimiento.</w:t>
+      </w:r>
+    </w:p>
+    <w:p>
+      <w:proofErr w:type="spellStart"/>
+      <w:r>
+        <w:t>Revenue</w:t>
+      </w:r>
+      <w:proofErr w:type="spellEnd"/>
+      <w:r>
+        <w:t xml:space="preserve"> &amp; </w:t>
+      </w:r>
+      <w:proofErr w:type="spellStart"/>
+      <w:r>
+        <w:t>Capacity.</w:t>
+      </w:r>
+      <w:r>
+        <w:t>RCM</w:t>
+      </w:r>
+      <w:proofErr w:type="spellEnd"/>
+      <w:r>
+        <w:t xml:space="preserve"> </w:t>
+      </w:r>
+      <w:proofErr w:type="gramStart"/>
+      <w:r>
+        <w:t>Director</w:t>
+      </w:r>
+      <w:proofErr w:type="gramEnd"/>
+      <w:r>
+        <w:t xml:space="preserve">: </w:t>
+      </w:r>
+      <w:proofErr w:type="spellStart"/>
+      <w:r>
+        <w:t>Capacity</w:t>
+      </w:r>
+      <w:proofErr w:type="spellEnd"/>
+      <w:r>
+        <w:t xml:space="preserve">, </w:t>
+      </w:r>
+      <w:proofErr w:type="spellStart"/>
+      <w:r>
+        <w:t>Pricing</w:t>
+      </w:r>
+      <w:proofErr w:type="spellEnd"/>
+      <w:r>
+        <w:t xml:space="preserve">, </w:t>
+      </w:r>
+      <w:proofErr w:type="spellStart"/>
+      <w:r>
+        <w:t>REvenue</w:t>
+      </w:r>
+      <w:proofErr w:type="spellEnd"/>
+      <w:r>
+        <w:t>.</w:t>
       </w:r>
     </w:p>
     <w:p/>
     <w:p>
-      <w:r>
-        <w:t>Necesidades a cubrir por departamento. Cada departamento tiene unas</w:t>
-      </w:r>
-      <w:r>
-        <w:t xml:space="preserve"> </w:t>
-      </w:r>
-      <w:r>
-        <w:t>necesidades específicas</w:t>
-      </w:r>
-      <w:r>
-        <w:t xml:space="preserve">. </w:t>
-      </w:r>
-      <w:r>
-        <w:t>Es conveniente indicar a grandes rasgos cuales son. Por</w:t>
+      <w:proofErr w:type="gramStart"/>
+      <w:r>
+        <w:t>Necesidades a cubrir</w:t>
+      </w:r>
+      <w:proofErr w:type="gramEnd"/>
+      <w:r>
+        <w:t xml:space="preserve"> por departamento. Cada departamento tiene unas necesidades específicas</w:t>
+      </w:r>
+      <w:r>
+        <w:t>. Es conveniente indicar a grandes rasgos cuales son. Por</w:t>
       </w:r>
     </w:p>
     <w:p>
@@ -434,42 +834,12 @@
     <w:p>
       <w:r>
         <w:lastRenderedPageBreak/>
-        <w:t>◦ “El departamento de calidad necesita que en cada puesto de trabajo se</w:t>
-      </w:r>
-      <w:r>
-        <w:t xml:space="preserve"> </w:t>
-      </w:r>
-      <w:r>
-        <w:t>muestren de manera digital y sencilla los procedimientos asociados a ese</w:t>
-      </w:r>
-      <w:r>
-        <w:t xml:space="preserve"> </w:t>
-      </w:r>
-      <w:r>
-        <w:t>puesto”</w:t>
-      </w:r>
-    </w:p>
-    <w:p>
-      <w:r>
-        <w:t>Posiblemente este sea uno de los apartados claves a la hora de</w:t>
-      </w:r>
-      <w:r>
-        <w:t xml:space="preserve"> </w:t>
-      </w:r>
-      <w:r>
-        <w:t>valorar el trabajo de programación posterior. Es aquí donde</w:t>
-      </w:r>
-      <w:r>
-        <w:t xml:space="preserve"> </w:t>
-      </w:r>
-      <w:r>
-        <w:t>conviene entrar más en detalle y describir y analizar esos requerimientos</w:t>
-      </w:r>
-      <w:r>
-        <w:t xml:space="preserve"> </w:t>
-      </w:r>
-      <w:r>
-        <w:t>incluyendo:</w:t>
+        <w:t>◦ “El departamento de calidad necesita que en cada puesto de trabajo se muestren de manera digital y sencilla los procedimientos asociados a ese puesto”</w:t>
+      </w:r>
+    </w:p>
+    <w:p>
+      <w:r>
+        <w:t>Posiblemente este sea uno de los apartados claves a la hora de valorar el trabajo de programación posterior. Es aquí donde conviene entrar más en detalle y describir y analizar esos requerimientos incluyendo:</w:t>
       </w:r>
     </w:p>
     <w:p>
@@ -1103,6 +1473,7 @@
   <w:style w:type="character" w:default="1" w:styleId="Fuentedeprrafopredeter">
     <w:name w:val="Default Paragraph Font"/>
     <w:uiPriority w:val="1"/>
+    <w:semiHidden/>
     <w:unhideWhenUsed/>
   </w:style>
   <w:style w:type="table" w:default="1" w:styleId="Tablanormal">

</xml_diff>

<commit_message>
Modificación1 Europcar IB, funcionalidades, informes
</commit_message>
<xml_diff>
--- a/Fase1.docx
+++ b/Fase1.docx
@@ -21,247 +21,135 @@
         <w:t xml:space="preserve">, en el parque empresarial </w:t>
       </w:r>
       <w:r>
-        <w:t xml:space="preserve">Val Saint-Quentin en </w:t>
-      </w:r>
-      <w:proofErr w:type="spellStart"/>
-      <w:r>
-        <w:t>Voisins</w:t>
-      </w:r>
-      <w:proofErr w:type="spellEnd"/>
-      <w:r>
-        <w:t>-le-</w:t>
-      </w:r>
-      <w:proofErr w:type="spellStart"/>
-      <w:r>
-        <w:t>Bretonneux</w:t>
-      </w:r>
-      <w:proofErr w:type="spellEnd"/>
+        <w:t xml:space="preserve">Val Saint-Quentin en Voisins-le-Bretonneux </w:t>
+      </w:r>
+      <w:r>
+        <w:t>esta empresa pertenece al grupo Europcar Mobility Group</w:t>
+      </w:r>
+      <w:r>
+        <w:t xml:space="preserve">. </w:t>
+      </w:r>
+    </w:p>
+    <w:p/>
+    <w:p>
+      <w:r>
+        <w:t>En 1970 Europcar fue comprada por Régie Renault</w:t>
+      </w:r>
+      <w:r>
+        <w:t>. Se fue expandiendo en los siguientes años por Alemania, Bélgica, Holanda y Su</w:t>
+      </w:r>
+      <w:r>
+        <w:t>iza. Es en el año 1974, cuando se crea la marca en sí</w:t>
+      </w:r>
+      <w:r>
+        <w:t xml:space="preserve"> con su propio nombre y se crean empresas subsidiarias en España, Italia, </w:t>
+      </w:r>
+      <w:r>
+        <w:t xml:space="preserve">UK y Portugal. </w:t>
+      </w:r>
+      <w:r>
+        <w:t xml:space="preserve"> En el año 1988 se empieza a utilizar la marca InterRent</w:t>
+      </w:r>
+      <w:r>
+        <w:t xml:space="preserve"> y Europcar simultáneamente, pero es en el año 2003 cuando Europcar se vuelve la compañía líder de coches de alquiler en una estrategia basada en el desarrollo de franquicias operativas y u</w:t>
+      </w:r>
+      <w:r>
+        <w:t xml:space="preserve">n desarrollo de numerosos relaciones </w:t>
+      </w:r>
+      <w:r>
+        <w:t>empresariales con agencias de viajes, compañías de vuelo, empresas, etc..</w:t>
+      </w:r>
+    </w:p>
+    <w:p>
+      <w:r>
+        <w:t>Tiene una posterior transformación de manera acelerada a partir del año 2014 cuando adquiere Ubeeqo</w:t>
+      </w:r>
+      <w:r>
+        <w:t xml:space="preserve"> y en los años posteriores hasta el año 2022 crece en soluciones de </w:t>
+      </w:r>
+      <w:r>
+        <w:t>movilidad con E-Car Club, Bluemove. La empresa está en constantes transformaciones</w:t>
+      </w:r>
+      <w:r>
+        <w:t xml:space="preserve"> adoptando una nueva forma de </w:t>
+      </w:r>
+      <w:r>
+        <w:t>negocio</w:t>
+      </w:r>
+      <w:r>
+        <w:t xml:space="preserve"> para mejorar las necesidades de los clientes y el uso de sus</w:t>
+      </w:r>
+      <w:r>
+        <w:t xml:space="preserve"> diferentes modalidades:</w:t>
+      </w:r>
+      <w:r>
+        <w:t xml:space="preserve"> Coches, Vans y furgonetas, </w:t>
+      </w:r>
+      <w:r>
+        <w:t>Línea</w:t>
+      </w:r>
+      <w:r>
+        <w:t xml:space="preserve"> de bajo coste, </w:t>
+      </w:r>
+      <w:r>
+        <w:t>nueva movilidad, cobertura internacional.</w:t>
+      </w:r>
+    </w:p>
+    <w:p>
+      <w:r>
+        <w:t xml:space="preserve">Del año 2017 al año 2019 adquiere </w:t>
+      </w:r>
+      <w:r>
+        <w:t xml:space="preserve">Goldcar, referente europeo en el alquiler de bajo coste. </w:t>
+      </w:r>
+      <w:r>
+        <w:t xml:space="preserve">Buchbinder de Alemania también es adquirida junto con Guidami en Italia y la franquicia </w:t>
+      </w:r>
+      <w:r>
+        <w:t>danesa de Europcar. Del mismo modo, completó su adquisición con Fox Rent A Car en</w:t>
+      </w:r>
+      <w:r>
+        <w:t xml:space="preserve"> los Estados Unidos de </w:t>
+      </w:r>
+      <w:r>
+        <w:t>América</w:t>
+      </w:r>
+      <w:r>
+        <w:t>.</w:t>
+      </w:r>
+      <w:r>
+        <w:t xml:space="preserve"> Y amplio Europcar en sus franquicias finesas y noruegas.</w:t>
+      </w:r>
+      <w:r>
+        <w:t xml:space="preserve"> El año 2019 Ubeeqo se volvió el </w:t>
+      </w:r>
+      <w:r>
+        <w:t>número</w:t>
+      </w:r>
+      <w:r>
+        <w:t xml:space="preserve"> 1 en car sharing en Paris.</w:t>
+      </w:r>
+    </w:p>
+    <w:p/>
+    <w:p>
+      <w:r>
+        <w:t xml:space="preserve">Es en 2022 cuando se convierte en </w:t>
+      </w:r>
+      <w:r>
+        <w:t xml:space="preserve">Green Mobility Holding </w:t>
+      </w:r>
       <w:r>
         <w:t xml:space="preserve"> </w:t>
       </w:r>
       <w:r>
-        <w:t xml:space="preserve">esta empresa pertenece al grupo Europcar </w:t>
-      </w:r>
-      <w:proofErr w:type="spellStart"/>
-      <w:r>
-        <w:t>Mobility</w:t>
-      </w:r>
-      <w:proofErr w:type="spellEnd"/>
-      <w:r>
-        <w:t xml:space="preserve"> </w:t>
-      </w:r>
-      <w:proofErr w:type="spellStart"/>
-      <w:r>
-        <w:t>Group</w:t>
-      </w:r>
-      <w:proofErr w:type="spellEnd"/>
-      <w:r>
-        <w:t xml:space="preserve">. </w:t>
-      </w:r>
-    </w:p>
-    <w:p/>
-    <w:p>
-      <w:r>
-        <w:t xml:space="preserve">En 1970 Europcar fue comprada por </w:t>
-      </w:r>
-      <w:proofErr w:type="spellStart"/>
-      <w:r>
-        <w:t>Régie</w:t>
-      </w:r>
-      <w:proofErr w:type="spellEnd"/>
-      <w:r>
-        <w:t xml:space="preserve"> Renault</w:t>
-      </w:r>
-      <w:r>
-        <w:t>. Se fue expandiendo en los siguientes años por Alemania, Bélgica, Holanda y Su</w:t>
-      </w:r>
-      <w:r>
-        <w:t>iza. Es en el año 1974, cuando se crea la marca en sí</w:t>
-      </w:r>
-      <w:r>
-        <w:t xml:space="preserve"> con su propio nombre y se crean empresas subsidiarias en España, Italia, </w:t>
-      </w:r>
-      <w:r>
-        <w:t xml:space="preserve">UK y Portugal. </w:t>
-      </w:r>
-      <w:r>
-        <w:t xml:space="preserve"> En el año 1988 se empieza a utilizar la marca </w:t>
-      </w:r>
-      <w:proofErr w:type="spellStart"/>
-      <w:r>
-        <w:t>InterRent</w:t>
-      </w:r>
-      <w:proofErr w:type="spellEnd"/>
-      <w:r>
-        <w:t xml:space="preserve"> y Europcar simultáneamente, pero es en el año 2003 cuando Europcar se vuelve la compañía líder de coches de alquiler en una estrategia basada en el desarrollo de franquicias operativas y u</w:t>
-      </w:r>
-      <w:r>
-        <w:t xml:space="preserve">n desarrollo de numerosos relaciones </w:t>
-      </w:r>
-      <w:r>
-        <w:t>empresariales con agencias de viajes, compañías de vuelo, empresas, etc..</w:t>
-      </w:r>
-    </w:p>
-    <w:p>
-      <w:r>
-        <w:t xml:space="preserve">Tiene una posterior transformación de manera acelerada a partir del año 2014 cuando adquiere </w:t>
-      </w:r>
-      <w:proofErr w:type="spellStart"/>
-      <w:r>
-        <w:t>Ubeeqo</w:t>
-      </w:r>
-      <w:proofErr w:type="spellEnd"/>
-      <w:r>
-        <w:t xml:space="preserve"> y en los años posteriores hasta el año 2022 crece en soluciones de </w:t>
-      </w:r>
-      <w:r>
-        <w:t xml:space="preserve">movilidad con E-Car Club, </w:t>
-      </w:r>
-      <w:proofErr w:type="spellStart"/>
-      <w:r>
-        <w:t>Bluemove</w:t>
-      </w:r>
-      <w:proofErr w:type="spellEnd"/>
-      <w:r>
-        <w:t>. La empresa está en constantes transformaciones</w:t>
-      </w:r>
-      <w:r>
-        <w:t xml:space="preserve"> adoptando una nueva forma de </w:t>
-      </w:r>
-      <w:r>
-        <w:t>negocio</w:t>
-      </w:r>
-      <w:r>
-        <w:t xml:space="preserve"> para mejorar las necesidades de los clientes y el uso de sus</w:t>
-      </w:r>
-      <w:r>
-        <w:t xml:space="preserve"> diferentes modalidades:</w:t>
-      </w:r>
-      <w:r>
-        <w:t xml:space="preserve"> Coches, Vans y furgonetas, </w:t>
-      </w:r>
-      <w:proofErr w:type="spellStart"/>
-      <w:r>
-        <w:t>Linea</w:t>
-      </w:r>
-      <w:proofErr w:type="spellEnd"/>
-      <w:r>
-        <w:t xml:space="preserve"> de bajo coste, </w:t>
-      </w:r>
-      <w:r>
-        <w:t>nueva movilidad, cobertura internacional.</w:t>
-      </w:r>
-    </w:p>
-    <w:p>
-      <w:r>
-        <w:t xml:space="preserve">Del año 2017 al año 2019 adquiere </w:t>
-      </w:r>
-      <w:proofErr w:type="spellStart"/>
-      <w:r>
-        <w:t>Goldcar</w:t>
-      </w:r>
-      <w:proofErr w:type="spellEnd"/>
-      <w:r>
-        <w:t xml:space="preserve">, referente europeo en el alquiler de bajo coste. </w:t>
-      </w:r>
-      <w:proofErr w:type="spellStart"/>
-      <w:r>
-        <w:t>Buchbinder</w:t>
-      </w:r>
-      <w:proofErr w:type="spellEnd"/>
-      <w:r>
-        <w:t xml:space="preserve"> de Alemania también es adquirida junto con </w:t>
-      </w:r>
-      <w:proofErr w:type="spellStart"/>
-      <w:r>
-        <w:t>Guidami</w:t>
-      </w:r>
-      <w:proofErr w:type="spellEnd"/>
-      <w:r>
-        <w:t xml:space="preserve"> en Italia y la franquicia </w:t>
-      </w:r>
-      <w:r>
-        <w:t xml:space="preserve">danesa de Europcar. Del mismo modo, completó su adquisición con Fox </w:t>
-      </w:r>
-      <w:proofErr w:type="spellStart"/>
-      <w:r>
-        <w:t>Rent</w:t>
-      </w:r>
-      <w:proofErr w:type="spellEnd"/>
-      <w:r>
-        <w:t xml:space="preserve"> A Car en</w:t>
-      </w:r>
-      <w:r>
-        <w:t xml:space="preserve"> los Estados Unidos de </w:t>
-      </w:r>
-      <w:r>
-        <w:t>América</w:t>
+        <w:t>SA, sustentado</w:t>
+      </w:r>
+      <w:r>
+        <w:t xml:space="preserve"> por el Grupo Volkswagen</w:t>
       </w:r>
       <w:r>
         <w:t>.</w:t>
       </w:r>
-      <w:r>
-        <w:t xml:space="preserve"> Y amplio Europcar en sus franquicias finesas y noruegas.</w:t>
-      </w:r>
-      <w:r>
-        <w:t xml:space="preserve"> El año 2019 </w:t>
-      </w:r>
-      <w:proofErr w:type="spellStart"/>
-      <w:r>
-        <w:t>Ubeeqo</w:t>
-      </w:r>
-      <w:proofErr w:type="spellEnd"/>
-      <w:r>
-        <w:t xml:space="preserve"> se volvió el </w:t>
-      </w:r>
-      <w:r>
-        <w:t>número</w:t>
-      </w:r>
-      <w:r>
-        <w:t xml:space="preserve"> 1 en car </w:t>
-      </w:r>
-      <w:proofErr w:type="spellStart"/>
-      <w:r>
-        <w:t>sharing</w:t>
-      </w:r>
-      <w:proofErr w:type="spellEnd"/>
-      <w:r>
-        <w:t xml:space="preserve"> en Paris.</w:t>
-      </w:r>
-    </w:p>
-    <w:p/>
-    <w:p>
-      <w:r>
-        <w:t xml:space="preserve">Es en 2022 cuando se convierte en </w:t>
-      </w:r>
-      <w:r>
-        <w:t xml:space="preserve">Green </w:t>
-      </w:r>
-      <w:proofErr w:type="spellStart"/>
-      <w:r>
-        <w:t>Mobility</w:t>
-      </w:r>
-      <w:proofErr w:type="spellEnd"/>
-      <w:r>
-        <w:t xml:space="preserve"> Holding </w:t>
-      </w:r>
-      <w:r>
-        <w:t xml:space="preserve"> </w:t>
-      </w:r>
-      <w:proofErr w:type="spellStart"/>
-      <w:r>
-        <w:t>SA,</w:t>
-      </w:r>
-      <w:r>
-        <w:t>sustentado</w:t>
-      </w:r>
-      <w:proofErr w:type="spellEnd"/>
-      <w:r>
-        <w:t xml:space="preserve"> por el Grupo Volkswagen</w:t>
-      </w:r>
-      <w:r>
-        <w:t>.</w:t>
-      </w:r>
     </w:p>
     <w:p>
       <w:r>
@@ -279,22 +167,20 @@
       <w:r>
         <w:t xml:space="preserve">empresa </w:t>
       </w:r>
-      <w:proofErr w:type="spellStart"/>
-      <w:r>
-        <w:t>consituid</w:t>
-      </w:r>
-      <w:r>
-        <w:t>a</w:t>
-      </w:r>
-      <w:proofErr w:type="spellEnd"/>
+      <w:r>
+        <w:t>constituida</w:t>
+      </w:r>
       <w:r>
         <w:t xml:space="preserve"> en</w:t>
       </w:r>
       <w:r>
-        <w:t xml:space="preserve"> el año 1974, actualmente cuenta con 654 empleados</w:t>
-      </w:r>
-      <w:r>
-        <w:t>(fecha 7/2024).</w:t>
+        <w:t xml:space="preserve"> el año 1974, actualmente cuenta con 654 </w:t>
+      </w:r>
+      <w:r>
+        <w:t>empleados (</w:t>
+      </w:r>
+      <w:r>
+        <w:t>fecha 7/2024).</w:t>
       </w:r>
     </w:p>
     <w:p>
@@ -306,11 +192,9 @@
       <w:r>
         <w:t xml:space="preserve">Europcar IB, SA es una empresa que </w:t>
       </w:r>
-      <w:proofErr w:type="spellStart"/>
-      <w:r>
-        <w:t>esta</w:t>
-      </w:r>
-      <w:proofErr w:type="spellEnd"/>
+      <w:r>
+        <w:t>está</w:t>
+      </w:r>
       <w:r>
         <w:t xml:space="preserve"> dentro de los servicios de movilidad, en la industria del alquiler de vehículos. </w:t>
       </w:r>
@@ -319,11 +203,9 @@
       <w:r>
         <w:t xml:space="preserve">En la clasificación </w:t>
       </w:r>
-      <w:proofErr w:type="spellStart"/>
-      <w:r>
-        <w:t>mas</w:t>
-      </w:r>
-      <w:proofErr w:type="spellEnd"/>
+      <w:r>
+        <w:t>más</w:t>
+      </w:r>
       <w:r>
         <w:t xml:space="preserve"> general, se encuentra en el sector Terciario, de servicios</w:t>
       </w:r>
@@ -359,42 +241,123 @@
         <w:t xml:space="preserve"> está el alquiler de flotas</w:t>
       </w:r>
       <w:r>
-        <w:t xml:space="preserve"> enfocándose en ofrecer servicios de alquiler a empresas, B2B</w:t>
-      </w:r>
-      <w:r>
-        <w:t>(</w:t>
-      </w:r>
-      <w:proofErr w:type="spellStart"/>
-      <w:r>
-        <w:t>business</w:t>
-      </w:r>
-      <w:proofErr w:type="spellEnd"/>
+        <w:t xml:space="preserve"> enfocándose en ofrecer servicios de alquiler a empresas, B2</w:t>
+      </w:r>
+      <w:r>
+        <w:t>B (</w:t>
+      </w:r>
+      <w:r>
+        <w:t xml:space="preserve">business to business). También está los servicios al cliente, incluyendo la </w:t>
+      </w:r>
+      <w:r>
+        <w:t>atención al cliente y la gestión de reservas, vitales para la satisfacción del cliente en el sector del alquiler de vehículos.</w:t>
+      </w:r>
+    </w:p>
+    <w:p>
+      <w:r>
+        <w:t>Actividad. Descripción detallada de la actividad o actividades que se realizan</w:t>
+      </w:r>
+      <w:r>
+        <w:t>.</w:t>
+      </w:r>
+    </w:p>
+    <w:p>
+      <w:r>
+        <w:t>EUROPCAR IB SA, es una entidad situada en Avenida Partenón 18 Plta 2. 28042, Madrid (Madrid) EUROPCAR IB SA tiene la forma jurídica</w:t>
+      </w:r>
       <w:r>
         <w:t xml:space="preserve"> </w:t>
       </w:r>
-      <w:proofErr w:type="spellStart"/>
-      <w:r>
-        <w:t>to</w:t>
-      </w:r>
-      <w:proofErr w:type="spellEnd"/>
+      <w:r>
+        <w:t>Sociedad Anónima. Su actividad CNAE es Alquiler de automóviles y vehículos de motor ligeros</w:t>
+      </w:r>
+      <w:r>
+        <w:t xml:space="preserve">. </w:t>
+      </w:r>
+      <w:r>
+        <w:t>Europcar IB, SA se dedica al alquiler de vehículos</w:t>
+      </w:r>
+      <w:r>
+        <w:t>, automóviles,</w:t>
+      </w:r>
+      <w:r>
+        <w:t xml:space="preserve"> de motores ligeros,</w:t>
+      </w:r>
+      <w:r>
+        <w:t xml:space="preserve"> coches, camionetas, para el transporte de personas o cosas, remolques y cualesquiera </w:t>
+      </w:r>
+      <w:r>
+        <w:t>otros vehículos, con o sin conductor, así como la compra, reparación, mantenimiento y venta de los mismos.</w:t>
+      </w:r>
       <w:r>
         <w:t xml:space="preserve"> </w:t>
       </w:r>
-      <w:proofErr w:type="spellStart"/>
-      <w:r>
-        <w:t>business</w:t>
-      </w:r>
-      <w:proofErr w:type="spellEnd"/>
-      <w:r>
-        <w:t xml:space="preserve">). También está los servicios al cliente, incluyendo la </w:t>
-      </w:r>
-      <w:r>
-        <w:t>atención al cliente y la gestión de reservas, vitales para la satisfacción del cliente en el sector del alquiler de vehículos.</w:t>
-      </w:r>
-    </w:p>
-    <w:p>
-      <w:r>
-        <w:t>Actividad. Descripción detallada de la actividad o actividades que se realizan</w:t>
+    </w:p>
+    <w:p>
+      <w:r>
+        <w:t>Número de empleados. Número de empleados en nómina de la empresa</w:t>
+      </w:r>
+    </w:p>
+    <w:p>
+      <w:r>
+        <w:t xml:space="preserve">En el año 2024 </w:t>
+      </w:r>
+      <w:r>
+        <w:t>a día de hoy</w:t>
+      </w:r>
+      <w:r>
+        <w:t>, existen 701 empleados en nómina.</w:t>
+      </w:r>
+    </w:p>
+    <w:p/>
+    <w:p>
+      <w:r>
+        <w:t>Cargos y organigrama. Definición de cargos e interrelación entre ellos: gerentes, CEO, CTO, directores de departamentos, jefes de proyecto, responsable de grupos, secretariado, oficial, junior, medio, senior… ¿Quién depende de quién? ¿Cómo se agrupan?</w:t>
+      </w:r>
+    </w:p>
+    <w:p>
+      <w:r>
+        <w:t>Comité de dirección.</w:t>
+      </w:r>
+      <w:r>
+        <w:t xml:space="preserve"> </w:t>
+      </w:r>
+      <w:r>
+        <w:t xml:space="preserve">Country Manager: </w:t>
+      </w:r>
+      <w:r>
+        <w:t>director</w:t>
+      </w:r>
+      <w:r>
+        <w:t xml:space="preserve"> de finanzas, RCM director, </w:t>
+      </w:r>
+      <w:r>
+        <w:t xml:space="preserve">Fleet Director EMG, Director Comercial, Director de operaciones, Director de Recursos Humanos. </w:t>
+      </w:r>
+    </w:p>
+    <w:p>
+      <w:r>
+        <w:t xml:space="preserve">Operaciones. </w:t>
+      </w:r>
+      <w:r>
+        <w:t>Director de Operaciones</w:t>
+      </w:r>
+      <w:r>
+        <w:t>: Heads, Area Manager, Station Manager, Team Leader,  Rental Agent.</w:t>
+      </w:r>
+    </w:p>
+    <w:p>
+      <w:r>
+        <w:t xml:space="preserve">Recursos Humanos. </w:t>
+      </w:r>
+      <w:r>
+        <w:t>Director Recursos Humanos</w:t>
+      </w:r>
+      <w:r>
+        <w:t xml:space="preserve">: Desarrollo y Formación, Reclutamiento, Administración de RH, </w:t>
+      </w:r>
+      <w:r>
+        <w:t>Prevención de Riesgos Laborales</w:t>
       </w:r>
       <w:r>
         <w:t>.</w:t>
@@ -402,369 +365,194 @@
     </w:p>
     <w:p>
       <w:r>
-        <w:t xml:space="preserve">EUROPCAR IB SA, es una entidad situada en Avenida Partenón 18 </w:t>
-      </w:r>
-      <w:proofErr w:type="spellStart"/>
-      <w:r>
-        <w:t>Plta</w:t>
-      </w:r>
-      <w:proofErr w:type="spellEnd"/>
-      <w:r>
-        <w:t xml:space="preserve"> 2. 28042, Madrid (Madrid) EUROPCAR IB SA tiene la forma jurídica</w:t>
+        <w:t>Comercial</w:t>
       </w:r>
       <w:r>
         <w:t xml:space="preserve"> </w:t>
       </w:r>
       <w:r>
-        <w:t>Sociedad Anónima. Su actividad CNAE es Alquiler de automóviles y vehículos de motor ligeros</w:t>
-      </w:r>
-      <w:r>
-        <w:t xml:space="preserve">. </w:t>
-      </w:r>
-      <w:r>
-        <w:t>Europcar IB, SA se dedica al alquiler de vehículos</w:t>
-      </w:r>
-      <w:r>
-        <w:t>, automóviles,</w:t>
-      </w:r>
-      <w:r>
-        <w:t xml:space="preserve"> de motores ligeros,</w:t>
-      </w:r>
-      <w:r>
-        <w:t xml:space="preserve"> coches, camionetas, para el transporte de personas o cosas, remolques y cualesquiera </w:t>
-      </w:r>
-      <w:r>
-        <w:t>otros vehículos, con o sin conductor, así como la compra, reparación, mantenimiento y venta de los mismos.</w:t>
+        <w:t xml:space="preserve">(Servicio al cliente, GDS y Telesales); Atención al cliente, administración de ventas, </w:t>
+      </w:r>
+      <w:r>
+        <w:t>Call center, Telesales.</w:t>
+      </w:r>
+    </w:p>
+    <w:p>
+      <w:r>
+        <w:t>Comercial (Sales B2B)</w:t>
+      </w:r>
+      <w:r>
+        <w:t>: Key account manager.</w:t>
+      </w:r>
+    </w:p>
+    <w:p>
+      <w:r>
+        <w:t xml:space="preserve">Comercial (Incoming &amp; Leisure): </w:t>
+      </w:r>
+      <w:r>
+        <w:t xml:space="preserve">Marketing y comunicación, </w:t>
+      </w:r>
+      <w:r>
+        <w:t>B2B &amp; B2C.</w:t>
+      </w:r>
+    </w:p>
+    <w:p>
+      <w:r>
+        <w:t xml:space="preserve">Finanzas. </w:t>
+      </w:r>
+      <w:r>
+        <w:t xml:space="preserve">Director de Finanzas: </w:t>
+      </w:r>
+      <w:r>
+        <w:t>Administración</w:t>
+      </w:r>
+      <w:r>
+        <w:t xml:space="preserve"> y tasas, </w:t>
+      </w:r>
+      <w:r>
+        <w:t>Purchasing &amp; facilites, IT, Controlling, Calidad y CSR.</w:t>
+      </w:r>
+    </w:p>
+    <w:p>
+      <w:r>
+        <w:t xml:space="preserve">Fleet. </w:t>
+      </w:r>
+      <w:r>
+        <w:t>Director de Flota: Defleeting y remarketing,</w:t>
+      </w:r>
+      <w:r>
+        <w:t xml:space="preserve"> Planning, Seguros y reparaciones, Mantenimiento.</w:t>
+      </w:r>
+    </w:p>
+    <w:p>
+      <w:r>
+        <w:t>Revenue &amp; Capacity.</w:t>
+      </w:r>
+      <w:r>
+        <w:t>RCM Director: Capacity, Pricing, REvenue.</w:t>
+      </w:r>
+    </w:p>
+    <w:p/>
+    <w:p>
+      <w:r>
+        <w:t>Necesidades a cubrir por departamento. Cada departamento tiene unas necesidades específicas</w:t>
+      </w:r>
+      <w:r>
+        <w:t>. Es conveniente indicar a grandes rasgos cuales son. Por</w:t>
       </w:r>
       <w:r>
         <w:t xml:space="preserve"> </w:t>
       </w:r>
-    </w:p>
-    <w:p>
-      <w:r>
-        <w:t>Número de empleados. Número de empleados en nómina de la empresa</w:t>
-      </w:r>
-    </w:p>
-    <w:p>
-      <w:r>
-        <w:t xml:space="preserve">En el año 2024 </w:t>
-      </w:r>
-      <w:r>
-        <w:t>a día de hoy</w:t>
-      </w:r>
-      <w:r>
-        <w:t>, existen 701 empleados en nómina.</w:t>
+      <w:r>
+        <w:t>ejemplo:</w:t>
+      </w:r>
+    </w:p>
+    <w:p>
+      <w:r>
+        <w:t xml:space="preserve">◦ “El departamento de </w:t>
+      </w:r>
+      <w:r>
+        <w:t>operaciones</w:t>
+      </w:r>
+      <w:r>
+        <w:t xml:space="preserve"> necesita que en cada puesto de trabajo se muestren de manera digital y sencilla los procedimientos asociados a ese puesto”</w:t>
+      </w:r>
+    </w:p>
+    <w:p>
+      <w:r>
+        <w:lastRenderedPageBreak/>
+        <w:t>Disponibilidad de vehículos, cuando entra un vehículo no disponible para alquilar se traslada a un espacio de gestión para su reparación o venta.</w:t>
+      </w:r>
+    </w:p>
+    <w:p>
+      <w:r>
+        <w:t xml:space="preserve">Realización de contratos con un programa sencillo e intuitivo que incluya el CRM de los clientes y la selección de productos adicionales a ofrecer a los clientes. Incluye conexión con pasarela de pago para que el cliente firme todo digitalmente y se le </w:t>
+      </w:r>
+      <w:r>
+        <w:t>reenvíe</w:t>
+      </w:r>
+      <w:r>
+        <w:t xml:space="preserve"> su contrato a su correo electrónico.</w:t>
+      </w:r>
+    </w:p>
+    <w:p>
+      <w:r>
+        <w:t xml:space="preserve">Posteriormente al cierre del contrato de alquiler se enviará un correo de valoración del servicio para que </w:t>
+      </w:r>
+      <w:r>
+        <w:t>puntúe</w:t>
+      </w:r>
+      <w:r>
+        <w:t xml:space="preserve"> </w:t>
+      </w:r>
+      <w:r>
+        <w:t>e</w:t>
+      </w:r>
+      <w:r>
+        <w:t xml:space="preserve">l servicio </w:t>
+      </w:r>
+      <w:r>
+        <w:t xml:space="preserve">de la empresa </w:t>
+      </w:r>
+      <w:r>
+        <w:t>en general prestado</w:t>
+      </w:r>
+      <w:r>
+        <w:t>, especificando tramos del alquiler.</w:t>
+      </w:r>
+    </w:p>
+    <w:p>
+      <w:r>
+        <w:t xml:space="preserve">Otra pantalla sería para la gestión de contratos excedidos y no gestionados, donde previamente según medio de pago del cliente, se le enviará 2 horas antes de la finalización del contrato un email al cliente para avisarle que su contrato está a punto de concluir, ofreciendo la extensión </w:t>
+      </w:r>
+      <w:r>
+        <w:t>de este</w:t>
+      </w:r>
+      <w:r>
+        <w:t xml:space="preserve"> mediante una pasarela de pago o bien redirigiendo un correo a la agencia de viajes / comercial de Europcar para la </w:t>
+      </w:r>
+      <w:r>
+        <w:t>ampliación del contrato o la generación de una nueva reserva de alquiler.</w:t>
+      </w:r>
+    </w:p>
+    <w:p>
+      <w:r>
+        <w:t xml:space="preserve">Generación de informes de ventas diarios de la oficina en general y en particular de cada agente, conectando así con cada conexión de cada agente el resultado diario y el rendimiento </w:t>
+      </w:r>
+      <w:r>
+        <w:t>de este</w:t>
+      </w:r>
+      <w:r>
+        <w:t xml:space="preserve"> con los objetivos que marca la empresa para según que tipo de oficina sea.</w:t>
+      </w:r>
+    </w:p>
+    <w:p>
+      <w:r>
+        <w:t>Generación de dashboards diarios que tengan un computo global a nivel oficina con respecto a: contratos realizados, contratos cerrados, contratos cerrados con daños, números de vehículos preparados a una hora determinada punta necesaria(según oficina), número de vehículos sucios, previsiones de reservas para el día posterior, previsiones del mismo día(en reporte día anterior)</w:t>
+      </w:r>
+      <w:r>
+        <w:t xml:space="preserve">, </w:t>
+      </w:r>
+      <w:r>
+        <w:t>número</w:t>
+      </w:r>
+      <w:r>
+        <w:t xml:space="preserve"> de clientes directos en oficina sin reservas, nps diario recibido de la oficina, nps diario recibido de cada agente de la oficina, productividad diaria de oficina (revenue), productividad diaria de cada agente.</w:t>
+      </w:r>
+    </w:p>
+    <w:p>
+      <w:r>
+        <w:t>Informes de revenue en contratos realizados de manera diaria, semanal y mensual.</w:t>
+      </w:r>
+    </w:p>
+    <w:p>
+      <w:r>
+        <w:t xml:space="preserve">Informes protocolarios automatizados de: movimientos de coches que no se han movilizado en 10 días en adelante, desfase de kilometraje en contratos de alquiler que pasen los 10kms de un alquiler a otro, movimientos de vehículos a taller y otros movimientos improductivos. </w:t>
       </w:r>
     </w:p>
     <w:p/>
     <w:p>
       <w:r>
-        <w:t>Cargos y organigrama. Definición de cargos e interrelación entre ellos: gerentes, CEO, CTO, directores de departamentos, jefes de proyecto, responsable de grupos, secretariado, oficial, junior, medio, senior… ¿Quién depende de quién? ¿Cómo se agrupan?</w:t>
-      </w:r>
-    </w:p>
-    <w:p>
-      <w:r>
-        <w:t>Comité de dirección.</w:t>
-      </w:r>
-      <w:r>
-        <w:t xml:space="preserve"> </w:t>
-      </w:r>
-      <w:r>
-        <w:t xml:space="preserve">Country Manager: Director de finanzas, RCM director, </w:t>
-      </w:r>
-      <w:r>
-        <w:t xml:space="preserve">Fleet Director EMG, Director Comercial, Director de operaciones, Director de Recursos Humanos. </w:t>
-      </w:r>
-    </w:p>
-    <w:p>
-      <w:r>
-        <w:t xml:space="preserve">Operaciones. </w:t>
-      </w:r>
-      <w:r>
-        <w:t>Director de Operaciones</w:t>
-      </w:r>
-      <w:r>
-        <w:t xml:space="preserve">: </w:t>
-      </w:r>
-      <w:proofErr w:type="spellStart"/>
-      <w:r>
-        <w:t>Heads</w:t>
-      </w:r>
-      <w:proofErr w:type="spellEnd"/>
-      <w:r>
-        <w:t xml:space="preserve">, </w:t>
-      </w:r>
-      <w:proofErr w:type="spellStart"/>
-      <w:r>
-        <w:t>Area</w:t>
-      </w:r>
-      <w:proofErr w:type="spellEnd"/>
-      <w:r>
-        <w:t xml:space="preserve"> Manager, </w:t>
-      </w:r>
-      <w:proofErr w:type="spellStart"/>
-      <w:r>
-        <w:t>Station</w:t>
-      </w:r>
-      <w:proofErr w:type="spellEnd"/>
-      <w:r>
-        <w:t xml:space="preserve"> Manager, </w:t>
-      </w:r>
-      <w:proofErr w:type="spellStart"/>
-      <w:r>
-        <w:t>Team</w:t>
-      </w:r>
-      <w:proofErr w:type="spellEnd"/>
-      <w:r>
-        <w:t xml:space="preserve"> Leader,  </w:t>
-      </w:r>
-      <w:proofErr w:type="spellStart"/>
-      <w:r>
-        <w:t>Rental</w:t>
-      </w:r>
-      <w:proofErr w:type="spellEnd"/>
-      <w:r>
-        <w:t xml:space="preserve"> </w:t>
-      </w:r>
-      <w:proofErr w:type="spellStart"/>
-      <w:r>
-        <w:t>Agent</w:t>
-      </w:r>
-      <w:proofErr w:type="spellEnd"/>
-      <w:r>
-        <w:t>.</w:t>
-      </w:r>
-    </w:p>
-    <w:p>
-      <w:r>
-        <w:t xml:space="preserve">Recursos Humanos. </w:t>
-      </w:r>
-      <w:r>
-        <w:t>Director Recursos Humanos</w:t>
-      </w:r>
-      <w:r>
-        <w:t xml:space="preserve">: Desarrollo y Formación, Reclutamiento, Administración de RH, </w:t>
-      </w:r>
-      <w:r>
-        <w:t>Prevención de Riesgos Laborales</w:t>
-      </w:r>
-      <w:r>
-        <w:t>.</w:t>
-      </w:r>
-    </w:p>
-    <w:p>
-      <w:r>
-        <w:t>Comercial</w:t>
-      </w:r>
-      <w:r>
-        <w:t xml:space="preserve"> </w:t>
-      </w:r>
-      <w:r>
-        <w:t xml:space="preserve">(Servicio al cliente, GDS y </w:t>
-      </w:r>
-      <w:proofErr w:type="spellStart"/>
-      <w:r>
-        <w:t>Telesales</w:t>
-      </w:r>
-      <w:proofErr w:type="spellEnd"/>
-      <w:r>
-        <w:t xml:space="preserve">); Atención al cliente, administración de ventas, </w:t>
-      </w:r>
-      <w:proofErr w:type="spellStart"/>
-      <w:r>
-        <w:t>Call</w:t>
-      </w:r>
-      <w:proofErr w:type="spellEnd"/>
-      <w:r>
-        <w:t xml:space="preserve"> center, </w:t>
-      </w:r>
-      <w:proofErr w:type="spellStart"/>
-      <w:r>
-        <w:t>Telesales</w:t>
-      </w:r>
-      <w:proofErr w:type="spellEnd"/>
-      <w:r>
-        <w:t>.</w:t>
-      </w:r>
-    </w:p>
-    <w:p>
-      <w:r>
-        <w:t>Comercial (Sales B2B)</w:t>
-      </w:r>
-      <w:r>
-        <w:t xml:space="preserve">: Key </w:t>
-      </w:r>
-      <w:proofErr w:type="spellStart"/>
-      <w:r>
-        <w:t>account</w:t>
-      </w:r>
-      <w:proofErr w:type="spellEnd"/>
-      <w:r>
-        <w:t xml:space="preserve"> manager.</w:t>
-      </w:r>
-    </w:p>
-    <w:p>
-      <w:r>
-        <w:t>Comercial (</w:t>
-      </w:r>
-      <w:proofErr w:type="spellStart"/>
-      <w:r>
-        <w:t>Incoming</w:t>
-      </w:r>
-      <w:proofErr w:type="spellEnd"/>
-      <w:r>
-        <w:t xml:space="preserve"> &amp; </w:t>
-      </w:r>
-      <w:proofErr w:type="spellStart"/>
-      <w:r>
-        <w:t>Leisure</w:t>
-      </w:r>
-      <w:proofErr w:type="spellEnd"/>
-      <w:r>
-        <w:t xml:space="preserve">): </w:t>
-      </w:r>
-      <w:r>
-        <w:t xml:space="preserve">Marketing y comunicación, </w:t>
-      </w:r>
-      <w:r>
-        <w:t>B2B &amp; B2C.</w:t>
-      </w:r>
-    </w:p>
-    <w:p>
-      <w:r>
-        <w:t xml:space="preserve">Finanzas. </w:t>
-      </w:r>
-      <w:r>
-        <w:t xml:space="preserve">Director de Finanzas: </w:t>
-      </w:r>
-      <w:proofErr w:type="spellStart"/>
-      <w:r>
-        <w:t>Administación</w:t>
-      </w:r>
-      <w:proofErr w:type="spellEnd"/>
-      <w:r>
-        <w:t xml:space="preserve"> y tasas, </w:t>
-      </w:r>
-      <w:proofErr w:type="spellStart"/>
-      <w:r>
-        <w:t>Purchasing</w:t>
-      </w:r>
-      <w:proofErr w:type="spellEnd"/>
-      <w:r>
-        <w:t xml:space="preserve"> &amp; facilites, IT, </w:t>
-      </w:r>
-      <w:proofErr w:type="spellStart"/>
-      <w:r>
-        <w:t>Controlling</w:t>
-      </w:r>
-      <w:proofErr w:type="spellEnd"/>
-      <w:r>
-        <w:t>, Calidad y CSR.</w:t>
-      </w:r>
-    </w:p>
-    <w:p>
-      <w:r>
-        <w:t xml:space="preserve">Fleet. </w:t>
-      </w:r>
-      <w:r>
-        <w:t xml:space="preserve">Director de Flota: </w:t>
-      </w:r>
-      <w:proofErr w:type="spellStart"/>
-      <w:r>
-        <w:t>Defleeting</w:t>
-      </w:r>
-      <w:proofErr w:type="spellEnd"/>
-      <w:r>
-        <w:t xml:space="preserve"> y </w:t>
-      </w:r>
-      <w:proofErr w:type="spellStart"/>
-      <w:r>
-        <w:t>remarketing</w:t>
-      </w:r>
-      <w:proofErr w:type="spellEnd"/>
-      <w:r>
-        <w:t>,</w:t>
-      </w:r>
-      <w:r>
-        <w:t xml:space="preserve"> </w:t>
-      </w:r>
-      <w:proofErr w:type="spellStart"/>
-      <w:r>
-        <w:t>Planning</w:t>
-      </w:r>
-      <w:proofErr w:type="spellEnd"/>
-      <w:r>
-        <w:t>, Seguros y reparaciones, Mantenimiento.</w:t>
-      </w:r>
-    </w:p>
-    <w:p>
-      <w:proofErr w:type="spellStart"/>
-      <w:r>
-        <w:t>Revenue</w:t>
-      </w:r>
-      <w:proofErr w:type="spellEnd"/>
-      <w:r>
-        <w:t xml:space="preserve"> &amp; </w:t>
-      </w:r>
-      <w:proofErr w:type="spellStart"/>
-      <w:r>
-        <w:t>Capacity.</w:t>
-      </w:r>
-      <w:r>
-        <w:t>RCM</w:t>
-      </w:r>
-      <w:proofErr w:type="spellEnd"/>
-      <w:r>
-        <w:t xml:space="preserve"> Director: </w:t>
-      </w:r>
-      <w:proofErr w:type="spellStart"/>
-      <w:r>
-        <w:t>Capacity</w:t>
-      </w:r>
-      <w:proofErr w:type="spellEnd"/>
-      <w:r>
-        <w:t xml:space="preserve">, </w:t>
-      </w:r>
-      <w:proofErr w:type="spellStart"/>
-      <w:r>
-        <w:t>Pricing</w:t>
-      </w:r>
-      <w:proofErr w:type="spellEnd"/>
-      <w:r>
-        <w:t xml:space="preserve">, </w:t>
-      </w:r>
-      <w:proofErr w:type="spellStart"/>
-      <w:r>
-        <w:t>REvenue</w:t>
-      </w:r>
-      <w:proofErr w:type="spellEnd"/>
-      <w:r>
-        <w:t>.</w:t>
-      </w:r>
-    </w:p>
-    <w:p/>
-    <w:p>
-      <w:r>
-        <w:t>Necesidades a cubrir por departamento. Cada departamento tiene unas necesidades específicas</w:t>
-      </w:r>
-      <w:r>
-        <w:t>. Es conveniente indicar a grandes rasgos cuales son. Por</w:t>
-      </w:r>
-      <w:r>
-        <w:t xml:space="preserve"> </w:t>
-      </w:r>
-      <w:r>
-        <w:t>ejemplo:</w:t>
-      </w:r>
-    </w:p>
-    <w:p>
-      <w:r>
-        <w:t>◦ “El departamento de calidad necesita que en cada puesto de trabajo se muestren de manera digital y sencilla los procedimientos asociados a ese puesto”</w:t>
-      </w:r>
-    </w:p>
-    <w:p>
-      <w:r>
-        <w:lastRenderedPageBreak/>
         <w:t>Posiblemente este sea uno de los apartados claves a la hora de valorar el trabajo de programación posterior. Es aquí donde conviene entrar más en detalle y describir y analizar esos requerimientos incluyendo:</w:t>
       </w:r>
     </w:p>

</xml_diff>

<commit_message>
Modificación2 documento Europcar IB
</commit_message>
<xml_diff>
--- a/Fase1.docx
+++ b/Fase1.docx
@@ -30,122 +30,336 @@
         <w:t xml:space="preserve">. </w:t>
       </w:r>
     </w:p>
+    <w:p>
+      <w:r>
+        <w:t>En 1970 Europcar fue comprada por Régie Renault</w:t>
+      </w:r>
+      <w:r>
+        <w:t>. Se fue expandiendo en los siguientes años por Alemania, Bélgica, Holanda y Su</w:t>
+      </w:r>
+      <w:r>
+        <w:t>iza. Es en el año 1974, cuando se crea la marca en sí</w:t>
+      </w:r>
+      <w:r>
+        <w:t xml:space="preserve"> con su propio nombre y se crean empresas subsidiarias en España, Italia, </w:t>
+      </w:r>
+      <w:r>
+        <w:t xml:space="preserve">UK y Portugal. </w:t>
+      </w:r>
+      <w:r>
+        <w:t xml:space="preserve"> En el año 1988 se empieza a utilizar la marca InterRent</w:t>
+      </w:r>
+      <w:r>
+        <w:t xml:space="preserve"> y Europcar simultáneamente, pero es en el año 2003 cuando Europcar se vuelve la compañía líder de coches de alquiler en una estrategia basada en el desarrollo de franquicias operativas y u</w:t>
+      </w:r>
+      <w:r>
+        <w:t xml:space="preserve">n desarrollo de numerosos relaciones </w:t>
+      </w:r>
+      <w:r>
+        <w:t>empresariales con agencias de viajes, compañías de vuelo, empresas, etc..</w:t>
+      </w:r>
+    </w:p>
+    <w:p>
+      <w:r>
+        <w:t>Tiene una posterior transformación de manera acelerada a partir del año 2014 cuando adquiere Ubeeqo</w:t>
+      </w:r>
+      <w:r>
+        <w:t xml:space="preserve"> y en los años posteriores hasta el año 2022 crece en soluciones de </w:t>
+      </w:r>
+      <w:r>
+        <w:t>movilidad con E-Car Club, Bluemove. La empresa está en constantes transformaciones</w:t>
+      </w:r>
+      <w:r>
+        <w:t xml:space="preserve"> adoptando una nueva forma de </w:t>
+      </w:r>
+      <w:r>
+        <w:t>negocio</w:t>
+      </w:r>
+      <w:r>
+        <w:t xml:space="preserve"> para mejorar las necesidades de los clientes y el uso de sus</w:t>
+      </w:r>
+      <w:r>
+        <w:t xml:space="preserve"> diferentes modalidades:</w:t>
+      </w:r>
+      <w:r>
+        <w:t xml:space="preserve"> Coches, Vans y furgonetas, </w:t>
+      </w:r>
+      <w:r>
+        <w:t>Línea</w:t>
+      </w:r>
+      <w:r>
+        <w:t xml:space="preserve"> de bajo coste, </w:t>
+      </w:r>
+      <w:r>
+        <w:t>nueva movilidad, cobertura internacional.</w:t>
+      </w:r>
+    </w:p>
+    <w:p>
+      <w:r>
+        <w:t xml:space="preserve">Del año 2017 al año 2019 adquiere </w:t>
+      </w:r>
+      <w:r>
+        <w:t xml:space="preserve">Goldcar, referente europeo en el alquiler de bajo coste. </w:t>
+      </w:r>
+      <w:r>
+        <w:t xml:space="preserve">Buchbinder de Alemania también es adquirida junto con Guidami en Italia y la franquicia </w:t>
+      </w:r>
+      <w:r>
+        <w:t>danesa de Europcar. Del mismo modo, completó su adquisición con Fox Rent A Car en</w:t>
+      </w:r>
+      <w:r>
+        <w:t xml:space="preserve"> los Estados Unidos de </w:t>
+      </w:r>
+      <w:r>
+        <w:t>América</w:t>
+      </w:r>
+      <w:r>
+        <w:t>.</w:t>
+      </w:r>
+      <w:r>
+        <w:t xml:space="preserve"> Y amplio Europcar en sus franquicias finesas y noruegas.</w:t>
+      </w:r>
+      <w:r>
+        <w:t xml:space="preserve"> El año 2019 Ubeeqo se volvió el </w:t>
+      </w:r>
+      <w:r>
+        <w:t>número</w:t>
+      </w:r>
+      <w:r>
+        <w:t xml:space="preserve"> 1 en car sharing en Paris.</w:t>
+      </w:r>
+    </w:p>
     <w:p/>
     <w:p>
       <w:r>
-        <w:t>En 1970 Europcar fue comprada por Régie Renault</w:t>
-      </w:r>
-      <w:r>
-        <w:t>. Se fue expandiendo en los siguientes años por Alemania, Bélgica, Holanda y Su</w:t>
-      </w:r>
-      <w:r>
-        <w:t>iza. Es en el año 1974, cuando se crea la marca en sí</w:t>
-      </w:r>
-      <w:r>
-        <w:t xml:space="preserve"> con su propio nombre y se crean empresas subsidiarias en España, Italia, </w:t>
-      </w:r>
-      <w:r>
-        <w:t xml:space="preserve">UK y Portugal. </w:t>
-      </w:r>
-      <w:r>
-        <w:t xml:space="preserve"> En el año 1988 se empieza a utilizar la marca InterRent</w:t>
-      </w:r>
-      <w:r>
-        <w:t xml:space="preserve"> y Europcar simultáneamente, pero es en el año 2003 cuando Europcar se vuelve la compañía líder de coches de alquiler en una estrategia basada en el desarrollo de franquicias operativas y u</w:t>
-      </w:r>
-      <w:r>
-        <w:t xml:space="preserve">n desarrollo de numerosos relaciones </w:t>
-      </w:r>
-      <w:r>
-        <w:t>empresariales con agencias de viajes, compañías de vuelo, empresas, etc..</w:t>
-      </w:r>
-    </w:p>
-    <w:p>
-      <w:r>
-        <w:t>Tiene una posterior transformación de manera acelerada a partir del año 2014 cuando adquiere Ubeeqo</w:t>
-      </w:r>
-      <w:r>
-        <w:t xml:space="preserve"> y en los años posteriores hasta el año 2022 crece en soluciones de </w:t>
-      </w:r>
-      <w:r>
-        <w:t>movilidad con E-Car Club, Bluemove. La empresa está en constantes transformaciones</w:t>
-      </w:r>
-      <w:r>
-        <w:t xml:space="preserve"> adoptando una nueva forma de </w:t>
-      </w:r>
-      <w:r>
-        <w:t>negocio</w:t>
-      </w:r>
-      <w:r>
-        <w:t xml:space="preserve"> para mejorar las necesidades de los clientes y el uso de sus</w:t>
-      </w:r>
-      <w:r>
-        <w:t xml:space="preserve"> diferentes modalidades:</w:t>
-      </w:r>
-      <w:r>
-        <w:t xml:space="preserve"> Coches, Vans y furgonetas, </w:t>
-      </w:r>
-      <w:r>
-        <w:t>Línea</w:t>
-      </w:r>
-      <w:r>
-        <w:t xml:space="preserve"> de bajo coste, </w:t>
-      </w:r>
-      <w:r>
-        <w:t>nueva movilidad, cobertura internacional.</w:t>
-      </w:r>
-    </w:p>
-    <w:p>
-      <w:r>
-        <w:t xml:space="preserve">Del año 2017 al año 2019 adquiere </w:t>
-      </w:r>
-      <w:r>
-        <w:t xml:space="preserve">Goldcar, referente europeo en el alquiler de bajo coste. </w:t>
-      </w:r>
-      <w:r>
-        <w:t xml:space="preserve">Buchbinder de Alemania también es adquirida junto con Guidami en Italia y la franquicia </w:t>
-      </w:r>
-      <w:r>
-        <w:t>danesa de Europcar. Del mismo modo, completó su adquisición con Fox Rent A Car en</w:t>
-      </w:r>
-      <w:r>
-        <w:t xml:space="preserve"> los Estados Unidos de </w:t>
-      </w:r>
-      <w:r>
-        <w:t>América</w:t>
+        <w:t xml:space="preserve">Es en 2022 cuando se convierte en </w:t>
+      </w:r>
+      <w:r>
+        <w:t xml:space="preserve">Green Mobility Holding </w:t>
+      </w:r>
+      <w:r>
+        <w:t xml:space="preserve"> </w:t>
+      </w:r>
+      <w:r>
+        <w:t>SA, sustentado</w:t>
+      </w:r>
+      <w:r>
+        <w:t xml:space="preserve"> por el Grupo Volkswagen</w:t>
       </w:r>
       <w:r>
         <w:t>.</w:t>
       </w:r>
-      <w:r>
-        <w:t xml:space="preserve"> Y amplio Europcar en sus franquicias finesas y noruegas.</w:t>
-      </w:r>
-      <w:r>
-        <w:t xml:space="preserve"> El año 2019 Ubeeqo se volvió el </w:t>
-      </w:r>
-      <w:r>
-        <w:t>número</w:t>
-      </w:r>
-      <w:r>
-        <w:t xml:space="preserve"> 1 en car sharing en Paris.</w:t>
+    </w:p>
+    <w:p>
+      <w:r>
+        <w:t xml:space="preserve">En este </w:t>
+      </w:r>
+      <w:r>
+        <w:t>proyecto</w:t>
+      </w:r>
+      <w:r>
+        <w:t xml:space="preserve"> vamos a centrarnos en Europcar </w:t>
+      </w:r>
+      <w:r>
+        <w:t xml:space="preserve">IB, SA, </w:t>
+      </w:r>
+      <w:r>
+        <w:t xml:space="preserve">empresa </w:t>
+      </w:r>
+      <w:r>
+        <w:t>constituida</w:t>
+      </w:r>
+      <w:r>
+        <w:t xml:space="preserve"> en</w:t>
+      </w:r>
+      <w:r>
+        <w:t xml:space="preserve"> el año 1974, actualmente cuenta con 654 </w:t>
+      </w:r>
+      <w:r>
+        <w:t>empleados (</w:t>
+      </w:r>
+      <w:r>
+        <w:t>fecha 7/2024).</w:t>
+      </w:r>
+    </w:p>
+    <w:p>
+      <w:r>
+        <w:t>Sector. Existen diferentes maneras de poder clasificar el sector en el que se ubica una empresa: desde la más general (sector primario a quinario) a la más específica que permite definir categoría y subcategoría.</w:t>
+      </w:r>
+    </w:p>
+    <w:p>
+      <w:r>
+        <w:t xml:space="preserve">Europcar IB, SA es una empresa que </w:t>
+      </w:r>
+      <w:r>
+        <w:t>está</w:t>
+      </w:r>
+      <w:r>
+        <w:t xml:space="preserve"> dentro de los servicios de movilidad, en la industria del alquiler de vehículos. </w:t>
+      </w:r>
+    </w:p>
+    <w:p>
+      <w:r>
+        <w:t xml:space="preserve">En la clasificación </w:t>
+      </w:r>
+      <w:r>
+        <w:t>más</w:t>
+      </w:r>
+      <w:r>
+        <w:t xml:space="preserve"> general, se encuentra en el sector Terciario, de servicios</w:t>
+      </w:r>
+      <w:r>
+        <w:t>, abarca todas las actividades económicas que no son producción directa de bienes.</w:t>
+      </w:r>
+    </w:p>
+    <w:p>
+      <w:r>
+        <w:t>Como subsector específico, se dedica al transporte y alquiler de vehículos</w:t>
+      </w:r>
+      <w:r>
+        <w:t>, donde la actividad principal de la empresa es el alquiler de coches a corto y largo plazo</w:t>
+      </w:r>
+      <w:r>
+        <w:t>. La</w:t>
+      </w:r>
+    </w:p>
+    <w:p>
+      <w:pPr>
+        <w:spacing w:after="0" w:line="240" w:lineRule="auto"/>
+      </w:pPr>
+      <w:r>
+        <w:t>empresa también participa en el coche compartido, en suscripciones a vehículos, reflejando tendencias modernas en movilidad.</w:t>
+      </w:r>
+    </w:p>
+    <w:p>
+      <w:r>
+        <w:t>Y en las categorías de servicio</w:t>
+      </w:r>
+      <w:r>
+        <w:t xml:space="preserve"> está el alquiler de flotas</w:t>
+      </w:r>
+      <w:r>
+        <w:t xml:space="preserve"> enfocándose en ofrecer servicios de alquiler a empresas, B2</w:t>
+      </w:r>
+      <w:r>
+        <w:t>B (</w:t>
+      </w:r>
+      <w:r>
+        <w:t xml:space="preserve">business to business). También está los servicios al cliente, </w:t>
+      </w:r>
+      <w:r>
+        <w:lastRenderedPageBreak/>
+        <w:t xml:space="preserve">incluyendo la </w:t>
+      </w:r>
+      <w:r>
+        <w:t>atención al cliente y la gestión de reservas, vitales para la satisfacción del cliente en el sector del alquiler de vehículos.</w:t>
+      </w:r>
+    </w:p>
+    <w:p>
+      <w:r>
+        <w:t>Actividad. Descripción detallada de la actividad o actividades que se realizan</w:t>
+      </w:r>
+      <w:r>
+        <w:t>.</w:t>
+      </w:r>
+    </w:p>
+    <w:p>
+      <w:r>
+        <w:t>EUROPCAR IB SA, es una entidad situada en Avenida Partenón 18 Plta 2. 28042, Madrid (Madrid) EUROPCAR IB SA tiene la forma jurídica</w:t>
+      </w:r>
+      <w:r>
+        <w:t xml:space="preserve"> </w:t>
+      </w:r>
+      <w:r>
+        <w:t>Sociedad Anónima. Su actividad CNAE es Alquiler de automóviles y vehículos de motor ligeros</w:t>
+      </w:r>
+      <w:r>
+        <w:t xml:space="preserve">. </w:t>
+      </w:r>
+      <w:r>
+        <w:t>Europcar IB, SA se dedica al alquiler de vehículos</w:t>
+      </w:r>
+      <w:r>
+        <w:t>, automóviles,</w:t>
+      </w:r>
+      <w:r>
+        <w:t xml:space="preserve"> de motores ligeros,</w:t>
+      </w:r>
+      <w:r>
+        <w:t xml:space="preserve"> coches, camionetas, para el transporte de personas o cosas, remolques y cualesquiera </w:t>
+      </w:r>
+      <w:r>
+        <w:t>otros vehículos, con o sin conductor, así como la compra, reparación, mantenimiento y venta de los mismos.</w:t>
+      </w:r>
+      <w:r>
+        <w:t xml:space="preserve"> </w:t>
+      </w:r>
+    </w:p>
+    <w:p>
+      <w:r>
+        <w:t>Número de empleados. Número de empleados en nómina de la empresa</w:t>
+      </w:r>
+    </w:p>
+    <w:p>
+      <w:r>
+        <w:t xml:space="preserve">En el año 2024 </w:t>
+      </w:r>
+      <w:r>
+        <w:t>a día de hoy</w:t>
+      </w:r>
+      <w:r>
+        <w:t>, existen 701 empleados en nómina.</w:t>
       </w:r>
     </w:p>
     <w:p/>
     <w:p>
       <w:r>
-        <w:t xml:space="preserve">Es en 2022 cuando se convierte en </w:t>
-      </w:r>
-      <w:r>
-        <w:t xml:space="preserve">Green Mobility Holding </w:t>
+        <w:t>Cargos y organigrama. Definición de cargos e interrelación entre ellos: gerentes, CEO, CTO, directores de departamentos, jefes de proyecto, responsable de grupos, secretariado, oficial, junior, medio, senior… ¿Quién depende de quién? ¿Cómo se agrupan?</w:t>
+      </w:r>
+    </w:p>
+    <w:p>
+      <w:r>
+        <w:t>Comité de dirección.</w:t>
       </w:r>
       <w:r>
         <w:t xml:space="preserve"> </w:t>
       </w:r>
       <w:r>
-        <w:t>SA, sustentado</w:t>
-      </w:r>
-      <w:r>
-        <w:t xml:space="preserve"> por el Grupo Volkswagen</w:t>
+        <w:t xml:space="preserve">Country Manager: </w:t>
+      </w:r>
+      <w:r>
+        <w:t>director</w:t>
+      </w:r>
+      <w:r>
+        <w:t xml:space="preserve"> de finanzas, RCM director, </w:t>
+      </w:r>
+      <w:r>
+        <w:t xml:space="preserve">Fleet Director EMG, Director Comercial, Director de operaciones, Director de Recursos Humanos. </w:t>
+      </w:r>
+    </w:p>
+    <w:p>
+      <w:r>
+        <w:t xml:space="preserve">Operaciones. </w:t>
+      </w:r>
+      <w:r>
+        <w:t>Director de Operaciones</w:t>
+      </w:r>
+      <w:r>
+        <w:t>: Heads, Area Manager, Station Manager, Team Leader,  Rental Agent.</w:t>
+      </w:r>
+    </w:p>
+    <w:p>
+      <w:r>
+        <w:t xml:space="preserve">Recursos Humanos. </w:t>
+      </w:r>
+      <w:r>
+        <w:t>Director Recursos Humanos</w:t>
+      </w:r>
+      <w:r>
+        <w:t xml:space="preserve">: Desarrollo y Formación, Reclutamiento, Administración de RH, </w:t>
+      </w:r>
+      <w:r>
+        <w:t>Prevención de Riesgos Laborales</w:t>
       </w:r>
       <w:r>
         <w:t>.</w:t>
@@ -153,298 +367,80 @@
     </w:p>
     <w:p>
       <w:r>
-        <w:t xml:space="preserve">En este </w:t>
-      </w:r>
-      <w:r>
-        <w:t>proyecto</w:t>
-      </w:r>
-      <w:r>
-        <w:t xml:space="preserve"> vamos a centrarnos en Europcar </w:t>
-      </w:r>
-      <w:r>
-        <w:t xml:space="preserve">IB, SA, </w:t>
-      </w:r>
-      <w:r>
-        <w:t xml:space="preserve">empresa </w:t>
-      </w:r>
-      <w:r>
-        <w:t>constituida</w:t>
-      </w:r>
-      <w:r>
-        <w:t xml:space="preserve"> en</w:t>
-      </w:r>
-      <w:r>
-        <w:t xml:space="preserve"> el año 1974, actualmente cuenta con 654 </w:t>
-      </w:r>
-      <w:r>
-        <w:t>empleados (</w:t>
-      </w:r>
-      <w:r>
-        <w:t>fecha 7/2024).</w:t>
-      </w:r>
-    </w:p>
-    <w:p>
-      <w:r>
-        <w:t>Sector. Existen diferentes maneras de poder clasificar el sector en el que se ubica una empresa: desde la más general (sector primario a quinario) a la más específica que permite definir categoría y subcategoría.</w:t>
-      </w:r>
-    </w:p>
-    <w:p>
-      <w:r>
-        <w:t xml:space="preserve">Europcar IB, SA es una empresa que </w:t>
-      </w:r>
-      <w:r>
-        <w:t>está</w:t>
-      </w:r>
-      <w:r>
-        <w:t xml:space="preserve"> dentro de los servicios de movilidad, en la industria del alquiler de vehículos. </w:t>
-      </w:r>
-    </w:p>
-    <w:p>
-      <w:r>
-        <w:t xml:space="preserve">En la clasificación </w:t>
-      </w:r>
-      <w:r>
-        <w:t>más</w:t>
-      </w:r>
-      <w:r>
-        <w:t xml:space="preserve"> general, se encuentra en el sector Terciario, de servicios</w:t>
-      </w:r>
-      <w:r>
-        <w:t>, abarca todas las actividades económicas que no son producción directa de bienes.</w:t>
-      </w:r>
-    </w:p>
-    <w:p>
-      <w:r>
-        <w:t>Como subsector específico, se dedica al transporte y alquiler de vehículos</w:t>
-      </w:r>
-      <w:r>
-        <w:t>, donde la actividad principal de la empresa es el alquiler de coches a corto y largo plazo</w:t>
-      </w:r>
-      <w:r>
-        <w:t>. La</w:t>
-      </w:r>
-    </w:p>
-    <w:p>
-      <w:pPr>
-        <w:spacing w:after="0" w:line="240" w:lineRule="auto"/>
-      </w:pPr>
-      <w:r>
-        <w:t>empresa también participa en el coche compartido, en suscripciones a vehículos, reflejando tendencias modernas en movilidad.</w:t>
-      </w:r>
-    </w:p>
-    <w:p>
-      <w:r>
-        <w:lastRenderedPageBreak/>
-        <w:t>Y en las categorías de servicio</w:t>
-      </w:r>
-      <w:r>
-        <w:t xml:space="preserve"> está el alquiler de flotas</w:t>
-      </w:r>
-      <w:r>
-        <w:t xml:space="preserve"> enfocándose en ofrecer servicios de alquiler a empresas, B2</w:t>
-      </w:r>
-      <w:r>
-        <w:t>B (</w:t>
-      </w:r>
-      <w:r>
-        <w:t xml:space="preserve">business to business). También está los servicios al cliente, incluyendo la </w:t>
-      </w:r>
-      <w:r>
-        <w:t>atención al cliente y la gestión de reservas, vitales para la satisfacción del cliente en el sector del alquiler de vehículos.</w:t>
-      </w:r>
-    </w:p>
-    <w:p>
-      <w:r>
-        <w:t>Actividad. Descripción detallada de la actividad o actividades que se realizan</w:t>
-      </w:r>
-      <w:r>
-        <w:t>.</w:t>
-      </w:r>
-    </w:p>
-    <w:p>
-      <w:r>
-        <w:t>EUROPCAR IB SA, es una entidad situada en Avenida Partenón 18 Plta 2. 28042, Madrid (Madrid) EUROPCAR IB SA tiene la forma jurídica</w:t>
+        <w:t>Comercial</w:t>
       </w:r>
       <w:r>
         <w:t xml:space="preserve"> </w:t>
       </w:r>
       <w:r>
-        <w:t>Sociedad Anónima. Su actividad CNAE es Alquiler de automóviles y vehículos de motor ligeros</w:t>
+        <w:t xml:space="preserve">(Servicio al cliente, GDS y Telesales); Atención al cliente, administración de ventas, </w:t>
+      </w:r>
+      <w:r>
+        <w:t>Call center, Telesales.</w:t>
+      </w:r>
+    </w:p>
+    <w:p>
+      <w:r>
+        <w:t>Comercial (Sales B2B)</w:t>
+      </w:r>
+      <w:r>
+        <w:t>: Key account manager.</w:t>
+      </w:r>
+    </w:p>
+    <w:p>
+      <w:r>
+        <w:t xml:space="preserve">Comercial (Incoming &amp; Leisure): </w:t>
+      </w:r>
+      <w:r>
+        <w:t xml:space="preserve">Marketing y comunicación, </w:t>
+      </w:r>
+      <w:r>
+        <w:t>B2B &amp; B2C.</w:t>
+      </w:r>
+    </w:p>
+    <w:p>
+      <w:r>
+        <w:t xml:space="preserve">Finanzas. </w:t>
+      </w:r>
+      <w:r>
+        <w:t xml:space="preserve">Director de Finanzas: </w:t>
+      </w:r>
+      <w:r>
+        <w:t>Administración</w:t>
+      </w:r>
+      <w:r>
+        <w:t xml:space="preserve"> y tasas, </w:t>
+      </w:r>
+      <w:r>
+        <w:t>Purchasing &amp; facilites, IT, Controlling, Calidad y CSR.</w:t>
+      </w:r>
+    </w:p>
+    <w:p>
+      <w:r>
+        <w:t xml:space="preserve">Fleet. </w:t>
+      </w:r>
+      <w:r>
+        <w:t>Director de Flota: Defleeting y remarketing,</w:t>
+      </w:r>
+      <w:r>
+        <w:t xml:space="preserve"> Planning, Seguros y reparaciones, Mantenimiento.</w:t>
+      </w:r>
+    </w:p>
+    <w:p>
+      <w:r>
+        <w:t>Revenue &amp; Capacity.</w:t>
+      </w:r>
+      <w:r>
+        <w:t>RCM Director: Capacity, Pricing, REvenue.</w:t>
+      </w:r>
+    </w:p>
+    <w:p/>
+    <w:p>
+      <w:r>
+        <w:t>Necesidades a cubrir por departamento. Cada departamento tiene unas necesidades específicas</w:t>
       </w:r>
       <w:r>
         <w:t xml:space="preserve">. </w:t>
-      </w:r>
-      <w:r>
-        <w:t>Europcar IB, SA se dedica al alquiler de vehículos</w:t>
-      </w:r>
-      <w:r>
-        <w:t>, automóviles,</w:t>
-      </w:r>
-      <w:r>
-        <w:t xml:space="preserve"> de motores ligeros,</w:t>
-      </w:r>
-      <w:r>
-        <w:t xml:space="preserve"> coches, camionetas, para el transporte de personas o cosas, remolques y cualesquiera </w:t>
-      </w:r>
-      <w:r>
-        <w:t>otros vehículos, con o sin conductor, así como la compra, reparación, mantenimiento y venta de los mismos.</w:t>
-      </w:r>
-      <w:r>
-        <w:t xml:space="preserve"> </w:t>
-      </w:r>
-    </w:p>
-    <w:p>
-      <w:r>
-        <w:t>Número de empleados. Número de empleados en nómina de la empresa</w:t>
-      </w:r>
-    </w:p>
-    <w:p>
-      <w:r>
-        <w:t xml:space="preserve">En el año 2024 </w:t>
-      </w:r>
-      <w:r>
-        <w:t>a día de hoy</w:t>
-      </w:r>
-      <w:r>
-        <w:t>, existen 701 empleados en nómina.</w:t>
-      </w:r>
-    </w:p>
-    <w:p/>
-    <w:p>
-      <w:r>
-        <w:t>Cargos y organigrama. Definición de cargos e interrelación entre ellos: gerentes, CEO, CTO, directores de departamentos, jefes de proyecto, responsable de grupos, secretariado, oficial, junior, medio, senior… ¿Quién depende de quién? ¿Cómo se agrupan?</w:t>
-      </w:r>
-    </w:p>
-    <w:p>
-      <w:r>
-        <w:t>Comité de dirección.</w:t>
-      </w:r>
-      <w:r>
-        <w:t xml:space="preserve"> </w:t>
-      </w:r>
-      <w:r>
-        <w:t xml:space="preserve">Country Manager: </w:t>
-      </w:r>
-      <w:r>
-        <w:t>director</w:t>
-      </w:r>
-      <w:r>
-        <w:t xml:space="preserve"> de finanzas, RCM director, </w:t>
-      </w:r>
-      <w:r>
-        <w:t xml:space="preserve">Fleet Director EMG, Director Comercial, Director de operaciones, Director de Recursos Humanos. </w:t>
-      </w:r>
-    </w:p>
-    <w:p>
-      <w:r>
-        <w:t xml:space="preserve">Operaciones. </w:t>
-      </w:r>
-      <w:r>
-        <w:t>Director de Operaciones</w:t>
-      </w:r>
-      <w:r>
-        <w:t>: Heads, Area Manager, Station Manager, Team Leader,  Rental Agent.</w:t>
-      </w:r>
-    </w:p>
-    <w:p>
-      <w:r>
-        <w:t xml:space="preserve">Recursos Humanos. </w:t>
-      </w:r>
-      <w:r>
-        <w:t>Director Recursos Humanos</w:t>
-      </w:r>
-      <w:r>
-        <w:t xml:space="preserve">: Desarrollo y Formación, Reclutamiento, Administración de RH, </w:t>
-      </w:r>
-      <w:r>
-        <w:t>Prevención de Riesgos Laborales</w:t>
-      </w:r>
-      <w:r>
-        <w:t>.</w:t>
-      </w:r>
-    </w:p>
-    <w:p>
-      <w:r>
-        <w:t>Comercial</w:t>
-      </w:r>
-      <w:r>
-        <w:t xml:space="preserve"> </w:t>
-      </w:r>
-      <w:r>
-        <w:t xml:space="preserve">(Servicio al cliente, GDS y Telesales); Atención al cliente, administración de ventas, </w:t>
-      </w:r>
-      <w:r>
-        <w:t>Call center, Telesales.</w:t>
-      </w:r>
-    </w:p>
-    <w:p>
-      <w:r>
-        <w:t>Comercial (Sales B2B)</w:t>
-      </w:r>
-      <w:r>
-        <w:t>: Key account manager.</w:t>
-      </w:r>
-    </w:p>
-    <w:p>
-      <w:r>
-        <w:t xml:space="preserve">Comercial (Incoming &amp; Leisure): </w:t>
-      </w:r>
-      <w:r>
-        <w:t xml:space="preserve">Marketing y comunicación, </w:t>
-      </w:r>
-      <w:r>
-        <w:t>B2B &amp; B2C.</w:t>
-      </w:r>
-    </w:p>
-    <w:p>
-      <w:r>
-        <w:t xml:space="preserve">Finanzas. </w:t>
-      </w:r>
-      <w:r>
-        <w:t xml:space="preserve">Director de Finanzas: </w:t>
-      </w:r>
-      <w:r>
-        <w:t>Administración</w:t>
-      </w:r>
-      <w:r>
-        <w:t xml:space="preserve"> y tasas, </w:t>
-      </w:r>
-      <w:r>
-        <w:t>Purchasing &amp; facilites, IT, Controlling, Calidad y CSR.</w:t>
-      </w:r>
-    </w:p>
-    <w:p>
-      <w:r>
-        <w:t xml:space="preserve">Fleet. </w:t>
-      </w:r>
-      <w:r>
-        <w:t>Director de Flota: Defleeting y remarketing,</w:t>
-      </w:r>
-      <w:r>
-        <w:t xml:space="preserve"> Planning, Seguros y reparaciones, Mantenimiento.</w:t>
-      </w:r>
-    </w:p>
-    <w:p>
-      <w:r>
-        <w:t>Revenue &amp; Capacity.</w:t>
-      </w:r>
-      <w:r>
-        <w:t>RCM Director: Capacity, Pricing, REvenue.</w:t>
-      </w:r>
-    </w:p>
-    <w:p/>
-    <w:p>
-      <w:r>
-        <w:t>Necesidades a cubrir por departamento. Cada departamento tiene unas necesidades específicas</w:t>
-      </w:r>
-      <w:r>
-        <w:t>. Es conveniente indicar a grandes rasgos cuales son. Por</w:t>
-      </w:r>
-      <w:r>
-        <w:t xml:space="preserve"> </w:t>
-      </w:r>
-      <w:r>
-        <w:t>ejemplo:</w:t>
       </w:r>
     </w:p>
     <w:p>
@@ -553,24 +549,353 @@
     <w:p/>
     <w:p>
       <w:r>
-        <w:t>Posiblemente este sea uno de los apartados claves a la hora de valorar el trabajo de programación posterior. Es aquí donde conviene entrar más en detalle y describir y analizar esos requerimientos incluyendo:</w:t>
-      </w:r>
-    </w:p>
-    <w:p>
-      <w:r>
-        <w:t>• enumeración y funcionalidad de posibles pantallas</w:t>
-      </w:r>
-    </w:p>
-    <w:p>
-      <w:r>
-        <w:t>• informes a realizar</w:t>
-      </w:r>
-    </w:p>
-    <w:p>
-      <w:r>
-        <w:t>• conexiones con otros módulos/aplicaciones de terceros</w:t>
-      </w:r>
-    </w:p>
+        <w:t xml:space="preserve">Europcar España utiliza un sistema ERP propio que integra distintos módulos y se conecta con soluciones externas según las necesidades operativas de la empresa. Entre las plataformas complementarias, utiliza </w:t>
+      </w:r>
+      <w:r>
+        <w:rPr>
+          <w:b/>
+          <w:bCs/>
+        </w:rPr>
+        <w:t>Bavel</w:t>
+      </w:r>
+      <w:r>
+        <w:t xml:space="preserve"> para la digitalización y automatización de facturación, lo cual agiliza la gestión de documentos y reduce significativamente el coste de procesamiento de facturas. Esta solución facilita la interacción con clientes y mejora la previsión de flujo de caja mediante conexiones en XML personalizadas para su sistema interno, además de gestionar la emisión y conciliación de pagos de forma automatizada</w:t>
+      </w:r>
+      <w:r>
+        <w:rPr>
+          <w:rFonts w:ascii="Arial" w:hAnsi="Arial" w:cs="Arial"/>
+        </w:rPr>
+        <w:t>​</w:t>
+      </w:r>
+    </w:p>
+    <w:p/>
+    <w:p/>
+    <w:p>
+      <w:r>
+        <w:lastRenderedPageBreak/>
+        <w:t>Este sistema ERP está diseñado para adaptarse al alto volumen de transacciones y la naturaleza de su negocio de movilidad, facilitando la integración con múltiples servicios de facturación, CRM y administración de contratos y vehículos para optimizar su operativa</w:t>
+      </w:r>
+    </w:p>
+    <w:p/>
+    <w:p>
+      <w:r>
+        <w:t xml:space="preserve">Para implementar estas funcionalidades en un ERP de alquiler de vehículos, como Europcar, </w:t>
+      </w:r>
+      <w:r>
+        <w:t xml:space="preserve">con Odoo </w:t>
+      </w:r>
+      <w:r>
+        <w:t>se requiere una plataforma robusta que integre varios módulos operativos y de atención al cliente.</w:t>
+      </w:r>
+      <w:r>
+        <w:t xml:space="preserve"> Aunque Europcar</w:t>
+      </w:r>
+    </w:p>
+    <w:p/>
+    <w:p>
+      <w:pPr>
+        <w:numPr>
+          <w:ilvl w:val="0"/>
+          <w:numId w:val="1"/>
+        </w:numPr>
+      </w:pPr>
+      <w:r>
+        <w:rPr>
+          <w:b/>
+          <w:bCs/>
+        </w:rPr>
+        <w:t>Gestión de Disponibilidad de Vehículos</w:t>
+      </w:r>
+      <w:r>
+        <w:t>:</w:t>
+      </w:r>
+    </w:p>
+    <w:p>
+      <w:pPr>
+        <w:ind w:left="1440"/>
+      </w:pPr>
+      <w:r>
+        <w:t>Un módulo especializado en disponibilidad permite identificar la ubicación y estado de cada vehículo, ya sea "Disponible", "En mantenimiento", o "Preparado para venta". Cuando un vehículo es marcado como "No disponible para alquilar", automáticamente se traslada al sistema de mantenimiento o de venta. Esto garantiza que solo los vehículos aptos para alquiler estén visibles en el inventario de reservas.</w:t>
+      </w:r>
+    </w:p>
+    <w:p>
+      <w:pPr>
+        <w:numPr>
+          <w:ilvl w:val="0"/>
+          <w:numId w:val="1"/>
+        </w:numPr>
+      </w:pPr>
+      <w:r>
+        <w:rPr>
+          <w:b/>
+          <w:bCs/>
+        </w:rPr>
+        <w:t>Creación de Contratos Digitales con CRM Integrado</w:t>
+      </w:r>
+      <w:r>
+        <w:t>:</w:t>
+      </w:r>
+    </w:p>
+    <w:p>
+      <w:pPr>
+        <w:ind w:left="1440"/>
+      </w:pPr>
+      <w:r>
+        <w:t>El sistema ERP debería ofrecer una interfaz amigable para crear contratos en minutos. Este módulo se conectaría al CRM para obtener detalles del cliente y a un sistema de productos adicionales (seguros, GPS, asientos para niños, etc.). Al finalizar, el cliente podría firmar digitalmente el contrato, utilizando una pasarela de pago segura y recibir el contrato por correo electrónico.</w:t>
+      </w:r>
+    </w:p>
+    <w:p>
+      <w:pPr>
+        <w:numPr>
+          <w:ilvl w:val="0"/>
+          <w:numId w:val="1"/>
+        </w:numPr>
+      </w:pPr>
+      <w:r>
+        <w:rPr>
+          <w:b/>
+          <w:bCs/>
+        </w:rPr>
+        <w:t>Encuesta de Satisfacción al Cerrar el Contrato</w:t>
+      </w:r>
+      <w:r>
+        <w:t>:</w:t>
+      </w:r>
+    </w:p>
+    <w:p>
+      <w:pPr>
+        <w:ind w:left="1440"/>
+      </w:pPr>
+      <w:r>
+        <w:t>Al finalizar cada alquiler, el ERP podría enviar automáticamente un correo electrónico de valoración que recoja información sobre el servicio recibido en diferentes etapas, como la calidad del vehículo, la atención recibida, y la experiencia general. Esto ayuda a medir el Net Promoter Score (NPS) y otros indicadores de satisfacción.</w:t>
+      </w:r>
+    </w:p>
+    <w:p>
+      <w:pPr>
+        <w:numPr>
+          <w:ilvl w:val="0"/>
+          <w:numId w:val="1"/>
+        </w:numPr>
+      </w:pPr>
+      <w:r>
+        <w:rPr>
+          <w:b/>
+          <w:bCs/>
+        </w:rPr>
+        <w:t>Gestión de Contratos Excedidos y Avisos Automáticos</w:t>
+      </w:r>
+      <w:r>
+        <w:t>:</w:t>
+      </w:r>
+    </w:p>
+    <w:p>
+      <w:pPr>
+        <w:ind w:left="1440"/>
+      </w:pPr>
+      <w:r>
+        <w:t>Para los contratos a punto de expirar, el sistema enviaría notificaciones al cliente dos horas antes, sugiriendo una extensión del alquiler o una nueva reserva. En caso de optar por la extensión, el cliente puede realizar el pago directamente en línea. De lo contrario, el sistema notifica a la agencia o agente comercial para una renovación manual.</w:t>
+      </w:r>
+    </w:p>
+    <w:p>
+      <w:pPr>
+        <w:numPr>
+          <w:ilvl w:val="0"/>
+          <w:numId w:val="1"/>
+        </w:numPr>
+      </w:pPr>
+      <w:r>
+        <w:rPr>
+          <w:b/>
+          <w:bCs/>
+        </w:rPr>
+        <w:t>Informes de Ventas Diarios y Desempeño de Agentes</w:t>
+      </w:r>
+      <w:r>
+        <w:t>:</w:t>
+      </w:r>
+    </w:p>
+    <w:p>
+      <w:pPr>
+        <w:ind w:left="1440"/>
+      </w:pPr>
+      <w:r>
+        <w:t>Un módulo de reportes automatizados proporciona un desglose de ventas y rendimiento individual de cada agente y de la oficina en su conjunto, comparando los resultados con los objetivos. Estos informes pueden visualizarse en dashboards diarios, lo que facilita la toma de decisiones para supervisores y gerentes.</w:t>
+      </w:r>
+    </w:p>
+    <w:p>
+      <w:pPr>
+        <w:numPr>
+          <w:ilvl w:val="0"/>
+          <w:numId w:val="1"/>
+        </w:numPr>
+      </w:pPr>
+      <w:r>
+        <w:rPr>
+          <w:b/>
+          <w:bCs/>
+        </w:rPr>
+        <w:lastRenderedPageBreak/>
+        <w:t>Dashboard Operativo Diario</w:t>
+      </w:r>
+      <w:r>
+        <w:t>:</w:t>
+      </w:r>
+    </w:p>
+    <w:p>
+      <w:pPr>
+        <w:ind w:left="1440"/>
+      </w:pPr>
+      <w:r>
+        <w:t>El ERP puede generar un panel que incluye:</w:t>
+      </w:r>
+    </w:p>
+    <w:p>
+      <w:pPr>
+        <w:numPr>
+          <w:ilvl w:val="2"/>
+          <w:numId w:val="1"/>
+        </w:numPr>
+      </w:pPr>
+      <w:r>
+        <w:t>Contratos realizados y cerrados.</w:t>
+      </w:r>
+    </w:p>
+    <w:p>
+      <w:pPr>
+        <w:numPr>
+          <w:ilvl w:val="2"/>
+          <w:numId w:val="1"/>
+        </w:numPr>
+      </w:pPr>
+      <w:r>
+        <w:t>Contratos cerrados con daños.</w:t>
+      </w:r>
+    </w:p>
+    <w:p>
+      <w:pPr>
+        <w:numPr>
+          <w:ilvl w:val="2"/>
+          <w:numId w:val="1"/>
+        </w:numPr>
+      </w:pPr>
+      <w:r>
+        <w:t>Número de vehículos listos a determinadas horas pico.</w:t>
+      </w:r>
+    </w:p>
+    <w:p>
+      <w:pPr>
+        <w:numPr>
+          <w:ilvl w:val="2"/>
+          <w:numId w:val="1"/>
+        </w:numPr>
+      </w:pPr>
+      <w:r>
+        <w:t>Estado de limpieza de los vehículos.</w:t>
+      </w:r>
+    </w:p>
+    <w:p>
+      <w:pPr>
+        <w:numPr>
+          <w:ilvl w:val="2"/>
+          <w:numId w:val="1"/>
+        </w:numPr>
+      </w:pPr>
+      <w:r>
+        <w:t>Previsiones de reservas para el mismo día y para el día siguiente.</w:t>
+      </w:r>
+    </w:p>
+    <w:p>
+      <w:pPr>
+        <w:numPr>
+          <w:ilvl w:val="2"/>
+          <w:numId w:val="1"/>
+        </w:numPr>
+      </w:pPr>
+      <w:r>
+        <w:t>Clientes directos sin reserva.</w:t>
+      </w:r>
+    </w:p>
+    <w:p>
+      <w:pPr>
+        <w:numPr>
+          <w:ilvl w:val="2"/>
+          <w:numId w:val="1"/>
+        </w:numPr>
+      </w:pPr>
+      <w:r>
+        <w:t>Productividad diaria de la oficina (en términos de ingresos) y rendimiento de cada agente.</w:t>
+      </w:r>
+    </w:p>
+    <w:p>
+      <w:pPr>
+        <w:ind w:left="1800"/>
+      </w:pPr>
+    </w:p>
+    <w:p>
+      <w:pPr>
+        <w:numPr>
+          <w:ilvl w:val="0"/>
+          <w:numId w:val="1"/>
+        </w:numPr>
+      </w:pPr>
+      <w:r>
+        <w:rPr>
+          <w:b/>
+          <w:bCs/>
+        </w:rPr>
+        <w:t>Informes de Ingresos (Revenue) por Contrato</w:t>
+      </w:r>
+      <w:r>
+        <w:t>:</w:t>
+      </w:r>
+    </w:p>
+    <w:p>
+      <w:pPr>
+        <w:numPr>
+          <w:ilvl w:val="1"/>
+          <w:numId w:val="1"/>
+        </w:numPr>
+      </w:pPr>
+      <w:r>
+        <w:t>El sistema debe poder generar automáticamente reportes de ingresos diarios, semanales y mensuales, proporcionando a los gerentes una visión precisa de los ingresos y los indicadores clave de rentabilidad.</w:t>
+      </w:r>
+    </w:p>
+    <w:p>
+      <w:pPr>
+        <w:numPr>
+          <w:ilvl w:val="0"/>
+          <w:numId w:val="1"/>
+        </w:numPr>
+      </w:pPr>
+      <w:r>
+        <w:rPr>
+          <w:b/>
+          <w:bCs/>
+        </w:rPr>
+        <w:t>Informes de Movimientos y Mantenimiento de Vehículos</w:t>
+      </w:r>
+      <w:r>
+        <w:t>:</w:t>
+      </w:r>
+    </w:p>
+    <w:p>
+      <w:pPr>
+        <w:numPr>
+          <w:ilvl w:val="1"/>
+          <w:numId w:val="1"/>
+        </w:numPr>
+      </w:pPr>
+      <w:r>
+        <w:t>Estos reportes pueden identificar vehículos que han estado inmovilizados por más de 10 días, alertar sobre el kilometraje acumulado en alquileres recientes, y rastrear los vehículos en talleres y otros desplazamientos. Estos datos ayudan a optimizar el uso y la disponibilidad de la flota, evitando costos de oportunidad y maximizando la eficiencia del inventario.</w:t>
+      </w:r>
+    </w:p>
+    <w:p>
+      <w:r>
+        <w:t>Implementar estos módulos permite automatizar y optimizar muchas de las tareas críticas de una empresa de alquiler de vehículos, proporcionando una experiencia ágil tanto para los clientes como para el personal operativo.</w:t>
+      </w:r>
+    </w:p>
+    <w:p/>
+    <w:p/>
     <w:p/>
     <w:p/>
     <w:sectPr>
@@ -582,6 +907,135 @@
     </w:sectPr>
   </w:body>
 </w:document>
+</file>
+
+<file path=word/numbering.xml><?xml version="1.0" encoding="utf-8"?>
+<w:numbering xmlns:wpc="http://schemas.microsoft.com/office/word/2010/wordprocessingCanvas" xmlns:cx="http://schemas.microsoft.com/office/drawing/2014/chartex" xmlns:cx1="http://schemas.microsoft.com/office/drawing/2015/9/8/chartex" xmlns:cx2="http://schemas.microsoft.com/office/drawing/2015/10/21/chartex" xmlns:cx3="http://schemas.microsoft.com/office/drawing/2016/5/9/chartex" xmlns:cx4="http://schemas.microsoft.com/office/drawing/2016/5/10/chartex" xmlns:cx5="http://schemas.microsoft.com/office/drawing/2016/5/11/chartex" xmlns:cx6="http://schemas.microsoft.com/office/drawing/2016/5/12/chartex" xmlns:cx7="http://schemas.microsoft.com/office/drawing/2016/5/13/chartex" xmlns:cx8="http://schemas.microsoft.com/office/drawing/2016/5/14/chartex" xmlns:mc="http://schemas.openxmlformats.org/markup-compatibility/2006" xmlns:aink="http://schemas.microsoft.com/office/drawing/2016/ink" xmlns:am3d="http://schemas.microsoft.com/office/drawing/2017/model3d" xmlns:o="urn:schemas-microsoft-com:office:office" xmlns:oel="http://schemas.microsoft.com/office/2019/extlst" xmlns:r="http://schemas.openxmlformats.org/officeDocument/2006/relationships" xmlns:m="http://schemas.openxmlformats.org/officeDocument/2006/math" xmlns:v="urn:schemas-microsoft-com:vml" xmlns:wp14="http://schemas.microsoft.com/office/word/2010/wordprocessingDrawing" xmlns:wp="http://schemas.openxmlformats.org/drawingml/2006/wordprocessingDrawing" xmlns:w10="urn:schemas-microsoft-com:office:word" xmlns:w="http://schemas.openxmlformats.org/wordprocessingml/2006/main" xmlns:w14="http://schemas.microsoft.com/office/word/2010/wordml" xmlns:w15="http://schemas.microsoft.com/office/word/2012/wordml" xmlns:w16cex="http://schemas.microsoft.com/office/word/2018/wordml/cex" xmlns:w16cid="http://schemas.microsoft.com/office/word/2016/wordml/cid" xmlns:w16="http://schemas.microsoft.com/office/word/2018/wordml" xmlns:w16du="http://schemas.microsoft.com/office/word/2023/wordml/word16du" xmlns:w16sdtdh="http://schemas.microsoft.com/office/word/2020/wordml/sdtdatahash" xmlns:w16se="http://schemas.microsoft.com/office/word/2015/wordml/symex" xmlns:wpg="http://schemas.microsoft.com/office/word/2010/wordprocessingGroup" xmlns:wpi="http://schemas.microsoft.com/office/word/2010/wordprocessingInk" xmlns:wne="http://schemas.microsoft.com/office/word/2006/wordml" xmlns:wps="http://schemas.microsoft.com/office/word/2010/wordprocessingShape" mc:Ignorable="w14 w15 w16se w16cid w16 w16cex w16sdtdh w16du wp14">
+  <w:abstractNum w:abstractNumId="0" w15:restartNumberingAfterBreak="0">
+    <w:nsid w:val="0D0E789B"/>
+    <w:multiLevelType w:val="multilevel"/>
+    <w:tmpl w:val="61927548"/>
+    <w:lvl w:ilvl="0">
+      <w:start w:val="1"/>
+      <w:numFmt w:val="decimal"/>
+      <w:lvlText w:val="%1."/>
+      <w:lvlJc w:val="left"/>
+      <w:pPr>
+        <w:tabs>
+          <w:tab w:val="num" w:pos="720"/>
+        </w:tabs>
+        <w:ind w:left="720" w:hanging="360"/>
+      </w:pPr>
+    </w:lvl>
+    <w:lvl w:ilvl="1">
+      <w:start w:val="1"/>
+      <w:numFmt w:val="bullet"/>
+      <w:lvlText w:val="o"/>
+      <w:lvlJc w:val="left"/>
+      <w:pPr>
+        <w:tabs>
+          <w:tab w:val="num" w:pos="1440"/>
+        </w:tabs>
+        <w:ind w:left="1440" w:hanging="360"/>
+      </w:pPr>
+      <w:rPr>
+        <w:rFonts w:ascii="Courier New" w:hAnsi="Courier New" w:hint="default"/>
+        <w:sz w:val="20"/>
+      </w:rPr>
+    </w:lvl>
+    <w:lvl w:ilvl="2">
+      <w:start w:val="1"/>
+      <w:numFmt w:val="bullet"/>
+      <w:lvlText w:val=""/>
+      <w:lvlJc w:val="left"/>
+      <w:pPr>
+        <w:tabs>
+          <w:tab w:val="num" w:pos="2160"/>
+        </w:tabs>
+        <w:ind w:left="2160" w:hanging="360"/>
+      </w:pPr>
+      <w:rPr>
+        <w:rFonts w:ascii="Wingdings" w:hAnsi="Wingdings" w:hint="default"/>
+        <w:sz w:val="20"/>
+      </w:rPr>
+    </w:lvl>
+    <w:lvl w:ilvl="3" w:tentative="1">
+      <w:start w:val="1"/>
+      <w:numFmt w:val="decimal"/>
+      <w:lvlText w:val="%4."/>
+      <w:lvlJc w:val="left"/>
+      <w:pPr>
+        <w:tabs>
+          <w:tab w:val="num" w:pos="2880"/>
+        </w:tabs>
+        <w:ind w:left="2880" w:hanging="360"/>
+      </w:pPr>
+    </w:lvl>
+    <w:lvl w:ilvl="4" w:tentative="1">
+      <w:start w:val="1"/>
+      <w:numFmt w:val="decimal"/>
+      <w:lvlText w:val="%5."/>
+      <w:lvlJc w:val="left"/>
+      <w:pPr>
+        <w:tabs>
+          <w:tab w:val="num" w:pos="3600"/>
+        </w:tabs>
+        <w:ind w:left="3600" w:hanging="360"/>
+      </w:pPr>
+    </w:lvl>
+    <w:lvl w:ilvl="5" w:tentative="1">
+      <w:start w:val="1"/>
+      <w:numFmt w:val="decimal"/>
+      <w:lvlText w:val="%6."/>
+      <w:lvlJc w:val="left"/>
+      <w:pPr>
+        <w:tabs>
+          <w:tab w:val="num" w:pos="4320"/>
+        </w:tabs>
+        <w:ind w:left="4320" w:hanging="360"/>
+      </w:pPr>
+    </w:lvl>
+    <w:lvl w:ilvl="6" w:tentative="1">
+      <w:start w:val="1"/>
+      <w:numFmt w:val="decimal"/>
+      <w:lvlText w:val="%7."/>
+      <w:lvlJc w:val="left"/>
+      <w:pPr>
+        <w:tabs>
+          <w:tab w:val="num" w:pos="5040"/>
+        </w:tabs>
+        <w:ind w:left="5040" w:hanging="360"/>
+      </w:pPr>
+    </w:lvl>
+    <w:lvl w:ilvl="7" w:tentative="1">
+      <w:start w:val="1"/>
+      <w:numFmt w:val="decimal"/>
+      <w:lvlText w:val="%8."/>
+      <w:lvlJc w:val="left"/>
+      <w:pPr>
+        <w:tabs>
+          <w:tab w:val="num" w:pos="5760"/>
+        </w:tabs>
+        <w:ind w:left="5760" w:hanging="360"/>
+      </w:pPr>
+    </w:lvl>
+    <w:lvl w:ilvl="8" w:tentative="1">
+      <w:start w:val="1"/>
+      <w:numFmt w:val="decimal"/>
+      <w:lvlText w:val="%9."/>
+      <w:lvlJc w:val="left"/>
+      <w:pPr>
+        <w:tabs>
+          <w:tab w:val="num" w:pos="6480"/>
+        </w:tabs>
+        <w:ind w:left="6480" w:hanging="360"/>
+      </w:pPr>
+    </w:lvl>
+  </w:abstractNum>
+  <w:num w:numId="1" w16cid:durableId="1703629219">
+    <w:abstractNumId w:val="0"/>
+  </w:num>
+</w:numbering>
 </file>
 
 <file path=word/styles.xml><?xml version="1.0" encoding="utf-8"?>
@@ -1187,7 +1641,6 @@
   <w:style w:type="character" w:default="1" w:styleId="Fuentedeprrafopredeter">
     <w:name w:val="Default Paragraph Font"/>
     <w:uiPriority w:val="1"/>
-    <w:semiHidden/>
     <w:unhideWhenUsed/>
   </w:style>
   <w:style w:type="table" w:default="1" w:styleId="Tablanormal">
@@ -1508,6 +1961,29 @@
     <w:semiHidden/>
     <w:unhideWhenUsed/>
     <w:rsid w:val="006D6BB0"/>
+  </w:style>
+  <w:style w:type="character" w:styleId="Hipervnculo">
+    <w:name w:val="Hyperlink"/>
+    <w:basedOn w:val="Fuentedeprrafopredeter"/>
+    <w:uiPriority w:val="99"/>
+    <w:unhideWhenUsed/>
+    <w:rsid w:val="00BB150D"/>
+    <w:rPr>
+      <w:color w:val="467886" w:themeColor="hyperlink"/>
+      <w:u w:val="single"/>
+    </w:rPr>
+  </w:style>
+  <w:style w:type="character" w:styleId="Mencinsinresolver">
+    <w:name w:val="Unresolved Mention"/>
+    <w:basedOn w:val="Fuentedeprrafopredeter"/>
+    <w:uiPriority w:val="99"/>
+    <w:semiHidden/>
+    <w:unhideWhenUsed/>
+    <w:rsid w:val="00BB150D"/>
+    <w:rPr>
+      <w:color w:val="605E5C"/>
+      <w:shd w:val="clear" w:color="auto" w:fill="E1DFDD"/>
+    </w:rPr>
   </w:style>
 </w:styles>
 </file>

</xml_diff>

<commit_message>
Modificación4 Informe Europcar IB, SA
</commit_message>
<xml_diff>
--- a/Fase1.docx
+++ b/Fase1.docx
@@ -1572,6 +1572,7 @@
       <w:r>
         <w:rPr>
           <w:rFonts w:ascii="Arial" w:hAnsi="Arial" w:cs="Arial"/>
+          <w:u w:val="single"/>
         </w:rPr>
         <w:t>Necesidades a cubrir</w:t>
       </w:r>
@@ -1579,27 +1580,29 @@
       <w:r>
         <w:rPr>
           <w:rFonts w:ascii="Arial" w:hAnsi="Arial" w:cs="Arial"/>
-        </w:rPr>
-        <w:t xml:space="preserve"> por departamento. Cada departamento tiene unas necesidades específicas</w:t>
-      </w:r>
-      <w:r>
-        <w:rPr>
-          <w:rFonts w:ascii="Arial" w:hAnsi="Arial" w:cs="Arial"/>
-        </w:rPr>
-        <w:t xml:space="preserve">. </w:t>
-      </w:r>
-    </w:p>
-    <w:p>
-      <w:pPr>
-        <w:rPr>
-          <w:rFonts w:ascii="Arial" w:hAnsi="Arial" w:cs="Arial"/>
-        </w:rPr>
-      </w:pPr>
-      <w:r>
-        <w:rPr>
-          <w:rFonts w:ascii="Arial" w:hAnsi="Arial" w:cs="Arial"/>
-        </w:rPr>
-        <w:t xml:space="preserve">◦ “El departamento de </w:t>
+          <w:u w:val="single"/>
+        </w:rPr>
+        <w:t xml:space="preserve"> por </w:t>
+      </w:r>
+      <w:r>
+        <w:rPr>
+          <w:rFonts w:ascii="Arial" w:hAnsi="Arial" w:cs="Arial"/>
+          <w:u w:val="single"/>
+        </w:rPr>
+        <w:t xml:space="preserve">el </w:t>
+      </w:r>
+      <w:r>
+        <w:rPr>
+          <w:rFonts w:ascii="Arial" w:hAnsi="Arial" w:cs="Arial"/>
+          <w:u w:val="single"/>
+        </w:rPr>
+        <w:t>departamento</w:t>
+      </w:r>
+      <w:r>
+        <w:rPr>
+          <w:rFonts w:ascii="Arial" w:hAnsi="Arial" w:cs="Arial"/>
+        </w:rPr>
+        <w:t xml:space="preserve">. El departamento de </w:t>
       </w:r>
       <w:r>
         <w:rPr>
@@ -1611,11 +1614,22 @@
         <w:rPr>
           <w:rFonts w:ascii="Arial" w:hAnsi="Arial" w:cs="Arial"/>
         </w:rPr>
-        <w:t xml:space="preserve"> necesita que en cada puesto de trabajo se muestren de manera digital y sencilla los procedimientos asociados a ese puesto”</w:t>
-      </w:r>
-    </w:p>
-    <w:p>
-      <w:pPr>
+        <w:t xml:space="preserve"> necesita que en cada puesto de trabajo se muestren de manera digital y sencilla los procedimientos asociados a ese puesto</w:t>
+      </w:r>
+      <w:r>
+        <w:rPr>
+          <w:rFonts w:ascii="Arial" w:hAnsi="Arial" w:cs="Arial"/>
+        </w:rPr>
+        <w:t>:</w:t>
+      </w:r>
+    </w:p>
+    <w:p>
+      <w:pPr>
+        <w:pStyle w:val="Prrafodelista"/>
+        <w:numPr>
+          <w:ilvl w:val="0"/>
+          <w:numId w:val="10"/>
+        </w:numPr>
         <w:rPr>
           <w:rFonts w:ascii="Arial" w:hAnsi="Arial" w:cs="Arial"/>
         </w:rPr>
@@ -1629,46 +1643,50 @@
     </w:p>
     <w:p>
       <w:pPr>
-        <w:rPr>
-          <w:rFonts w:ascii="Arial" w:hAnsi="Arial" w:cs="Arial"/>
-        </w:rPr>
-      </w:pPr>
-      <w:r>
-        <w:rPr>
-          <w:rFonts w:ascii="Arial" w:hAnsi="Arial" w:cs="Arial"/>
-        </w:rPr>
-        <w:t xml:space="preserve">Realización de contratos con un programa sencillo e intuitivo que incluya el CRM de los clientes y la selección de productos adicionales a ofrecer a los clientes. Incluye </w:t>
-      </w:r>
+        <w:pStyle w:val="Prrafodelista"/>
+        <w:numPr>
+          <w:ilvl w:val="0"/>
+          <w:numId w:val="10"/>
+        </w:numPr>
+        <w:rPr>
+          <w:rFonts w:ascii="Arial" w:hAnsi="Arial" w:cs="Arial"/>
+        </w:rPr>
+      </w:pPr>
+      <w:r>
+        <w:rPr>
+          <w:rFonts w:ascii="Arial" w:hAnsi="Arial" w:cs="Arial"/>
+        </w:rPr>
+        <w:t xml:space="preserve">Realización de contratos con un programa sencillo e intuitivo que incluya el CRM de los clientes y la selección de productos adicionales a ofrecer a los clientes. Incluye conexión con pasarela de pago para que el cliente firme todo digitalmente y se le </w:t>
+      </w:r>
+      <w:r>
+        <w:rPr>
+          <w:rFonts w:ascii="Arial" w:hAnsi="Arial" w:cs="Arial"/>
+        </w:rPr>
+        <w:t>reenvíe</w:t>
+      </w:r>
+      <w:r>
+        <w:rPr>
+          <w:rFonts w:ascii="Arial" w:hAnsi="Arial" w:cs="Arial"/>
+        </w:rPr>
+        <w:t xml:space="preserve"> su contrato a su correo electrónico.</w:t>
+      </w:r>
+    </w:p>
+    <w:p>
+      <w:pPr>
+        <w:pStyle w:val="Prrafodelista"/>
+        <w:numPr>
+          <w:ilvl w:val="0"/>
+          <w:numId w:val="10"/>
+        </w:numPr>
+        <w:rPr>
+          <w:rFonts w:ascii="Arial" w:hAnsi="Arial" w:cs="Arial"/>
+        </w:rPr>
+      </w:pPr>
       <w:r>
         <w:rPr>
           <w:rFonts w:ascii="Arial" w:hAnsi="Arial" w:cs="Arial"/>
         </w:rPr>
         <w:lastRenderedPageBreak/>
-        <w:t xml:space="preserve">conexión con pasarela de pago para que el cliente firme todo digitalmente y se le </w:t>
-      </w:r>
-      <w:r>
-        <w:rPr>
-          <w:rFonts w:ascii="Arial" w:hAnsi="Arial" w:cs="Arial"/>
-        </w:rPr>
-        <w:t>reenvíe</w:t>
-      </w:r>
-      <w:r>
-        <w:rPr>
-          <w:rFonts w:ascii="Arial" w:hAnsi="Arial" w:cs="Arial"/>
-        </w:rPr>
-        <w:t xml:space="preserve"> su contrato a su correo electrónico.</w:t>
-      </w:r>
-    </w:p>
-    <w:p>
-      <w:pPr>
-        <w:rPr>
-          <w:rFonts w:ascii="Arial" w:hAnsi="Arial" w:cs="Arial"/>
-        </w:rPr>
-      </w:pPr>
-      <w:r>
-        <w:rPr>
-          <w:rFonts w:ascii="Arial" w:hAnsi="Arial" w:cs="Arial"/>
-        </w:rPr>
         <w:t xml:space="preserve">Posteriormente al cierre del contrato de alquiler se enviará un correo de valoración del servicio para que </w:t>
       </w:r>
       <w:r>
@@ -1716,6 +1734,11 @@
     </w:p>
     <w:p>
       <w:pPr>
+        <w:pStyle w:val="Prrafodelista"/>
+        <w:numPr>
+          <w:ilvl w:val="0"/>
+          <w:numId w:val="10"/>
+        </w:numPr>
         <w:rPr>
           <w:rFonts w:ascii="Arial" w:hAnsi="Arial" w:cs="Arial"/>
         </w:rPr>
@@ -1747,6 +1770,11 @@
     </w:p>
     <w:p>
       <w:pPr>
+        <w:pStyle w:val="Prrafodelista"/>
+        <w:numPr>
+          <w:ilvl w:val="0"/>
+          <w:numId w:val="10"/>
+        </w:numPr>
         <w:rPr>
           <w:rFonts w:ascii="Arial" w:hAnsi="Arial" w:cs="Arial"/>
         </w:rPr>
@@ -1769,194 +1797,205 @@
         </w:rPr>
         <w:t xml:space="preserve"> con los objetivos que marca la empresa para según </w:t>
       </w:r>
+      <w:r>
+        <w:rPr>
+          <w:rFonts w:ascii="Arial" w:hAnsi="Arial" w:cs="Arial"/>
+        </w:rPr>
+        <w:t>qué</w:t>
+      </w:r>
+      <w:r>
+        <w:rPr>
+          <w:rFonts w:ascii="Arial" w:hAnsi="Arial" w:cs="Arial"/>
+        </w:rPr>
+        <w:t xml:space="preserve"> tipo de oficina sea.</w:t>
+      </w:r>
+    </w:p>
+    <w:p>
+      <w:pPr>
+        <w:pStyle w:val="Prrafodelista"/>
+        <w:numPr>
+          <w:ilvl w:val="0"/>
+          <w:numId w:val="10"/>
+        </w:numPr>
+        <w:rPr>
+          <w:rFonts w:ascii="Arial" w:hAnsi="Arial" w:cs="Arial"/>
+        </w:rPr>
+      </w:pPr>
+      <w:r>
+        <w:rPr>
+          <w:rFonts w:ascii="Arial" w:hAnsi="Arial" w:cs="Arial"/>
+        </w:rPr>
+        <w:t xml:space="preserve">Generación de </w:t>
+      </w:r>
       <w:proofErr w:type="spellStart"/>
       <w:r>
         <w:rPr>
           <w:rFonts w:ascii="Arial" w:hAnsi="Arial" w:cs="Arial"/>
         </w:rPr>
-        <w:t>que</w:t>
+        <w:t>dashboards</w:t>
       </w:r>
       <w:proofErr w:type="spellEnd"/>
       <w:r>
         <w:rPr>
           <w:rFonts w:ascii="Arial" w:hAnsi="Arial" w:cs="Arial"/>
         </w:rPr>
-        <w:t xml:space="preserve"> tipo de oficina sea.</w:t>
-      </w:r>
-    </w:p>
-    <w:p>
-      <w:pPr>
-        <w:rPr>
-          <w:rFonts w:ascii="Arial" w:hAnsi="Arial" w:cs="Arial"/>
-        </w:rPr>
-      </w:pPr>
-      <w:r>
-        <w:rPr>
-          <w:rFonts w:ascii="Arial" w:hAnsi="Arial" w:cs="Arial"/>
-        </w:rPr>
-        <w:t xml:space="preserve">Generación de </w:t>
+        <w:t xml:space="preserve"> diarios que tengan un </w:t>
+      </w:r>
+      <w:r>
+        <w:rPr>
+          <w:rFonts w:ascii="Arial" w:hAnsi="Arial" w:cs="Arial"/>
+        </w:rPr>
+        <w:t>cómputo</w:t>
+      </w:r>
+      <w:r>
+        <w:rPr>
+          <w:rFonts w:ascii="Arial" w:hAnsi="Arial" w:cs="Arial"/>
+        </w:rPr>
+        <w:t xml:space="preserve"> global a nivel oficina con respecto a: contratos realizados, contratos cerrados, contratos cerrados con daños, números de vehículos preparados a una hora determinada punta necesaria(según oficina), número de vehículos sucios, previsiones de reservas para el día posterior, previsiones del mismo día(en reporte día anterior)</w:t>
+      </w:r>
+      <w:r>
+        <w:rPr>
+          <w:rFonts w:ascii="Arial" w:hAnsi="Arial" w:cs="Arial"/>
+        </w:rPr>
+        <w:t xml:space="preserve">, </w:t>
+      </w:r>
+      <w:r>
+        <w:rPr>
+          <w:rFonts w:ascii="Arial" w:hAnsi="Arial" w:cs="Arial"/>
+        </w:rPr>
+        <w:t>número</w:t>
+      </w:r>
+      <w:r>
+        <w:rPr>
+          <w:rFonts w:ascii="Arial" w:hAnsi="Arial" w:cs="Arial"/>
+        </w:rPr>
+        <w:t xml:space="preserve"> de clientes directos en oficina sin reservas, </w:t>
       </w:r>
       <w:proofErr w:type="spellStart"/>
       <w:r>
         <w:rPr>
           <w:rFonts w:ascii="Arial" w:hAnsi="Arial" w:cs="Arial"/>
         </w:rPr>
-        <w:t>dashboards</w:t>
+        <w:t>nps</w:t>
       </w:r>
       <w:proofErr w:type="spellEnd"/>
       <w:r>
         <w:rPr>
           <w:rFonts w:ascii="Arial" w:hAnsi="Arial" w:cs="Arial"/>
         </w:rPr>
-        <w:t xml:space="preserve"> diarios que tengan un </w:t>
+        <w:t xml:space="preserve"> diario recibido de la oficina, </w:t>
       </w:r>
       <w:proofErr w:type="spellStart"/>
       <w:r>
         <w:rPr>
           <w:rFonts w:ascii="Arial" w:hAnsi="Arial" w:cs="Arial"/>
         </w:rPr>
-        <w:t>computo</w:t>
+        <w:t>nps</w:t>
       </w:r>
       <w:proofErr w:type="spellEnd"/>
       <w:r>
         <w:rPr>
           <w:rFonts w:ascii="Arial" w:hAnsi="Arial" w:cs="Arial"/>
         </w:rPr>
-        <w:t xml:space="preserve"> global a nivel oficina con respecto a: contratos realizados, contratos cerrados, contratos cerrados con daños, números de vehículos preparados a una hora determinada punta necesaria(según oficina), número de vehículos sucios, previsiones de reservas para el día posterior, previsiones del mismo día(en reporte día anterior)</w:t>
-      </w:r>
-      <w:r>
-        <w:rPr>
-          <w:rFonts w:ascii="Arial" w:hAnsi="Arial" w:cs="Arial"/>
-        </w:rPr>
-        <w:t xml:space="preserve">, </w:t>
-      </w:r>
-      <w:r>
-        <w:rPr>
-          <w:rFonts w:ascii="Arial" w:hAnsi="Arial" w:cs="Arial"/>
-        </w:rPr>
-        <w:t>número</w:t>
-      </w:r>
-      <w:r>
-        <w:rPr>
-          <w:rFonts w:ascii="Arial" w:hAnsi="Arial" w:cs="Arial"/>
-        </w:rPr>
-        <w:t xml:space="preserve"> de clientes directos en oficina sin reservas, </w:t>
+        <w:t xml:space="preserve"> diario recibido de cada agente de la oficina, productividad diaria de oficina (</w:t>
       </w:r>
       <w:proofErr w:type="spellStart"/>
       <w:r>
         <w:rPr>
           <w:rFonts w:ascii="Arial" w:hAnsi="Arial" w:cs="Arial"/>
         </w:rPr>
-        <w:t>nps</w:t>
+        <w:t>revenue</w:t>
       </w:r>
       <w:proofErr w:type="spellEnd"/>
       <w:r>
         <w:rPr>
           <w:rFonts w:ascii="Arial" w:hAnsi="Arial" w:cs="Arial"/>
         </w:rPr>
-        <w:t xml:space="preserve"> diario recibido de la oficina, </w:t>
+        <w:t>), productividad diaria de cada agente.</w:t>
+      </w:r>
+    </w:p>
+    <w:p>
+      <w:pPr>
+        <w:pStyle w:val="Prrafodelista"/>
+        <w:numPr>
+          <w:ilvl w:val="0"/>
+          <w:numId w:val="10"/>
+        </w:numPr>
+        <w:rPr>
+          <w:rFonts w:ascii="Arial" w:hAnsi="Arial" w:cs="Arial"/>
+        </w:rPr>
+      </w:pPr>
+      <w:r>
+        <w:rPr>
+          <w:rFonts w:ascii="Arial" w:hAnsi="Arial" w:cs="Arial"/>
+        </w:rPr>
+        <w:t xml:space="preserve">Informes de </w:t>
       </w:r>
       <w:proofErr w:type="spellStart"/>
       <w:r>
         <w:rPr>
           <w:rFonts w:ascii="Arial" w:hAnsi="Arial" w:cs="Arial"/>
         </w:rPr>
-        <w:t>nps</w:t>
+        <w:t>revenue</w:t>
       </w:r>
       <w:proofErr w:type="spellEnd"/>
       <w:r>
         <w:rPr>
           <w:rFonts w:ascii="Arial" w:hAnsi="Arial" w:cs="Arial"/>
         </w:rPr>
-        <w:t xml:space="preserve"> diario recibido de cada agente de la oficina, productividad diaria de oficina (</w:t>
+        <w:t xml:space="preserve"> en contratos realizados de manera diaria, semanal y mensual.</w:t>
+      </w:r>
+    </w:p>
+    <w:p>
+      <w:pPr>
+        <w:pStyle w:val="Prrafodelista"/>
+        <w:numPr>
+          <w:ilvl w:val="0"/>
+          <w:numId w:val="10"/>
+        </w:numPr>
+        <w:rPr>
+          <w:rFonts w:ascii="Arial" w:hAnsi="Arial" w:cs="Arial"/>
+        </w:rPr>
+      </w:pPr>
+      <w:r>
+        <w:rPr>
+          <w:rFonts w:ascii="Arial" w:hAnsi="Arial" w:cs="Arial"/>
+        </w:rPr>
+        <w:t xml:space="preserve">Informes protocolarios automatizados de: movimientos de coches que no se han movilizado en 10 días en adelante, desfase de kilometraje en contratos de alquiler que pasen los 10kms de un alquiler a otro, movimientos de vehículos a taller y otros movimientos improductivos. </w:t>
+      </w:r>
+    </w:p>
+    <w:p>
+      <w:pPr>
+        <w:rPr>
+          <w:rFonts w:ascii="Arial" w:hAnsi="Arial" w:cs="Arial"/>
+        </w:rPr>
+      </w:pPr>
+    </w:p>
+    <w:p>
+      <w:pPr>
+        <w:rPr>
+          <w:rFonts w:ascii="Arial" w:hAnsi="Arial" w:cs="Arial"/>
+        </w:rPr>
+      </w:pPr>
+      <w:r>
+        <w:rPr>
+          <w:rFonts w:ascii="Arial" w:hAnsi="Arial" w:cs="Arial"/>
+        </w:rPr>
+        <w:t xml:space="preserve">Europcar España utiliza un sistema ERP propio que integra distintos módulos y se conecta con soluciones externas según las necesidades operativas de la empresa. Entre las plataformas complementarias, utiliza </w:t>
       </w:r>
       <w:proofErr w:type="spellStart"/>
       <w:r>
         <w:rPr>
           <w:rFonts w:ascii="Arial" w:hAnsi="Arial" w:cs="Arial"/>
-        </w:rPr>
-        <w:t>revenue</w:t>
+          <w:u w:val="single"/>
+        </w:rPr>
+        <w:t>Bavel</w:t>
       </w:r>
       <w:proofErr w:type="spellEnd"/>
       <w:r>
         <w:rPr>
           <w:rFonts w:ascii="Arial" w:hAnsi="Arial" w:cs="Arial"/>
         </w:rPr>
-        <w:t>), productividad diaria de cada agente.</w:t>
-      </w:r>
-    </w:p>
-    <w:p>
-      <w:pPr>
-        <w:rPr>
-          <w:rFonts w:ascii="Arial" w:hAnsi="Arial" w:cs="Arial"/>
-        </w:rPr>
-      </w:pPr>
-      <w:r>
-        <w:rPr>
-          <w:rFonts w:ascii="Arial" w:hAnsi="Arial" w:cs="Arial"/>
-        </w:rPr>
-        <w:t xml:space="preserve">Informes de </w:t>
-      </w:r>
-      <w:proofErr w:type="spellStart"/>
-      <w:r>
-        <w:rPr>
-          <w:rFonts w:ascii="Arial" w:hAnsi="Arial" w:cs="Arial"/>
-        </w:rPr>
-        <w:t>revenue</w:t>
-      </w:r>
-      <w:proofErr w:type="spellEnd"/>
-      <w:r>
-        <w:rPr>
-          <w:rFonts w:ascii="Arial" w:hAnsi="Arial" w:cs="Arial"/>
-        </w:rPr>
-        <w:t xml:space="preserve"> en contratos realizados de manera diaria, semanal y mensual.</w:t>
-      </w:r>
-    </w:p>
-    <w:p>
-      <w:pPr>
-        <w:rPr>
-          <w:rFonts w:ascii="Arial" w:hAnsi="Arial" w:cs="Arial"/>
-        </w:rPr>
-      </w:pPr>
-      <w:r>
-        <w:rPr>
-          <w:rFonts w:ascii="Arial" w:hAnsi="Arial" w:cs="Arial"/>
-        </w:rPr>
-        <w:t xml:space="preserve">Informes protocolarios automatizados de: movimientos de coches que no se han movilizado en 10 días en adelante, desfase de kilometraje en contratos de alquiler que pasen los 10kms de un alquiler a otro, movimientos de vehículos a taller y otros movimientos improductivos. </w:t>
-      </w:r>
-    </w:p>
-    <w:p>
-      <w:pPr>
-        <w:rPr>
-          <w:rFonts w:ascii="Arial" w:hAnsi="Arial" w:cs="Arial"/>
-        </w:rPr>
-      </w:pPr>
-    </w:p>
-    <w:p>
-      <w:pPr>
-        <w:rPr>
-          <w:rFonts w:ascii="Arial" w:hAnsi="Arial" w:cs="Arial"/>
-        </w:rPr>
-      </w:pPr>
-      <w:r>
-        <w:rPr>
-          <w:rFonts w:ascii="Arial" w:hAnsi="Arial" w:cs="Arial"/>
-        </w:rPr>
-        <w:t xml:space="preserve">Europcar España utiliza un sistema ERP propio que integra distintos módulos y se conecta con soluciones externas según las necesidades operativas de la empresa. Entre las plataformas complementarias, utiliza </w:t>
-      </w:r>
-      <w:proofErr w:type="spellStart"/>
-      <w:r>
-        <w:rPr>
-          <w:rFonts w:ascii="Arial" w:hAnsi="Arial" w:cs="Arial"/>
-          <w:u w:val="single"/>
-        </w:rPr>
-        <w:t>Bavel</w:t>
-      </w:r>
-      <w:proofErr w:type="spellEnd"/>
-      <w:r>
-        <w:rPr>
-          <w:rFonts w:ascii="Arial" w:hAnsi="Arial" w:cs="Arial"/>
-        </w:rPr>
         <w:t xml:space="preserve"> para la digitalización y automatización de facturación, lo cual agiliza la gestión de documentos y reduce significativamente el coste de procesamiento de facturas. Esta solución facilita la interacción con clientes y mejora la previsión de flujo de caja mediante conexiones en XML personalizadas para su sistema interno, además de gestionar la emisión y conciliación de pagos de forma automatizada​</w:t>
       </w:r>
     </w:p>
@@ -1966,26 +2005,33 @@
           <w:rFonts w:ascii="Arial" w:hAnsi="Arial" w:cs="Arial"/>
         </w:rPr>
       </w:pPr>
-    </w:p>
-    <w:p>
-      <w:pPr>
-        <w:rPr>
-          <w:rFonts w:ascii="Arial" w:hAnsi="Arial" w:cs="Arial"/>
-        </w:rPr>
-      </w:pPr>
-    </w:p>
-    <w:p>
-      <w:pPr>
-        <w:rPr>
-          <w:rFonts w:ascii="Arial" w:hAnsi="Arial" w:cs="Arial"/>
-        </w:rPr>
-      </w:pPr>
       <w:r>
         <w:rPr>
           <w:rFonts w:ascii="Arial" w:hAnsi="Arial" w:cs="Arial"/>
         </w:rPr>
         <w:t>Este sistema ERP está diseñado para adaptarse al alto volumen de transacciones y la naturaleza de su negocio de movilidad, facilitando la integración con múltiples servicios de facturación, CRM y administración de contratos y vehículos para optimizar su operativa</w:t>
       </w:r>
+    </w:p>
+    <w:p>
+      <w:pPr>
+        <w:rPr>
+          <w:rFonts w:ascii="Arial" w:hAnsi="Arial" w:cs="Arial"/>
+        </w:rPr>
+      </w:pPr>
+    </w:p>
+    <w:p>
+      <w:pPr>
+        <w:rPr>
+          <w:rFonts w:ascii="Arial" w:hAnsi="Arial" w:cs="Arial"/>
+        </w:rPr>
+      </w:pPr>
+    </w:p>
+    <w:p>
+      <w:pPr>
+        <w:rPr>
+          <w:rFonts w:ascii="Arial" w:hAnsi="Arial" w:cs="Arial"/>
+        </w:rPr>
+      </w:pPr>
     </w:p>
     <w:p>
       <w:pPr>
@@ -2037,13 +2083,32 @@
         <w:rPr>
           <w:rFonts w:ascii="Arial" w:hAnsi="Arial" w:cs="Arial"/>
         </w:rPr>
-        <w:t xml:space="preserve"> Aunque Europcar</w:t>
-      </w:r>
-      <w:r>
-        <w:rPr>
-          <w:rFonts w:ascii="Arial" w:hAnsi="Arial" w:cs="Arial"/>
-        </w:rPr>
-        <w:t xml:space="preserve"> ya cuenta con ERP incluiría los siguientes módulos:</w:t>
+        <w:t xml:space="preserve"> </w:t>
+      </w:r>
+      <w:r>
+        <w:rPr>
+          <w:rFonts w:ascii="Arial" w:hAnsi="Arial" w:cs="Arial"/>
+        </w:rPr>
+        <w:t xml:space="preserve">En este </w:t>
+      </w:r>
+      <w:r>
+        <w:rPr>
+          <w:rFonts w:ascii="Arial" w:hAnsi="Arial" w:cs="Arial"/>
+        </w:rPr>
+        <w:t xml:space="preserve">ERP incluiría los siguientes </w:t>
+      </w:r>
+      <w:r>
+        <w:rPr>
+          <w:rFonts w:ascii="Arial" w:hAnsi="Arial" w:cs="Arial"/>
+          <w:u w:val="single"/>
+        </w:rPr>
+        <w:t>módulos</w:t>
+      </w:r>
+      <w:r>
+        <w:rPr>
+          <w:rFonts w:ascii="Arial" w:hAnsi="Arial" w:cs="Arial"/>
+        </w:rPr>
+        <w:t>:</w:t>
       </w:r>
     </w:p>
     <w:p>
@@ -2123,7 +2188,31 @@
         <w:rPr>
           <w:rFonts w:ascii="Arial" w:hAnsi="Arial" w:cs="Arial"/>
         </w:rPr>
-        <w:t>El sistema ERP debería ofrecer una interfaz amigable para crear contratos en minutos. Este módulo se conectaría al CRM para obtener detalles del cliente y a un sistema de productos adicionales (seguros, GPS, asientos para niños, etc.). Al finalizar, el cliente podría firmar digitalmente el contrato, utilizando una pasarela de pago segura y recibir el contrato por correo electrónico.</w:t>
+        <w:t>El sistema ERP debería ofrecer una interfaz amigable para crear contratos en minutos. Este módulo se conectaría al CRM para obtener detalles del cliente y a un sistema de productos adicionales (seguros,</w:t>
+      </w:r>
+      <w:r>
+        <w:rPr>
+          <w:rFonts w:ascii="Arial" w:hAnsi="Arial" w:cs="Arial"/>
+        </w:rPr>
+        <w:t xml:space="preserve"> coches automáticos,</w:t>
+      </w:r>
+      <w:r>
+        <w:rPr>
+          <w:rFonts w:ascii="Arial" w:hAnsi="Arial" w:cs="Arial"/>
+        </w:rPr>
+        <w:t xml:space="preserve"> </w:t>
+      </w:r>
+      <w:r>
+        <w:rPr>
+          <w:rFonts w:ascii="Arial" w:hAnsi="Arial" w:cs="Arial"/>
+        </w:rPr>
+        <w:t xml:space="preserve">coches con </w:t>
+      </w:r>
+      <w:r>
+        <w:rPr>
+          <w:rFonts w:ascii="Arial" w:hAnsi="Arial" w:cs="Arial"/>
+        </w:rPr>
+        <w:t>GPS, asientos para niños, etc.). Al finalizar, el cliente podría firmar digitalmente el contrato, utilizando una pasarela de pago segura y recibir el contrato por correo electrónico.</w:t>
       </w:r>
     </w:p>
     <w:p>
@@ -2469,6 +2558,7 @@
           <w:rFonts w:ascii="Arial" w:hAnsi="Arial" w:cs="Arial"/>
           <w:u w:val="single"/>
         </w:rPr>
+        <w:lastRenderedPageBreak/>
         <w:t>Informes de Ingresos (</w:t>
       </w:r>
       <w:proofErr w:type="spellStart"/>
@@ -2553,13 +2643,6 @@
           <w:rFonts w:ascii="Arial" w:hAnsi="Arial" w:cs="Arial"/>
         </w:rPr>
       </w:pPr>
-    </w:p>
-    <w:p>
-      <w:pPr>
-        <w:rPr>
-          <w:rFonts w:ascii="Arial" w:hAnsi="Arial" w:cs="Arial"/>
-        </w:rPr>
-      </w:pPr>
       <w:r>
         <w:rPr>
           <w:rFonts w:ascii="Arial" w:hAnsi="Arial" w:cs="Arial"/>
@@ -2580,6 +2663,13 @@
           <w:rFonts w:ascii="Arial" w:hAnsi="Arial" w:cs="Arial"/>
         </w:rPr>
       </w:pPr>
+    </w:p>
+    <w:p>
+      <w:pPr>
+        <w:rPr>
+          <w:rFonts w:ascii="Arial" w:hAnsi="Arial" w:cs="Arial"/>
+        </w:rPr>
+      </w:pPr>
       <w:r>
         <w:rPr>
           <w:rFonts w:ascii="Arial" w:hAnsi="Arial" w:cs="Arial"/>
@@ -2735,8 +2825,14 @@
         <w:rPr>
           <w:rFonts w:ascii="Arial" w:hAnsi="Arial" w:cs="Arial"/>
         </w:rPr>
+        <w:t xml:space="preserve">Europcar también cuenta con sistemas de respaldo integrados, apoyados en centros de datos ubicados estratégicamente en España y Europa. Estas instalaciones cumplen </w:t>
+      </w:r>
+      <w:r>
+        <w:rPr>
+          <w:rFonts w:ascii="Arial" w:hAnsi="Arial" w:cs="Arial"/>
+        </w:rPr>
         <w:lastRenderedPageBreak/>
-        <w:t xml:space="preserve">Europcar también cuenta con sistemas de respaldo integrados, apoyados en centros de datos ubicados estratégicamente en España y Europa. Estas instalaciones cumplen con altos estándares de certificación de seguridad, como las normas </w:t>
+        <w:t xml:space="preserve">con altos estándares de certificación de seguridad, como las normas </w:t>
       </w:r>
       <w:proofErr w:type="spellStart"/>
       <w:r>
@@ -2779,13 +2875,6 @@
         </w:rPr>
         <w:t>Estas capacidades de hardware y almacenamiento en la nube le permiten a Europcar España gestionar la comunicación entre sus oficinas de forma efectiva, centralizar datos de operaciones diarias y aplicar análisis predictivos para la planificación de inventarios y el mantenimiento de vehículos, todo mientras garantiza un cumplimiento robusto de normativas de protección de datos.</w:t>
       </w:r>
-    </w:p>
-    <w:p>
-      <w:pPr>
-        <w:rPr>
-          <w:rFonts w:ascii="Arial" w:hAnsi="Arial" w:cs="Arial"/>
-        </w:rPr>
-      </w:pPr>
     </w:p>
     <w:p>
       <w:pPr>
@@ -3071,26 +3160,20 @@
         <w:rPr>
           <w:rFonts w:ascii="Arial" w:hAnsi="Arial" w:cs="Arial"/>
         </w:rPr>
-        <w:t xml:space="preserve">Europcar IB, S.A., cuenta con una red diversa de proveedores que apoyan sus operaciones en áreas clave, como el mantenimiento de vehículos, la tecnología y el servicio al cliente. Los proveedores principales incluyen empresas de logística y mantenimiento que suministran piezas, servicios de reparación y soporte técnico </w:t>
-      </w:r>
+        <w:t>Europcar IB, S.A., cuenta con una red diversa de proveedores que apoyan sus operaciones en áreas clave, como el mantenimiento de vehículos, la tecnología y el servicio al cliente. Los proveedores principales incluyen empresas de logística y mantenimiento que suministran piezas, servicios de reparación y soporte técnico especializado para la flota. Además, Europcar trabaja con proveedores de tecnología que proporcionan la infraestructura de gestión digital, como el sistema ERP, herramientas CRM y plataformas de reservas.</w:t>
+      </w:r>
+    </w:p>
+    <w:p>
+      <w:pPr>
+        <w:rPr>
+          <w:rFonts w:ascii="Arial" w:hAnsi="Arial" w:cs="Arial"/>
+        </w:rPr>
+      </w:pPr>
       <w:r>
         <w:rPr>
           <w:rFonts w:ascii="Arial" w:hAnsi="Arial" w:cs="Arial"/>
         </w:rPr>
         <w:lastRenderedPageBreak/>
-        <w:t>especializado para la flota. Además, Europcar trabaja con proveedores de tecnología que proporcionan la infraestructura de gestión digital, como el sistema ERP, herramientas CRM y plataformas de reservas.</w:t>
-      </w:r>
-    </w:p>
-    <w:p>
-      <w:pPr>
-        <w:rPr>
-          <w:rFonts w:ascii="Arial" w:hAnsi="Arial" w:cs="Arial"/>
-        </w:rPr>
-      </w:pPr>
-      <w:r>
-        <w:rPr>
-          <w:rFonts w:ascii="Arial" w:hAnsi="Arial" w:cs="Arial"/>
-        </w:rPr>
         <w:t>Estos proveedores generalmente no requieren acceso constante a las instalaciones de Europcar, pero en el caso de mantenimiento y revisiones técnicas de vehículos, algunos técnicos de estas empresas sí deben ingresar a talleres o áreas específicas donde se lleva a cabo el servicio técnico.</w:t>
       </w:r>
     </w:p>
@@ -3352,7 +3435,6 @@
           <w:b/>
           <w:bCs/>
         </w:rPr>
-        <w:lastRenderedPageBreak/>
         <w:t>Permisos de Acceso</w:t>
       </w:r>
       <w:r>
@@ -3378,6 +3460,7 @@
           <w:b/>
           <w:bCs/>
         </w:rPr>
+        <w:lastRenderedPageBreak/>
         <w:t>Lenguaje de Programación</w:t>
       </w:r>
       <w:r>
@@ -3433,13 +3516,6 @@
         </w:rPr>
         <w:t>.</w:t>
       </w:r>
-    </w:p>
-    <w:p>
-      <w:pPr>
-        <w:rPr>
-          <w:rFonts w:ascii="Arial" w:hAnsi="Arial" w:cs="Arial"/>
-        </w:rPr>
-      </w:pPr>
     </w:p>
     <w:p>
       <w:pPr>
@@ -3506,13 +3582,7 @@
         <w:rPr>
           <w:rFonts w:ascii="Arial" w:hAnsi="Arial" w:cs="Arial"/>
         </w:rPr>
-        <w:t xml:space="preserve">Integración de sistemas. </w:t>
-      </w:r>
-      <w:r>
-        <w:rPr>
-          <w:rFonts w:ascii="Arial" w:hAnsi="Arial" w:cs="Arial"/>
-        </w:rPr>
-        <w:t>Asegurarse de que el ERP esté bien integrado con otros sistemas utilizados en la empresa, como herramientas de CRM, plataformas de reservas y sistemas de contabilidad. Esto facilita la transferencia de datos y mejora la eficiencia operativa.</w:t>
+        <w:t>Integración de sistemas. Asegurarse de que el ERP esté bien integrado con otros sistemas utilizados en la empresa, como herramientas de CRM, plataformas de reservas y sistemas de contabilidad. Esto facilita la transferencia de datos y mejora la eficiencia operativa.</w:t>
       </w:r>
     </w:p>
     <w:p>
@@ -3536,13 +3606,7 @@
         <w:rPr>
           <w:rFonts w:ascii="Arial" w:hAnsi="Arial" w:cs="Arial"/>
         </w:rPr>
-        <w:t xml:space="preserve">. </w:t>
-      </w:r>
-      <w:r>
-        <w:rPr>
-          <w:rFonts w:ascii="Arial" w:hAnsi="Arial" w:cs="Arial"/>
-        </w:rPr>
-        <w:t>Considerar la posibilidad de evaluar otros proveedores de ERP para comparar características, costos y soporte técnico. Esto podría llevar a una selección más informada y a una implementación más eficaz.</w:t>
+        <w:t>. Considerar la posibilidad de evaluar otros proveedores de ERP para comparar características, costos y soporte técnico. Esto podría llevar a una selección más informada y a una implementación más eficaz.</w:t>
       </w:r>
     </w:p>
     <w:p>
@@ -3560,13 +3624,7 @@
         <w:rPr>
           <w:rFonts w:ascii="Arial" w:hAnsi="Arial" w:cs="Arial"/>
         </w:rPr>
-        <w:t xml:space="preserve">Estrategia de Respaldo y Recuperación. </w:t>
-      </w:r>
-      <w:r>
-        <w:rPr>
-          <w:rFonts w:ascii="Arial" w:hAnsi="Arial" w:cs="Arial"/>
-        </w:rPr>
-        <w:t>Desarrollar una estrategia robusta de respaldo y recuperación de datos para garantizar la seguridad de la información crítica y minimizar el riesgo de pérdida de datos</w:t>
+        <w:t>Estrategia de Respaldo y Recuperación. Desarrollar una estrategia robusta de respaldo y recuperación de datos para garantizar la seguridad de la información crítica y minimizar el riesgo de pérdida de datos</w:t>
       </w:r>
       <w:r>
         <w:rPr>
@@ -4508,6 +4566,119 @@
     </w:lvl>
   </w:abstractNum>
   <w:abstractNum w:abstractNumId="7" w15:restartNumberingAfterBreak="0">
+    <w:nsid w:val="47BB2227"/>
+    <w:multiLevelType w:val="hybridMultilevel"/>
+    <w:tmpl w:val="8F6CA1EA"/>
+    <w:lvl w:ilvl="0" w:tplc="0C0A0001">
+      <w:start w:val="1"/>
+      <w:numFmt w:val="bullet"/>
+      <w:lvlText w:val=""/>
+      <w:lvlJc w:val="left"/>
+      <w:pPr>
+        <w:ind w:left="720" w:hanging="360"/>
+      </w:pPr>
+      <w:rPr>
+        <w:rFonts w:ascii="Symbol" w:hAnsi="Symbol" w:hint="default"/>
+      </w:rPr>
+    </w:lvl>
+    <w:lvl w:ilvl="1" w:tplc="0C0A0003" w:tentative="1">
+      <w:start w:val="1"/>
+      <w:numFmt w:val="bullet"/>
+      <w:lvlText w:val="o"/>
+      <w:lvlJc w:val="left"/>
+      <w:pPr>
+        <w:ind w:left="1440" w:hanging="360"/>
+      </w:pPr>
+      <w:rPr>
+        <w:rFonts w:ascii="Courier New" w:hAnsi="Courier New" w:cs="Courier New" w:hint="default"/>
+      </w:rPr>
+    </w:lvl>
+    <w:lvl w:ilvl="2" w:tplc="0C0A0005" w:tentative="1">
+      <w:start w:val="1"/>
+      <w:numFmt w:val="bullet"/>
+      <w:lvlText w:val=""/>
+      <w:lvlJc w:val="left"/>
+      <w:pPr>
+        <w:ind w:left="2160" w:hanging="360"/>
+      </w:pPr>
+      <w:rPr>
+        <w:rFonts w:ascii="Wingdings" w:hAnsi="Wingdings" w:hint="default"/>
+      </w:rPr>
+    </w:lvl>
+    <w:lvl w:ilvl="3" w:tplc="0C0A0001" w:tentative="1">
+      <w:start w:val="1"/>
+      <w:numFmt w:val="bullet"/>
+      <w:lvlText w:val=""/>
+      <w:lvlJc w:val="left"/>
+      <w:pPr>
+        <w:ind w:left="2880" w:hanging="360"/>
+      </w:pPr>
+      <w:rPr>
+        <w:rFonts w:ascii="Symbol" w:hAnsi="Symbol" w:hint="default"/>
+      </w:rPr>
+    </w:lvl>
+    <w:lvl w:ilvl="4" w:tplc="0C0A0003" w:tentative="1">
+      <w:start w:val="1"/>
+      <w:numFmt w:val="bullet"/>
+      <w:lvlText w:val="o"/>
+      <w:lvlJc w:val="left"/>
+      <w:pPr>
+        <w:ind w:left="3600" w:hanging="360"/>
+      </w:pPr>
+      <w:rPr>
+        <w:rFonts w:ascii="Courier New" w:hAnsi="Courier New" w:cs="Courier New" w:hint="default"/>
+      </w:rPr>
+    </w:lvl>
+    <w:lvl w:ilvl="5" w:tplc="0C0A0005" w:tentative="1">
+      <w:start w:val="1"/>
+      <w:numFmt w:val="bullet"/>
+      <w:lvlText w:val=""/>
+      <w:lvlJc w:val="left"/>
+      <w:pPr>
+        <w:ind w:left="4320" w:hanging="360"/>
+      </w:pPr>
+      <w:rPr>
+        <w:rFonts w:ascii="Wingdings" w:hAnsi="Wingdings" w:hint="default"/>
+      </w:rPr>
+    </w:lvl>
+    <w:lvl w:ilvl="6" w:tplc="0C0A0001" w:tentative="1">
+      <w:start w:val="1"/>
+      <w:numFmt w:val="bullet"/>
+      <w:lvlText w:val=""/>
+      <w:lvlJc w:val="left"/>
+      <w:pPr>
+        <w:ind w:left="5040" w:hanging="360"/>
+      </w:pPr>
+      <w:rPr>
+        <w:rFonts w:ascii="Symbol" w:hAnsi="Symbol" w:hint="default"/>
+      </w:rPr>
+    </w:lvl>
+    <w:lvl w:ilvl="7" w:tplc="0C0A0003" w:tentative="1">
+      <w:start w:val="1"/>
+      <w:numFmt w:val="bullet"/>
+      <w:lvlText w:val="o"/>
+      <w:lvlJc w:val="left"/>
+      <w:pPr>
+        <w:ind w:left="5760" w:hanging="360"/>
+      </w:pPr>
+      <w:rPr>
+        <w:rFonts w:ascii="Courier New" w:hAnsi="Courier New" w:cs="Courier New" w:hint="default"/>
+      </w:rPr>
+    </w:lvl>
+    <w:lvl w:ilvl="8" w:tplc="0C0A0005" w:tentative="1">
+      <w:start w:val="1"/>
+      <w:numFmt w:val="bullet"/>
+      <w:lvlText w:val=""/>
+      <w:lvlJc w:val="left"/>
+      <w:pPr>
+        <w:ind w:left="6480" w:hanging="360"/>
+      </w:pPr>
+      <w:rPr>
+        <w:rFonts w:ascii="Wingdings" w:hAnsi="Wingdings" w:hint="default"/>
+      </w:rPr>
+    </w:lvl>
+  </w:abstractNum>
+  <w:abstractNum w:abstractNumId="8" w15:restartNumberingAfterBreak="0">
     <w:nsid w:val="52AC687E"/>
     <w:multiLevelType w:val="multilevel"/>
     <w:tmpl w:val="F662912C"/>
@@ -4656,7 +4827,7 @@
       </w:rPr>
     </w:lvl>
   </w:abstractNum>
-  <w:abstractNum w:abstractNumId="8" w15:restartNumberingAfterBreak="0">
+  <w:abstractNum w:abstractNumId="9" w15:restartNumberingAfterBreak="0">
     <w:nsid w:val="5ECE48FC"/>
     <w:multiLevelType w:val="hybridMultilevel"/>
     <w:tmpl w:val="1B46C352"/>
@@ -4779,7 +4950,7 @@
     <w:abstractNumId w:val="4"/>
   </w:num>
   <w:num w:numId="4" w16cid:durableId="1735395483">
-    <w:abstractNumId w:val="7"/>
+    <w:abstractNumId w:val="8"/>
   </w:num>
   <w:num w:numId="5" w16cid:durableId="1955549237">
     <w:abstractNumId w:val="6"/>
@@ -4794,7 +4965,10 @@
     <w:abstractNumId w:val="1"/>
   </w:num>
   <w:num w:numId="9" w16cid:durableId="905335298">
-    <w:abstractNumId w:val="8"/>
+    <w:abstractNumId w:val="9"/>
+  </w:num>
+  <w:num w:numId="10" w16cid:durableId="1218512016">
+    <w:abstractNumId w:val="7"/>
   </w:num>
 </w:numbering>
 </file>
@@ -5401,6 +5575,7 @@
   <w:style w:type="character" w:default="1" w:styleId="Fuentedeprrafopredeter">
     <w:name w:val="Default Paragraph Font"/>
     <w:uiPriority w:val="1"/>
+    <w:semiHidden/>
     <w:unhideWhenUsed/>
   </w:style>
   <w:style w:type="table" w:default="1" w:styleId="Tablanormal">

</xml_diff>

<commit_message>
Subir organigrama Europcar IB, SA
</commit_message>
<xml_diff>
--- a/Fase1.docx
+++ b/Fase1.docx
@@ -4,13 +4,18 @@
   <w:body>
     <w:p>
       <w:pPr>
-        <w:rPr>
-          <w:rFonts w:ascii="Arial" w:hAnsi="Arial" w:cs="Arial"/>
-        </w:rPr>
-      </w:pPr>
-      <w:r>
-        <w:rPr>
-          <w:rFonts w:ascii="Arial" w:hAnsi="Arial" w:cs="Arial"/>
+        <w:jc w:val="center"/>
+        <w:rPr>
+          <w:rFonts w:ascii="Arial" w:hAnsi="Arial" w:cs="Arial"/>
+          <w:b/>
+          <w:bCs/>
+        </w:rPr>
+      </w:pPr>
+      <w:r>
+        <w:rPr>
+          <w:rFonts w:ascii="Arial" w:hAnsi="Arial" w:cs="Arial"/>
+          <w:b/>
+          <w:bCs/>
         </w:rPr>
         <w:t>Europcar IB, SA</w:t>
       </w:r>
@@ -43,30 +48,246 @@
         <w:rPr>
           <w:rFonts w:ascii="Arial" w:hAnsi="Arial" w:cs="Arial"/>
         </w:rPr>
-        <w:t xml:space="preserve">Val Saint-Quentin en </w:t>
-      </w:r>
-      <w:proofErr w:type="spellStart"/>
-      <w:r>
-        <w:rPr>
-          <w:rFonts w:ascii="Arial" w:hAnsi="Arial" w:cs="Arial"/>
-        </w:rPr>
-        <w:t>Voisins</w:t>
-      </w:r>
-      <w:proofErr w:type="spellEnd"/>
-      <w:r>
-        <w:rPr>
-          <w:rFonts w:ascii="Arial" w:hAnsi="Arial" w:cs="Arial"/>
-        </w:rPr>
-        <w:t>-le-</w:t>
-      </w:r>
-      <w:proofErr w:type="spellStart"/>
-      <w:r>
-        <w:rPr>
-          <w:rFonts w:ascii="Arial" w:hAnsi="Arial" w:cs="Arial"/>
-        </w:rPr>
-        <w:t>Bretonneux</w:t>
-      </w:r>
-      <w:proofErr w:type="spellEnd"/>
+        <w:t xml:space="preserve">Val Saint-Quentin en Voisins-le-Bretonneux </w:t>
+      </w:r>
+      <w:r>
+        <w:rPr>
+          <w:rFonts w:ascii="Arial" w:hAnsi="Arial" w:cs="Arial"/>
+        </w:rPr>
+        <w:t>esta empresa pertenece al grupo Europcar Mobility Group</w:t>
+      </w:r>
+      <w:r>
+        <w:rPr>
+          <w:rFonts w:ascii="Arial" w:hAnsi="Arial" w:cs="Arial"/>
+        </w:rPr>
+        <w:t xml:space="preserve">. </w:t>
+      </w:r>
+    </w:p>
+    <w:p>
+      <w:pPr>
+        <w:rPr>
+          <w:rFonts w:ascii="Arial" w:hAnsi="Arial" w:cs="Arial"/>
+        </w:rPr>
+      </w:pPr>
+      <w:r>
+        <w:rPr>
+          <w:rFonts w:ascii="Arial" w:hAnsi="Arial" w:cs="Arial"/>
+        </w:rPr>
+        <w:t>En 1970 Europcar fue comprada por Régie Renault</w:t>
+      </w:r>
+      <w:r>
+        <w:rPr>
+          <w:rFonts w:ascii="Arial" w:hAnsi="Arial" w:cs="Arial"/>
+        </w:rPr>
+        <w:t>. Se fue expandiendo en los siguientes años por Alemania, Bélgica, Holanda y Su</w:t>
+      </w:r>
+      <w:r>
+        <w:rPr>
+          <w:rFonts w:ascii="Arial" w:hAnsi="Arial" w:cs="Arial"/>
+        </w:rPr>
+        <w:t>iza. Es en el año 1974, cuando se crea la marca en sí</w:t>
+      </w:r>
+      <w:r>
+        <w:rPr>
+          <w:rFonts w:ascii="Arial" w:hAnsi="Arial" w:cs="Arial"/>
+        </w:rPr>
+        <w:t xml:space="preserve"> con su propio nombre y se crean empresas subsidiarias en España, Italia, </w:t>
+      </w:r>
+      <w:r>
+        <w:rPr>
+          <w:rFonts w:ascii="Arial" w:hAnsi="Arial" w:cs="Arial"/>
+        </w:rPr>
+        <w:t xml:space="preserve">UK y Portugal. </w:t>
+      </w:r>
+      <w:r>
+        <w:rPr>
+          <w:rFonts w:ascii="Arial" w:hAnsi="Arial" w:cs="Arial"/>
+        </w:rPr>
+        <w:t xml:space="preserve"> En el año 1988 se empieza a utilizar la marca InterRent</w:t>
+      </w:r>
+      <w:r>
+        <w:rPr>
+          <w:rFonts w:ascii="Arial" w:hAnsi="Arial" w:cs="Arial"/>
+        </w:rPr>
+        <w:t xml:space="preserve"> y Europcar simultáneamente, pero es en el año 2003 cuando Europcar se vuelve la compañía líder de coches de alquiler en una estrategia basada en el desarrollo de franquicias operativas y u</w:t>
+      </w:r>
+      <w:r>
+        <w:rPr>
+          <w:rFonts w:ascii="Arial" w:hAnsi="Arial" w:cs="Arial"/>
+        </w:rPr>
+        <w:t xml:space="preserve">n desarrollo de numerosos relaciones </w:t>
+      </w:r>
+      <w:r>
+        <w:rPr>
+          <w:rFonts w:ascii="Arial" w:hAnsi="Arial" w:cs="Arial"/>
+        </w:rPr>
+        <w:t>empresariales con agencias de viajes, compañías de vuelo, empresas, etc..</w:t>
+      </w:r>
+    </w:p>
+    <w:p>
+      <w:pPr>
+        <w:rPr>
+          <w:rFonts w:ascii="Arial" w:hAnsi="Arial" w:cs="Arial"/>
+        </w:rPr>
+      </w:pPr>
+      <w:r>
+        <w:rPr>
+          <w:rFonts w:ascii="Arial" w:hAnsi="Arial" w:cs="Arial"/>
+        </w:rPr>
+        <w:t>Tiene una posterior transformación de manera acelerada a partir del año 2014 cuando adquiere Ubeeqo</w:t>
+      </w:r>
+      <w:r>
+        <w:rPr>
+          <w:rFonts w:ascii="Arial" w:hAnsi="Arial" w:cs="Arial"/>
+        </w:rPr>
+        <w:t xml:space="preserve"> y en los años posteriores hasta el año 2022 crece en soluciones de </w:t>
+      </w:r>
+      <w:r>
+        <w:rPr>
+          <w:rFonts w:ascii="Arial" w:hAnsi="Arial" w:cs="Arial"/>
+        </w:rPr>
+        <w:t>movilidad con E-Car Club, Bluemove. La empresa está en constantes transformaciones</w:t>
+      </w:r>
+      <w:r>
+        <w:rPr>
+          <w:rFonts w:ascii="Arial" w:hAnsi="Arial" w:cs="Arial"/>
+        </w:rPr>
+        <w:t xml:space="preserve"> adoptando una nueva forma de </w:t>
+      </w:r>
+      <w:r>
+        <w:rPr>
+          <w:rFonts w:ascii="Arial" w:hAnsi="Arial" w:cs="Arial"/>
+        </w:rPr>
+        <w:t>negocio</w:t>
+      </w:r>
+      <w:r>
+        <w:rPr>
+          <w:rFonts w:ascii="Arial" w:hAnsi="Arial" w:cs="Arial"/>
+        </w:rPr>
+        <w:t xml:space="preserve"> para mejorar las necesidades de los clientes y el uso de sus</w:t>
+      </w:r>
+      <w:r>
+        <w:rPr>
+          <w:rFonts w:ascii="Arial" w:hAnsi="Arial" w:cs="Arial"/>
+        </w:rPr>
+        <w:t xml:space="preserve"> diferentes modalidades:</w:t>
+      </w:r>
+      <w:r>
+        <w:rPr>
+          <w:rFonts w:ascii="Arial" w:hAnsi="Arial" w:cs="Arial"/>
+        </w:rPr>
+        <w:t xml:space="preserve"> Coches, Vans y furgonetas, </w:t>
+      </w:r>
+      <w:r>
+        <w:rPr>
+          <w:rFonts w:ascii="Arial" w:hAnsi="Arial" w:cs="Arial"/>
+        </w:rPr>
+        <w:t>Línea</w:t>
+      </w:r>
+      <w:r>
+        <w:rPr>
+          <w:rFonts w:ascii="Arial" w:hAnsi="Arial" w:cs="Arial"/>
+        </w:rPr>
+        <w:t xml:space="preserve"> de bajo coste, </w:t>
+      </w:r>
+      <w:r>
+        <w:rPr>
+          <w:rFonts w:ascii="Arial" w:hAnsi="Arial" w:cs="Arial"/>
+        </w:rPr>
+        <w:t>nueva movilidad, cobertura internacional.</w:t>
+      </w:r>
+    </w:p>
+    <w:p>
+      <w:pPr>
+        <w:rPr>
+          <w:rFonts w:ascii="Arial" w:hAnsi="Arial" w:cs="Arial"/>
+        </w:rPr>
+      </w:pPr>
+      <w:r>
+        <w:rPr>
+          <w:rFonts w:ascii="Arial" w:hAnsi="Arial" w:cs="Arial"/>
+        </w:rPr>
+        <w:t xml:space="preserve">Del año 2017 al año 2019 adquiere </w:t>
+      </w:r>
+      <w:r>
+        <w:rPr>
+          <w:rFonts w:ascii="Arial" w:hAnsi="Arial" w:cs="Arial"/>
+        </w:rPr>
+        <w:t xml:space="preserve">Goldcar, referente europeo en el alquiler de bajo coste. </w:t>
+      </w:r>
+      <w:r>
+        <w:rPr>
+          <w:rFonts w:ascii="Arial" w:hAnsi="Arial" w:cs="Arial"/>
+        </w:rPr>
+        <w:t xml:space="preserve">Buchbinder de Alemania también es adquirida junto con Guidami en Italia y la franquicia </w:t>
+      </w:r>
+      <w:r>
+        <w:rPr>
+          <w:rFonts w:ascii="Arial" w:hAnsi="Arial" w:cs="Arial"/>
+        </w:rPr>
+        <w:t>danesa de Europcar. Del mismo modo, completó su adquisición con Fox Rent A Car en</w:t>
+      </w:r>
+      <w:r>
+        <w:rPr>
+          <w:rFonts w:ascii="Arial" w:hAnsi="Arial" w:cs="Arial"/>
+        </w:rPr>
+        <w:t xml:space="preserve"> los Estados Unidos de </w:t>
+      </w:r>
+      <w:r>
+        <w:rPr>
+          <w:rFonts w:ascii="Arial" w:hAnsi="Arial" w:cs="Arial"/>
+        </w:rPr>
+        <w:t>América</w:t>
+      </w:r>
+      <w:r>
+        <w:rPr>
+          <w:rFonts w:ascii="Arial" w:hAnsi="Arial" w:cs="Arial"/>
+        </w:rPr>
+        <w:t>.</w:t>
+      </w:r>
+      <w:r>
+        <w:rPr>
+          <w:rFonts w:ascii="Arial" w:hAnsi="Arial" w:cs="Arial"/>
+        </w:rPr>
+        <w:t xml:space="preserve"> Y amplio Europcar en sus franquicias finesas y noruegas.</w:t>
+      </w:r>
+      <w:r>
+        <w:rPr>
+          <w:rFonts w:ascii="Arial" w:hAnsi="Arial" w:cs="Arial"/>
+        </w:rPr>
+        <w:t xml:space="preserve"> El año 2019 Ubeeqo se volvió el </w:t>
+      </w:r>
+      <w:r>
+        <w:rPr>
+          <w:rFonts w:ascii="Arial" w:hAnsi="Arial" w:cs="Arial"/>
+        </w:rPr>
+        <w:t>número</w:t>
+      </w:r>
+      <w:r>
+        <w:rPr>
+          <w:rFonts w:ascii="Arial" w:hAnsi="Arial" w:cs="Arial"/>
+        </w:rPr>
+        <w:t xml:space="preserve"> 1 en car sharing en Paris.</w:t>
+      </w:r>
+    </w:p>
+    <w:p>
+      <w:pPr>
+        <w:rPr>
+          <w:rFonts w:ascii="Arial" w:hAnsi="Arial" w:cs="Arial"/>
+        </w:rPr>
+      </w:pPr>
+      <w:r>
+        <w:rPr>
+          <w:rFonts w:ascii="Arial" w:hAnsi="Arial" w:cs="Arial"/>
+        </w:rPr>
+        <w:t xml:space="preserve">Es en 2022 cuando se convierte en </w:t>
+      </w:r>
+      <w:r>
+        <w:rPr>
+          <w:rFonts w:ascii="Arial" w:hAnsi="Arial" w:cs="Arial"/>
+        </w:rPr>
+        <w:t xml:space="preserve">Green Mobility Holding </w:t>
+      </w:r>
       <w:r>
         <w:rPr>
           <w:rFonts w:ascii="Arial" w:hAnsi="Arial" w:cs="Arial"/>
@@ -77,308 +298,351 @@
         <w:rPr>
           <w:rFonts w:ascii="Arial" w:hAnsi="Arial" w:cs="Arial"/>
         </w:rPr>
-        <w:t xml:space="preserve">esta empresa pertenece al grupo Europcar </w:t>
-      </w:r>
-      <w:proofErr w:type="spellStart"/>
-      <w:r>
-        <w:rPr>
-          <w:rFonts w:ascii="Arial" w:hAnsi="Arial" w:cs="Arial"/>
-        </w:rPr>
-        <w:t>Mobility</w:t>
-      </w:r>
-      <w:proofErr w:type="spellEnd"/>
+        <w:t>SA, sustentado</w:t>
+      </w:r>
+      <w:r>
+        <w:rPr>
+          <w:rFonts w:ascii="Arial" w:hAnsi="Arial" w:cs="Arial"/>
+        </w:rPr>
+        <w:t xml:space="preserve"> por el Grupo Volkswagen</w:t>
+      </w:r>
+      <w:r>
+        <w:rPr>
+          <w:rFonts w:ascii="Arial" w:hAnsi="Arial" w:cs="Arial"/>
+        </w:rPr>
+        <w:t>.</w:t>
+      </w:r>
+    </w:p>
+    <w:p>
+      <w:pPr>
+        <w:rPr>
+          <w:rFonts w:ascii="Arial" w:hAnsi="Arial" w:cs="Arial"/>
+        </w:rPr>
+      </w:pPr>
+    </w:p>
+    <w:p>
+      <w:pPr>
+        <w:rPr>
+          <w:rFonts w:ascii="Arial" w:hAnsi="Arial" w:cs="Arial"/>
+        </w:rPr>
+      </w:pPr>
+      <w:r>
+        <w:rPr>
+          <w:rFonts w:ascii="Arial" w:hAnsi="Arial" w:cs="Arial"/>
+        </w:rPr>
+        <w:t xml:space="preserve">En este </w:t>
+      </w:r>
+      <w:r>
+        <w:rPr>
+          <w:rFonts w:ascii="Arial" w:hAnsi="Arial" w:cs="Arial"/>
+        </w:rPr>
+        <w:t>proyecto</w:t>
+      </w:r>
+      <w:r>
+        <w:rPr>
+          <w:rFonts w:ascii="Arial" w:hAnsi="Arial" w:cs="Arial"/>
+        </w:rPr>
+        <w:t xml:space="preserve"> vamos a centrarnos en Europcar </w:t>
+      </w:r>
+      <w:r>
+        <w:rPr>
+          <w:rFonts w:ascii="Arial" w:hAnsi="Arial" w:cs="Arial"/>
+        </w:rPr>
+        <w:t xml:space="preserve">IB, SA, </w:t>
+      </w:r>
+      <w:r>
+        <w:rPr>
+          <w:rFonts w:ascii="Arial" w:hAnsi="Arial" w:cs="Arial"/>
+        </w:rPr>
+        <w:t xml:space="preserve">empresa </w:t>
+      </w:r>
+      <w:r>
+        <w:rPr>
+          <w:rFonts w:ascii="Arial" w:hAnsi="Arial" w:cs="Arial"/>
+        </w:rPr>
+        <w:t>constituida</w:t>
+      </w:r>
+      <w:r>
+        <w:rPr>
+          <w:rFonts w:ascii="Arial" w:hAnsi="Arial" w:cs="Arial"/>
+        </w:rPr>
+        <w:t xml:space="preserve"> en</w:t>
+      </w:r>
+      <w:r>
+        <w:rPr>
+          <w:rFonts w:ascii="Arial" w:hAnsi="Arial" w:cs="Arial"/>
+        </w:rPr>
+        <w:t xml:space="preserve"> el año 1974, actualmente cuenta con 654 </w:t>
+      </w:r>
+      <w:r>
+        <w:rPr>
+          <w:rFonts w:ascii="Arial" w:hAnsi="Arial" w:cs="Arial"/>
+        </w:rPr>
+        <w:t>empleados (</w:t>
+      </w:r>
+      <w:r>
+        <w:rPr>
+          <w:rFonts w:ascii="Arial" w:hAnsi="Arial" w:cs="Arial"/>
+        </w:rPr>
+        <w:t>fecha 7/2024).</w:t>
+      </w:r>
+    </w:p>
+    <w:p>
+      <w:pPr>
+        <w:rPr>
+          <w:rFonts w:ascii="Arial" w:hAnsi="Arial" w:cs="Arial"/>
+        </w:rPr>
+      </w:pPr>
+      <w:r>
+        <w:rPr>
+          <w:rFonts w:ascii="Arial" w:hAnsi="Arial" w:cs="Arial"/>
+        </w:rPr>
+        <w:t xml:space="preserve">Europcar IB, SA es una empresa que </w:t>
+      </w:r>
+      <w:r>
+        <w:rPr>
+          <w:rFonts w:ascii="Arial" w:hAnsi="Arial" w:cs="Arial"/>
+        </w:rPr>
+        <w:t>está</w:t>
+      </w:r>
+      <w:r>
+        <w:rPr>
+          <w:rFonts w:ascii="Arial" w:hAnsi="Arial" w:cs="Arial"/>
+        </w:rPr>
+        <w:t xml:space="preserve"> dentro de los servicios de movilidad, en la industria del alquiler de vehículos. </w:t>
+      </w:r>
+    </w:p>
+    <w:p>
+      <w:pPr>
+        <w:rPr>
+          <w:rFonts w:ascii="Arial" w:hAnsi="Arial" w:cs="Arial"/>
+        </w:rPr>
+      </w:pPr>
+      <w:r>
+        <w:rPr>
+          <w:rFonts w:ascii="Arial" w:hAnsi="Arial" w:cs="Arial"/>
+        </w:rPr>
+        <w:t xml:space="preserve">En la clasificación </w:t>
+      </w:r>
+      <w:r>
+        <w:rPr>
+          <w:rFonts w:ascii="Arial" w:hAnsi="Arial" w:cs="Arial"/>
+        </w:rPr>
+        <w:t>más</w:t>
+      </w:r>
+      <w:r>
+        <w:rPr>
+          <w:rFonts w:ascii="Arial" w:hAnsi="Arial" w:cs="Arial"/>
+        </w:rPr>
+        <w:t xml:space="preserve"> general, se encuentra en el sector Terciario, de servicios</w:t>
+      </w:r>
+      <w:r>
+        <w:rPr>
+          <w:rFonts w:ascii="Arial" w:hAnsi="Arial" w:cs="Arial"/>
+        </w:rPr>
+        <w:t>, abarca todas las actividades económicas que no son producción directa de bienes.</w:t>
+      </w:r>
+    </w:p>
+    <w:p>
+      <w:pPr>
+        <w:rPr>
+          <w:rFonts w:ascii="Arial" w:hAnsi="Arial" w:cs="Arial"/>
+        </w:rPr>
+      </w:pPr>
+      <w:r>
+        <w:rPr>
+          <w:rFonts w:ascii="Arial" w:hAnsi="Arial" w:cs="Arial"/>
+        </w:rPr>
+        <w:t>Como subsector específico, se dedica al transporte y alquiler de vehículos</w:t>
+      </w:r>
+      <w:r>
+        <w:rPr>
+          <w:rFonts w:ascii="Arial" w:hAnsi="Arial" w:cs="Arial"/>
+        </w:rPr>
+        <w:t>, donde la actividad principal de la empresa es el alquiler de coches a corto y largo plazo</w:t>
+      </w:r>
+      <w:r>
+        <w:rPr>
+          <w:rFonts w:ascii="Arial" w:hAnsi="Arial" w:cs="Arial"/>
+        </w:rPr>
+        <w:t>. La</w:t>
+      </w:r>
       <w:r>
         <w:rPr>
           <w:rFonts w:ascii="Arial" w:hAnsi="Arial" w:cs="Arial"/>
         </w:rPr>
         <w:t xml:space="preserve"> </w:t>
       </w:r>
-      <w:proofErr w:type="spellStart"/>
-      <w:r>
-        <w:rPr>
-          <w:rFonts w:ascii="Arial" w:hAnsi="Arial" w:cs="Arial"/>
-        </w:rPr>
-        <w:t>Group</w:t>
-      </w:r>
-      <w:proofErr w:type="spellEnd"/>
+      <w:r>
+        <w:rPr>
+          <w:rFonts w:ascii="Arial" w:hAnsi="Arial" w:cs="Arial"/>
+        </w:rPr>
+        <w:t>empresa también participa en el coche compartido, en suscripciones a vehículos, reflejando tendencias modernas en movilidad.</w:t>
+      </w:r>
+    </w:p>
+    <w:p>
+      <w:pPr>
+        <w:rPr>
+          <w:rFonts w:ascii="Arial" w:hAnsi="Arial" w:cs="Arial"/>
+        </w:rPr>
+      </w:pPr>
+      <w:r>
+        <w:rPr>
+          <w:rFonts w:ascii="Arial" w:hAnsi="Arial" w:cs="Arial"/>
+        </w:rPr>
+        <w:t>Y</w:t>
+      </w:r>
+      <w:r>
+        <w:rPr>
+          <w:rFonts w:ascii="Arial" w:hAnsi="Arial" w:cs="Arial"/>
+        </w:rPr>
+        <w:t xml:space="preserve"> </w:t>
+      </w:r>
+      <w:r>
+        <w:rPr>
+          <w:rFonts w:ascii="Arial" w:hAnsi="Arial" w:cs="Arial"/>
+        </w:rPr>
+        <w:t>en las categorías de servicio</w:t>
+      </w:r>
+      <w:r>
+        <w:rPr>
+          <w:rFonts w:ascii="Arial" w:hAnsi="Arial" w:cs="Arial"/>
+        </w:rPr>
+        <w:t xml:space="preserve"> está el alquiler de flotas</w:t>
+      </w:r>
+      <w:r>
+        <w:rPr>
+          <w:rFonts w:ascii="Arial" w:hAnsi="Arial" w:cs="Arial"/>
+        </w:rPr>
+        <w:t xml:space="preserve"> enfocándose en ofrecer servicios de alquiler a empresas, B2</w:t>
+      </w:r>
+      <w:r>
+        <w:rPr>
+          <w:rFonts w:ascii="Arial" w:hAnsi="Arial" w:cs="Arial"/>
+        </w:rPr>
+        <w:t>B (</w:t>
+      </w:r>
+      <w:r>
+        <w:rPr>
+          <w:rFonts w:ascii="Arial" w:hAnsi="Arial" w:cs="Arial"/>
+        </w:rPr>
+        <w:t xml:space="preserve">business to business). También está los servicios al cliente, incluyendo la </w:t>
+      </w:r>
+      <w:r>
+        <w:rPr>
+          <w:rFonts w:ascii="Arial" w:hAnsi="Arial" w:cs="Arial"/>
+        </w:rPr>
+        <w:t>atención al cliente y la gestión de reservas, vitales para la satisfacción del cliente en el sector del alquiler de vehículos.</w:t>
+      </w:r>
+    </w:p>
+    <w:p>
+      <w:pPr>
+        <w:rPr>
+          <w:rFonts w:ascii="Arial" w:hAnsi="Arial" w:cs="Arial"/>
+        </w:rPr>
+      </w:pPr>
+      <w:r>
+        <w:rPr>
+          <w:rFonts w:ascii="Arial" w:hAnsi="Arial" w:cs="Arial"/>
+        </w:rPr>
+        <w:t>E</w:t>
+      </w:r>
+      <w:r>
+        <w:rPr>
+          <w:rFonts w:ascii="Arial" w:hAnsi="Arial" w:cs="Arial"/>
+        </w:rPr>
+        <w:t>uropcar</w:t>
+      </w:r>
+      <w:r>
+        <w:rPr>
+          <w:rFonts w:ascii="Arial" w:hAnsi="Arial" w:cs="Arial"/>
+        </w:rPr>
+        <w:t xml:space="preserve"> IB</w:t>
+      </w:r>
+      <w:r>
+        <w:rPr>
+          <w:rFonts w:ascii="Arial" w:hAnsi="Arial" w:cs="Arial"/>
+        </w:rPr>
+        <w:t xml:space="preserve">, </w:t>
+      </w:r>
+      <w:r>
+        <w:rPr>
+          <w:rFonts w:ascii="Arial" w:hAnsi="Arial" w:cs="Arial"/>
+        </w:rPr>
+        <w:t xml:space="preserve">SA, es una entidad situada en Avenida Partenón 18 Plta 2. 28042, Madrid  </w:t>
+      </w:r>
+      <w:r>
+        <w:rPr>
+          <w:rFonts w:ascii="Arial" w:hAnsi="Arial" w:cs="Arial"/>
+        </w:rPr>
+        <w:t>T</w:t>
+      </w:r>
+      <w:r>
+        <w:rPr>
+          <w:rFonts w:ascii="Arial" w:hAnsi="Arial" w:cs="Arial"/>
+        </w:rPr>
+        <w:t>iene la forma jurídica</w:t>
+      </w:r>
+      <w:r>
+        <w:rPr>
+          <w:rFonts w:ascii="Arial" w:hAnsi="Arial" w:cs="Arial"/>
+        </w:rPr>
+        <w:t xml:space="preserve"> </w:t>
+      </w:r>
+      <w:r>
+        <w:rPr>
+          <w:rFonts w:ascii="Arial" w:hAnsi="Arial" w:cs="Arial"/>
+        </w:rPr>
+        <w:t>Sociedad Anónima. Su actividad CNAE es Alquiler de automóviles y vehículos de motor ligeros</w:t>
+      </w:r>
       <w:r>
         <w:rPr>
           <w:rFonts w:ascii="Arial" w:hAnsi="Arial" w:cs="Arial"/>
         </w:rPr>
         <w:t xml:space="preserve">. </w:t>
       </w:r>
-    </w:p>
-    <w:p>
-      <w:pPr>
-        <w:rPr>
-          <w:rFonts w:ascii="Arial" w:hAnsi="Arial" w:cs="Arial"/>
-        </w:rPr>
-      </w:pPr>
-      <w:r>
-        <w:rPr>
-          <w:rFonts w:ascii="Arial" w:hAnsi="Arial" w:cs="Arial"/>
-        </w:rPr>
-        <w:t xml:space="preserve">En 1970 Europcar fue comprada por </w:t>
-      </w:r>
-      <w:proofErr w:type="spellStart"/>
-      <w:r>
-        <w:rPr>
-          <w:rFonts w:ascii="Arial" w:hAnsi="Arial" w:cs="Arial"/>
-        </w:rPr>
-        <w:t>Régie</w:t>
-      </w:r>
-      <w:proofErr w:type="spellEnd"/>
-      <w:r>
-        <w:rPr>
-          <w:rFonts w:ascii="Arial" w:hAnsi="Arial" w:cs="Arial"/>
-        </w:rPr>
-        <w:t xml:space="preserve"> Renault</w:t>
-      </w:r>
-      <w:r>
-        <w:rPr>
-          <w:rFonts w:ascii="Arial" w:hAnsi="Arial" w:cs="Arial"/>
-        </w:rPr>
-        <w:t>. Se fue expandiendo en los siguientes años por Alemania, Bélgica, Holanda y Su</w:t>
-      </w:r>
-      <w:r>
-        <w:rPr>
-          <w:rFonts w:ascii="Arial" w:hAnsi="Arial" w:cs="Arial"/>
-        </w:rPr>
-        <w:t>iza. Es en el año 1974, cuando se crea la marca en sí</w:t>
-      </w:r>
-      <w:r>
-        <w:rPr>
-          <w:rFonts w:ascii="Arial" w:hAnsi="Arial" w:cs="Arial"/>
-        </w:rPr>
-        <w:t xml:space="preserve"> con su propio nombre y se crean empresas subsidiarias en España, Italia, </w:t>
-      </w:r>
-      <w:r>
-        <w:rPr>
-          <w:rFonts w:ascii="Arial" w:hAnsi="Arial" w:cs="Arial"/>
-        </w:rPr>
-        <w:t xml:space="preserve">UK y Portugal. </w:t>
-      </w:r>
-      <w:r>
-        <w:rPr>
-          <w:rFonts w:ascii="Arial" w:hAnsi="Arial" w:cs="Arial"/>
-        </w:rPr>
-        <w:t xml:space="preserve"> En el año 1988 se empieza a utilizar la marca </w:t>
-      </w:r>
-      <w:proofErr w:type="spellStart"/>
-      <w:r>
-        <w:rPr>
-          <w:rFonts w:ascii="Arial" w:hAnsi="Arial" w:cs="Arial"/>
-        </w:rPr>
-        <w:t>InterRent</w:t>
-      </w:r>
-      <w:proofErr w:type="spellEnd"/>
-      <w:r>
-        <w:rPr>
-          <w:rFonts w:ascii="Arial" w:hAnsi="Arial" w:cs="Arial"/>
-        </w:rPr>
-        <w:t xml:space="preserve"> y Europcar simultáneamente, pero es en el año 2003 cuando Europcar se vuelve la compañía líder de coches de alquiler en una estrategia basada en el desarrollo de franquicias operativas y u</w:t>
-      </w:r>
-      <w:r>
-        <w:rPr>
-          <w:rFonts w:ascii="Arial" w:hAnsi="Arial" w:cs="Arial"/>
-        </w:rPr>
-        <w:t xml:space="preserve">n desarrollo de numerosos relaciones </w:t>
-      </w:r>
-      <w:r>
-        <w:rPr>
-          <w:rFonts w:ascii="Arial" w:hAnsi="Arial" w:cs="Arial"/>
-        </w:rPr>
-        <w:t xml:space="preserve">empresariales con agencias de viajes, compañías de vuelo, empresas, </w:t>
-      </w:r>
-      <w:proofErr w:type="gramStart"/>
-      <w:r>
-        <w:rPr>
-          <w:rFonts w:ascii="Arial" w:hAnsi="Arial" w:cs="Arial"/>
-        </w:rPr>
-        <w:t>etc..</w:t>
-      </w:r>
-      <w:proofErr w:type="gramEnd"/>
-    </w:p>
-    <w:p>
-      <w:pPr>
-        <w:rPr>
-          <w:rFonts w:ascii="Arial" w:hAnsi="Arial" w:cs="Arial"/>
-        </w:rPr>
-      </w:pPr>
-      <w:r>
-        <w:rPr>
-          <w:rFonts w:ascii="Arial" w:hAnsi="Arial" w:cs="Arial"/>
-        </w:rPr>
-        <w:t xml:space="preserve">Tiene una posterior transformación de manera acelerada a partir del año 2014 cuando adquiere </w:t>
-      </w:r>
-      <w:proofErr w:type="spellStart"/>
-      <w:r>
-        <w:rPr>
-          <w:rFonts w:ascii="Arial" w:hAnsi="Arial" w:cs="Arial"/>
-        </w:rPr>
-        <w:t>Ubeeqo</w:t>
-      </w:r>
-      <w:proofErr w:type="spellEnd"/>
-      <w:r>
-        <w:rPr>
-          <w:rFonts w:ascii="Arial" w:hAnsi="Arial" w:cs="Arial"/>
-        </w:rPr>
-        <w:t xml:space="preserve"> y en los años posteriores hasta el año 2022 crece en soluciones de </w:t>
-      </w:r>
-      <w:r>
-        <w:rPr>
-          <w:rFonts w:ascii="Arial" w:hAnsi="Arial" w:cs="Arial"/>
-        </w:rPr>
-        <w:t xml:space="preserve">movilidad con E-Car Club, </w:t>
-      </w:r>
-      <w:proofErr w:type="spellStart"/>
-      <w:r>
-        <w:rPr>
-          <w:rFonts w:ascii="Arial" w:hAnsi="Arial" w:cs="Arial"/>
-        </w:rPr>
-        <w:t>Bluemove</w:t>
-      </w:r>
-      <w:proofErr w:type="spellEnd"/>
-      <w:r>
-        <w:rPr>
-          <w:rFonts w:ascii="Arial" w:hAnsi="Arial" w:cs="Arial"/>
-        </w:rPr>
-        <w:t>. La empresa está en constantes transformaciones</w:t>
-      </w:r>
-      <w:r>
-        <w:rPr>
-          <w:rFonts w:ascii="Arial" w:hAnsi="Arial" w:cs="Arial"/>
-        </w:rPr>
-        <w:t xml:space="preserve"> adoptando una nueva forma de </w:t>
-      </w:r>
-      <w:r>
-        <w:rPr>
-          <w:rFonts w:ascii="Arial" w:hAnsi="Arial" w:cs="Arial"/>
-        </w:rPr>
-        <w:t>negocio</w:t>
-      </w:r>
-      <w:r>
-        <w:rPr>
-          <w:rFonts w:ascii="Arial" w:hAnsi="Arial" w:cs="Arial"/>
-        </w:rPr>
-        <w:t xml:space="preserve"> para mejorar las necesidades de los clientes y el uso de sus</w:t>
-      </w:r>
-      <w:r>
-        <w:rPr>
-          <w:rFonts w:ascii="Arial" w:hAnsi="Arial" w:cs="Arial"/>
-        </w:rPr>
-        <w:t xml:space="preserve"> diferentes modalidades:</w:t>
-      </w:r>
-      <w:r>
-        <w:rPr>
-          <w:rFonts w:ascii="Arial" w:hAnsi="Arial" w:cs="Arial"/>
-        </w:rPr>
-        <w:t xml:space="preserve"> Coches, Vans y furgonetas, </w:t>
-      </w:r>
-      <w:r>
-        <w:rPr>
-          <w:rFonts w:ascii="Arial" w:hAnsi="Arial" w:cs="Arial"/>
-        </w:rPr>
-        <w:t>Línea</w:t>
-      </w:r>
-      <w:r>
-        <w:rPr>
-          <w:rFonts w:ascii="Arial" w:hAnsi="Arial" w:cs="Arial"/>
-        </w:rPr>
-        <w:t xml:space="preserve"> de bajo coste, </w:t>
-      </w:r>
-      <w:r>
-        <w:rPr>
-          <w:rFonts w:ascii="Arial" w:hAnsi="Arial" w:cs="Arial"/>
-        </w:rPr>
-        <w:t>nueva movilidad, cobertura internacional.</w:t>
-      </w:r>
-    </w:p>
-    <w:p>
-      <w:pPr>
-        <w:rPr>
-          <w:rFonts w:ascii="Arial" w:hAnsi="Arial" w:cs="Arial"/>
-        </w:rPr>
-      </w:pPr>
-      <w:r>
-        <w:rPr>
-          <w:rFonts w:ascii="Arial" w:hAnsi="Arial" w:cs="Arial"/>
-        </w:rPr>
-        <w:t xml:space="preserve">Del año 2017 al año 2019 adquiere </w:t>
-      </w:r>
-      <w:proofErr w:type="spellStart"/>
-      <w:r>
-        <w:rPr>
-          <w:rFonts w:ascii="Arial" w:hAnsi="Arial" w:cs="Arial"/>
-        </w:rPr>
-        <w:t>Goldcar</w:t>
-      </w:r>
-      <w:proofErr w:type="spellEnd"/>
-      <w:r>
-        <w:rPr>
-          <w:rFonts w:ascii="Arial" w:hAnsi="Arial" w:cs="Arial"/>
-        </w:rPr>
-        <w:t xml:space="preserve">, referente europeo en el alquiler de bajo coste. </w:t>
-      </w:r>
-      <w:proofErr w:type="spellStart"/>
-      <w:r>
-        <w:rPr>
-          <w:rFonts w:ascii="Arial" w:hAnsi="Arial" w:cs="Arial"/>
-        </w:rPr>
-        <w:t>Buchbinder</w:t>
-      </w:r>
-      <w:proofErr w:type="spellEnd"/>
-      <w:r>
-        <w:rPr>
-          <w:rFonts w:ascii="Arial" w:hAnsi="Arial" w:cs="Arial"/>
-        </w:rPr>
-        <w:t xml:space="preserve"> de Alemania también es adquirida junto con </w:t>
-      </w:r>
-      <w:proofErr w:type="spellStart"/>
-      <w:r>
-        <w:rPr>
-          <w:rFonts w:ascii="Arial" w:hAnsi="Arial" w:cs="Arial"/>
-        </w:rPr>
-        <w:t>Guidami</w:t>
-      </w:r>
-      <w:proofErr w:type="spellEnd"/>
-      <w:r>
-        <w:rPr>
-          <w:rFonts w:ascii="Arial" w:hAnsi="Arial" w:cs="Arial"/>
-        </w:rPr>
-        <w:t xml:space="preserve"> en Italia y la franquicia </w:t>
-      </w:r>
-      <w:r>
-        <w:rPr>
-          <w:rFonts w:ascii="Arial" w:hAnsi="Arial" w:cs="Arial"/>
-        </w:rPr>
-        <w:t xml:space="preserve">danesa de Europcar. Del mismo modo, completó su adquisición con Fox </w:t>
-      </w:r>
-      <w:proofErr w:type="spellStart"/>
-      <w:r>
-        <w:rPr>
-          <w:rFonts w:ascii="Arial" w:hAnsi="Arial" w:cs="Arial"/>
-        </w:rPr>
-        <w:t>Rent</w:t>
-      </w:r>
-      <w:proofErr w:type="spellEnd"/>
-      <w:r>
-        <w:rPr>
-          <w:rFonts w:ascii="Arial" w:hAnsi="Arial" w:cs="Arial"/>
-        </w:rPr>
-        <w:t xml:space="preserve"> A Car en</w:t>
-      </w:r>
-      <w:r>
-        <w:rPr>
-          <w:rFonts w:ascii="Arial" w:hAnsi="Arial" w:cs="Arial"/>
-        </w:rPr>
-        <w:t xml:space="preserve"> los Estados Unidos de </w:t>
-      </w:r>
-      <w:r>
-        <w:rPr>
-          <w:rFonts w:ascii="Arial" w:hAnsi="Arial" w:cs="Arial"/>
-        </w:rPr>
-        <w:t>América</w:t>
+      <w:r>
+        <w:rPr>
+          <w:rFonts w:ascii="Arial" w:hAnsi="Arial" w:cs="Arial"/>
+        </w:rPr>
+        <w:t>Europcar IB, SA se dedica al alquiler de vehículos</w:t>
+      </w:r>
+      <w:r>
+        <w:rPr>
+          <w:rFonts w:ascii="Arial" w:hAnsi="Arial" w:cs="Arial"/>
+        </w:rPr>
+        <w:t>, automóviles,</w:t>
+      </w:r>
+      <w:r>
+        <w:rPr>
+          <w:rFonts w:ascii="Arial" w:hAnsi="Arial" w:cs="Arial"/>
+        </w:rPr>
+        <w:t xml:space="preserve"> de motores ligeros,</w:t>
+      </w:r>
+      <w:r>
+        <w:rPr>
+          <w:rFonts w:ascii="Arial" w:hAnsi="Arial" w:cs="Arial"/>
+        </w:rPr>
+        <w:t xml:space="preserve"> coches, camionetas, para el transporte de </w:t>
+      </w:r>
+      <w:r>
+        <w:rPr>
+          <w:rFonts w:ascii="Arial" w:hAnsi="Arial" w:cs="Arial"/>
+        </w:rPr>
+        <w:lastRenderedPageBreak/>
+        <w:t xml:space="preserve">personas o cosas, remolques y cualesquiera </w:t>
+      </w:r>
+      <w:r>
+        <w:rPr>
+          <w:rFonts w:ascii="Arial" w:hAnsi="Arial" w:cs="Arial"/>
+        </w:rPr>
+        <w:t xml:space="preserve">otros vehículos, con o sin conductor, así como la compra, reparación, mantenimiento y venta de </w:t>
+      </w:r>
+      <w:r>
+        <w:rPr>
+          <w:rFonts w:ascii="Arial" w:hAnsi="Arial" w:cs="Arial"/>
+        </w:rPr>
+        <w:t>estos</w:t>
       </w:r>
       <w:r>
         <w:rPr>
@@ -390,100 +654,70 @@
         <w:rPr>
           <w:rFonts w:ascii="Arial" w:hAnsi="Arial" w:cs="Arial"/>
         </w:rPr>
-        <w:t xml:space="preserve"> Y amplio Europcar en sus franquicias finesas y noruegas.</w:t>
-      </w:r>
-      <w:r>
-        <w:rPr>
-          <w:rFonts w:ascii="Arial" w:hAnsi="Arial" w:cs="Arial"/>
-        </w:rPr>
-        <w:t xml:space="preserve"> El año 2019 </w:t>
-      </w:r>
-      <w:proofErr w:type="spellStart"/>
-      <w:r>
-        <w:rPr>
-          <w:rFonts w:ascii="Arial" w:hAnsi="Arial" w:cs="Arial"/>
-        </w:rPr>
-        <w:t>Ubeeqo</w:t>
-      </w:r>
-      <w:proofErr w:type="spellEnd"/>
-      <w:r>
-        <w:rPr>
-          <w:rFonts w:ascii="Arial" w:hAnsi="Arial" w:cs="Arial"/>
-        </w:rPr>
-        <w:t xml:space="preserve"> se volvió el </w:t>
-      </w:r>
-      <w:r>
-        <w:rPr>
-          <w:rFonts w:ascii="Arial" w:hAnsi="Arial" w:cs="Arial"/>
-        </w:rPr>
-        <w:t>número</w:t>
-      </w:r>
-      <w:r>
-        <w:rPr>
-          <w:rFonts w:ascii="Arial" w:hAnsi="Arial" w:cs="Arial"/>
-        </w:rPr>
-        <w:t xml:space="preserve"> 1 en car </w:t>
-      </w:r>
-      <w:proofErr w:type="spellStart"/>
-      <w:r>
-        <w:rPr>
-          <w:rFonts w:ascii="Arial" w:hAnsi="Arial" w:cs="Arial"/>
-        </w:rPr>
-        <w:t>sharing</w:t>
-      </w:r>
-      <w:proofErr w:type="spellEnd"/>
-      <w:r>
-        <w:rPr>
-          <w:rFonts w:ascii="Arial" w:hAnsi="Arial" w:cs="Arial"/>
-        </w:rPr>
-        <w:t xml:space="preserve"> en Paris.</w:t>
-      </w:r>
-    </w:p>
-    <w:p>
-      <w:pPr>
-        <w:rPr>
-          <w:rFonts w:ascii="Arial" w:hAnsi="Arial" w:cs="Arial"/>
-        </w:rPr>
-      </w:pPr>
-    </w:p>
-    <w:p>
-      <w:pPr>
-        <w:rPr>
-          <w:rFonts w:ascii="Arial" w:hAnsi="Arial" w:cs="Arial"/>
-        </w:rPr>
-      </w:pPr>
-      <w:r>
-        <w:rPr>
-          <w:rFonts w:ascii="Arial" w:hAnsi="Arial" w:cs="Arial"/>
-        </w:rPr>
-        <w:t xml:space="preserve">Es en 2022 cuando se convierte en </w:t>
-      </w:r>
-      <w:r>
-        <w:rPr>
-          <w:rFonts w:ascii="Arial" w:hAnsi="Arial" w:cs="Arial"/>
-        </w:rPr>
-        <w:t xml:space="preserve">Green </w:t>
-      </w:r>
-      <w:proofErr w:type="spellStart"/>
-      <w:r>
-        <w:rPr>
-          <w:rFonts w:ascii="Arial" w:hAnsi="Arial" w:cs="Arial"/>
-        </w:rPr>
-        <w:t>Mobility</w:t>
-      </w:r>
-      <w:proofErr w:type="spellEnd"/>
-      <w:r>
-        <w:rPr>
-          <w:rFonts w:ascii="Arial" w:hAnsi="Arial" w:cs="Arial"/>
-        </w:rPr>
         <w:t xml:space="preserve"> </w:t>
       </w:r>
-      <w:proofErr w:type="gramStart"/>
-      <w:r>
-        <w:rPr>
-          <w:rFonts w:ascii="Arial" w:hAnsi="Arial" w:cs="Arial"/>
-        </w:rPr>
-        <w:t xml:space="preserve">Holding </w:t>
+    </w:p>
+    <w:p>
+      <w:pPr>
+        <w:rPr>
+          <w:rFonts w:ascii="Arial" w:hAnsi="Arial" w:cs="Arial"/>
+        </w:rPr>
+      </w:pPr>
+      <w:r>
+        <w:rPr>
+          <w:rFonts w:ascii="Arial" w:hAnsi="Arial" w:cs="Arial"/>
+        </w:rPr>
+        <w:t>Actualmente</w:t>
+      </w:r>
+      <w:r>
+        <w:rPr>
+          <w:rFonts w:ascii="Arial" w:hAnsi="Arial" w:cs="Arial"/>
+        </w:rPr>
+        <w:t xml:space="preserve"> existen 701 empleados en nómina</w:t>
+      </w:r>
+      <w:r>
+        <w:rPr>
+          <w:rFonts w:ascii="Arial" w:hAnsi="Arial" w:cs="Arial"/>
+        </w:rPr>
+        <w:t xml:space="preserve"> en Europcar IB, SA</w:t>
+      </w:r>
+      <w:r>
+        <w:rPr>
+          <w:rFonts w:ascii="Arial" w:hAnsi="Arial" w:cs="Arial"/>
+        </w:rPr>
+        <w:t>.</w:t>
+      </w:r>
+    </w:p>
+    <w:p>
+      <w:pPr>
+        <w:rPr>
+          <w:rFonts w:ascii="Arial" w:hAnsi="Arial" w:cs="Arial"/>
+        </w:rPr>
+      </w:pPr>
+      <w:r>
+        <w:rPr>
+          <w:rFonts w:ascii="Arial" w:hAnsi="Arial" w:cs="Arial"/>
+        </w:rPr>
+        <w:t>Cargos y organigrama</w:t>
+      </w:r>
+      <w:r>
+        <w:rPr>
+          <w:rFonts w:ascii="Arial" w:hAnsi="Arial" w:cs="Arial"/>
+        </w:rPr>
+        <w:t xml:space="preserve"> de Europcar IB, SA</w:t>
+      </w:r>
+    </w:p>
+    <w:p>
+      <w:pPr>
+        <w:rPr>
+          <w:rFonts w:ascii="Arial" w:hAnsi="Arial" w:cs="Arial"/>
+        </w:rPr>
+      </w:pPr>
+      <w:r>
+        <w:rPr>
+          <w:rFonts w:ascii="Arial" w:hAnsi="Arial" w:cs="Arial"/>
+        </w:rPr>
+        <w:t>Comité de dirección.</w:t>
       </w:r>
       <w:r>
         <w:rPr>
@@ -495,20 +729,93 @@
         <w:rPr>
           <w:rFonts w:ascii="Arial" w:hAnsi="Arial" w:cs="Arial"/>
         </w:rPr>
-        <w:t>SA</w:t>
-      </w:r>
-      <w:proofErr w:type="gramEnd"/>
-      <w:r>
-        <w:rPr>
-          <w:rFonts w:ascii="Arial" w:hAnsi="Arial" w:cs="Arial"/>
-        </w:rPr>
-        <w:t>, sustentado</w:t>
-      </w:r>
-      <w:r>
-        <w:rPr>
-          <w:rFonts w:ascii="Arial" w:hAnsi="Arial" w:cs="Arial"/>
-        </w:rPr>
-        <w:t xml:space="preserve"> por el Grupo Volkswagen</w:t>
+        <w:t>Country Manager</w:t>
+      </w:r>
+      <w:r>
+        <w:rPr>
+          <w:rFonts w:ascii="Arial" w:hAnsi="Arial" w:cs="Arial"/>
+        </w:rPr>
+        <w:t>,</w:t>
+      </w:r>
+      <w:r>
+        <w:rPr>
+          <w:rFonts w:ascii="Arial" w:hAnsi="Arial" w:cs="Arial"/>
+        </w:rPr>
+        <w:t xml:space="preserve"> </w:t>
+      </w:r>
+      <w:r>
+        <w:rPr>
+          <w:rFonts w:ascii="Arial" w:hAnsi="Arial" w:cs="Arial"/>
+        </w:rPr>
+        <w:t>director</w:t>
+      </w:r>
+      <w:r>
+        <w:rPr>
+          <w:rFonts w:ascii="Arial" w:hAnsi="Arial" w:cs="Arial"/>
+        </w:rPr>
+        <w:t xml:space="preserve"> de finanzas, RCM director, </w:t>
+      </w:r>
+      <w:r>
+        <w:rPr>
+          <w:rFonts w:ascii="Arial" w:hAnsi="Arial" w:cs="Arial"/>
+        </w:rPr>
+        <w:t xml:space="preserve">Fleet Director EMG, Director Comercial, Director de operaciones, Director de Recursos Humanos. </w:t>
+      </w:r>
+    </w:p>
+    <w:p>
+      <w:pPr>
+        <w:rPr>
+          <w:rFonts w:ascii="Arial" w:hAnsi="Arial" w:cs="Arial"/>
+        </w:rPr>
+      </w:pPr>
+      <w:r>
+        <w:rPr>
+          <w:rFonts w:ascii="Arial" w:hAnsi="Arial" w:cs="Arial"/>
+        </w:rPr>
+        <w:t xml:space="preserve">Operaciones. </w:t>
+      </w:r>
+      <w:r>
+        <w:rPr>
+          <w:rFonts w:ascii="Arial" w:hAnsi="Arial" w:cs="Arial"/>
+        </w:rPr>
+        <w:t>Director de Operaciones</w:t>
+      </w:r>
+      <w:r>
+        <w:rPr>
+          <w:rFonts w:ascii="Arial" w:hAnsi="Arial" w:cs="Arial"/>
+        </w:rPr>
+        <w:t>: Heads, Area Manager, Station Manager, Team Leader,  Rental Agent.</w:t>
+      </w:r>
+    </w:p>
+    <w:p>
+      <w:pPr>
+        <w:rPr>
+          <w:rFonts w:ascii="Arial" w:hAnsi="Arial" w:cs="Arial"/>
+        </w:rPr>
+      </w:pPr>
+      <w:r>
+        <w:rPr>
+          <w:rFonts w:ascii="Arial" w:hAnsi="Arial" w:cs="Arial"/>
+        </w:rPr>
+        <w:t xml:space="preserve">Recursos Humanos. </w:t>
+      </w:r>
+      <w:r>
+        <w:rPr>
+          <w:rFonts w:ascii="Arial" w:hAnsi="Arial" w:cs="Arial"/>
+        </w:rPr>
+        <w:t>Director Recursos Humanos</w:t>
+      </w:r>
+      <w:r>
+        <w:rPr>
+          <w:rFonts w:ascii="Arial" w:hAnsi="Arial" w:cs="Arial"/>
+        </w:rPr>
+        <w:t xml:space="preserve">: Desarrollo y Formación, Reclutamiento, Administración de RH, </w:t>
+      </w:r>
+      <w:r>
+        <w:rPr>
+          <w:rFonts w:ascii="Arial" w:hAnsi="Arial" w:cs="Arial"/>
+        </w:rPr>
+        <w:t>Prevención de Riesgos Laborales</w:t>
       </w:r>
       <w:r>
         <w:rPr>
@@ -527,709 +834,25 @@
         <w:rPr>
           <w:rFonts w:ascii="Arial" w:hAnsi="Arial" w:cs="Arial"/>
         </w:rPr>
-        <w:t xml:space="preserve">En este </w:t>
-      </w:r>
-      <w:r>
-        <w:rPr>
-          <w:rFonts w:ascii="Arial" w:hAnsi="Arial" w:cs="Arial"/>
-        </w:rPr>
-        <w:t>proyecto</w:t>
-      </w:r>
-      <w:r>
-        <w:rPr>
-          <w:rFonts w:ascii="Arial" w:hAnsi="Arial" w:cs="Arial"/>
-        </w:rPr>
-        <w:t xml:space="preserve"> vamos a centrarnos en Europcar </w:t>
-      </w:r>
-      <w:r>
-        <w:rPr>
-          <w:rFonts w:ascii="Arial" w:hAnsi="Arial" w:cs="Arial"/>
-        </w:rPr>
-        <w:t xml:space="preserve">IB, SA, </w:t>
-      </w:r>
-      <w:r>
-        <w:rPr>
-          <w:rFonts w:ascii="Arial" w:hAnsi="Arial" w:cs="Arial"/>
-        </w:rPr>
-        <w:t xml:space="preserve">empresa </w:t>
-      </w:r>
-      <w:r>
-        <w:rPr>
-          <w:rFonts w:ascii="Arial" w:hAnsi="Arial" w:cs="Arial"/>
-        </w:rPr>
-        <w:t>constituida</w:t>
-      </w:r>
-      <w:r>
-        <w:rPr>
-          <w:rFonts w:ascii="Arial" w:hAnsi="Arial" w:cs="Arial"/>
-        </w:rPr>
-        <w:t xml:space="preserve"> en</w:t>
-      </w:r>
-      <w:r>
-        <w:rPr>
-          <w:rFonts w:ascii="Arial" w:hAnsi="Arial" w:cs="Arial"/>
-        </w:rPr>
-        <w:t xml:space="preserve"> el año 1974, actualmente cuenta con 654 </w:t>
-      </w:r>
-      <w:r>
-        <w:rPr>
-          <w:rFonts w:ascii="Arial" w:hAnsi="Arial" w:cs="Arial"/>
-        </w:rPr>
-        <w:t>empleados (</w:t>
-      </w:r>
-      <w:r>
-        <w:rPr>
-          <w:rFonts w:ascii="Arial" w:hAnsi="Arial" w:cs="Arial"/>
-        </w:rPr>
-        <w:t>fecha 7/2024).</w:t>
-      </w:r>
-    </w:p>
-    <w:p>
-      <w:pPr>
-        <w:rPr>
-          <w:rFonts w:ascii="Arial" w:hAnsi="Arial" w:cs="Arial"/>
-        </w:rPr>
-      </w:pPr>
-      <w:r>
-        <w:rPr>
-          <w:rFonts w:ascii="Arial" w:hAnsi="Arial" w:cs="Arial"/>
-        </w:rPr>
-        <w:t>Sector. Existen diferentes maneras de poder clasificar el sector en el que se ubica una empresa: desde la más general (sector primario a quinario) a la más específica que permite definir categoría y subcategoría.</w:t>
-      </w:r>
-    </w:p>
-    <w:p>
-      <w:pPr>
-        <w:rPr>
-          <w:rFonts w:ascii="Arial" w:hAnsi="Arial" w:cs="Arial"/>
-        </w:rPr>
-      </w:pPr>
-      <w:r>
-        <w:rPr>
-          <w:rFonts w:ascii="Arial" w:hAnsi="Arial" w:cs="Arial"/>
-        </w:rPr>
-        <w:t xml:space="preserve">Europcar IB, SA es una empresa que </w:t>
-      </w:r>
-      <w:r>
-        <w:rPr>
-          <w:rFonts w:ascii="Arial" w:hAnsi="Arial" w:cs="Arial"/>
-        </w:rPr>
-        <w:t>está</w:t>
-      </w:r>
-      <w:r>
-        <w:rPr>
-          <w:rFonts w:ascii="Arial" w:hAnsi="Arial" w:cs="Arial"/>
-        </w:rPr>
-        <w:t xml:space="preserve"> dentro de los servicios de movilidad, en la industria del alquiler de vehículos. </w:t>
-      </w:r>
-    </w:p>
-    <w:p>
-      <w:pPr>
-        <w:rPr>
-          <w:rFonts w:ascii="Arial" w:hAnsi="Arial" w:cs="Arial"/>
-        </w:rPr>
-      </w:pPr>
-      <w:r>
-        <w:rPr>
-          <w:rFonts w:ascii="Arial" w:hAnsi="Arial" w:cs="Arial"/>
-        </w:rPr>
-        <w:t xml:space="preserve">En la clasificación </w:t>
-      </w:r>
-      <w:r>
-        <w:rPr>
-          <w:rFonts w:ascii="Arial" w:hAnsi="Arial" w:cs="Arial"/>
-        </w:rPr>
-        <w:t>más</w:t>
-      </w:r>
-      <w:r>
-        <w:rPr>
-          <w:rFonts w:ascii="Arial" w:hAnsi="Arial" w:cs="Arial"/>
-        </w:rPr>
-        <w:t xml:space="preserve"> general, se encuentra en el sector Terciario, de servicios</w:t>
-      </w:r>
-      <w:r>
-        <w:rPr>
-          <w:rFonts w:ascii="Arial" w:hAnsi="Arial" w:cs="Arial"/>
-        </w:rPr>
-        <w:t>, abarca todas las actividades económicas que no son producción directa de bienes.</w:t>
-      </w:r>
-    </w:p>
-    <w:p>
-      <w:pPr>
-        <w:rPr>
-          <w:rFonts w:ascii="Arial" w:hAnsi="Arial" w:cs="Arial"/>
-        </w:rPr>
-      </w:pPr>
-      <w:r>
-        <w:rPr>
-          <w:rFonts w:ascii="Arial" w:hAnsi="Arial" w:cs="Arial"/>
-        </w:rPr>
-        <w:t>Como subsector específico, se dedica al transporte y alquiler de vehículos</w:t>
-      </w:r>
-      <w:r>
-        <w:rPr>
-          <w:rFonts w:ascii="Arial" w:hAnsi="Arial" w:cs="Arial"/>
-        </w:rPr>
-        <w:t>, donde la actividad principal de la empresa es el alquiler de coches a corto y largo plazo</w:t>
-      </w:r>
-      <w:r>
-        <w:rPr>
-          <w:rFonts w:ascii="Arial" w:hAnsi="Arial" w:cs="Arial"/>
-        </w:rPr>
-        <w:t>. La</w:t>
-      </w:r>
-    </w:p>
-    <w:p>
-      <w:pPr>
-        <w:spacing w:after="0" w:line="240" w:lineRule="auto"/>
-        <w:rPr>
-          <w:rFonts w:ascii="Arial" w:hAnsi="Arial" w:cs="Arial"/>
-        </w:rPr>
-      </w:pPr>
-      <w:r>
-        <w:rPr>
-          <w:rFonts w:ascii="Arial" w:hAnsi="Arial" w:cs="Arial"/>
-        </w:rPr>
-        <w:t>empresa también participa en el coche compartido, en suscripciones a vehículos, reflejando tendencias modernas en movilidad.</w:t>
-      </w:r>
-    </w:p>
-    <w:p>
-      <w:pPr>
-        <w:rPr>
-          <w:rFonts w:ascii="Arial" w:hAnsi="Arial" w:cs="Arial"/>
-        </w:rPr>
-      </w:pPr>
-      <w:r>
-        <w:rPr>
-          <w:rFonts w:ascii="Arial" w:hAnsi="Arial" w:cs="Arial"/>
-        </w:rPr>
-        <w:t>Y en las categorías de servicio</w:t>
-      </w:r>
-      <w:r>
-        <w:rPr>
-          <w:rFonts w:ascii="Arial" w:hAnsi="Arial" w:cs="Arial"/>
-        </w:rPr>
-        <w:t xml:space="preserve"> está el alquiler de flotas</w:t>
-      </w:r>
-      <w:r>
-        <w:rPr>
-          <w:rFonts w:ascii="Arial" w:hAnsi="Arial" w:cs="Arial"/>
-        </w:rPr>
-        <w:t xml:space="preserve"> enfocándose en ofrecer servicios de alquiler a empresas, B2</w:t>
-      </w:r>
-      <w:r>
-        <w:rPr>
-          <w:rFonts w:ascii="Arial" w:hAnsi="Arial" w:cs="Arial"/>
-        </w:rPr>
-        <w:t>B (</w:t>
-      </w:r>
-      <w:proofErr w:type="spellStart"/>
-      <w:r>
-        <w:rPr>
-          <w:rFonts w:ascii="Arial" w:hAnsi="Arial" w:cs="Arial"/>
-        </w:rPr>
-        <w:t>business</w:t>
-      </w:r>
-      <w:proofErr w:type="spellEnd"/>
+        <w:t>Comercial</w:t>
+      </w:r>
       <w:r>
         <w:rPr>
           <w:rFonts w:ascii="Arial" w:hAnsi="Arial" w:cs="Arial"/>
         </w:rPr>
         <w:t xml:space="preserve"> </w:t>
       </w:r>
-      <w:proofErr w:type="spellStart"/>
-      <w:r>
-        <w:rPr>
-          <w:rFonts w:ascii="Arial" w:hAnsi="Arial" w:cs="Arial"/>
-        </w:rPr>
-        <w:t>to</w:t>
-      </w:r>
-      <w:proofErr w:type="spellEnd"/>
-      <w:r>
-        <w:rPr>
-          <w:rFonts w:ascii="Arial" w:hAnsi="Arial" w:cs="Arial"/>
-        </w:rPr>
-        <w:t xml:space="preserve"> </w:t>
-      </w:r>
-      <w:proofErr w:type="spellStart"/>
-      <w:r>
-        <w:rPr>
-          <w:rFonts w:ascii="Arial" w:hAnsi="Arial" w:cs="Arial"/>
-        </w:rPr>
-        <w:t>business</w:t>
-      </w:r>
-      <w:proofErr w:type="spellEnd"/>
-      <w:r>
-        <w:rPr>
-          <w:rFonts w:ascii="Arial" w:hAnsi="Arial" w:cs="Arial"/>
-        </w:rPr>
-        <w:t xml:space="preserve">). También está los servicios al cliente, incluyendo la </w:t>
-      </w:r>
-      <w:r>
-        <w:rPr>
-          <w:rFonts w:ascii="Arial" w:hAnsi="Arial" w:cs="Arial"/>
-        </w:rPr>
-        <w:t>atención al cliente y la gestión de reservas, vitales para la satisfacción del cliente en el sector del alquiler de vehículos.</w:t>
-      </w:r>
-    </w:p>
-    <w:p>
-      <w:pPr>
-        <w:rPr>
-          <w:rFonts w:ascii="Arial" w:hAnsi="Arial" w:cs="Arial"/>
-        </w:rPr>
-      </w:pPr>
-      <w:r>
-        <w:rPr>
-          <w:rFonts w:ascii="Arial" w:hAnsi="Arial" w:cs="Arial"/>
-        </w:rPr>
-        <w:lastRenderedPageBreak/>
-        <w:t>Actividad. Descripción detallada de la actividad o actividades que se realizan</w:t>
-      </w:r>
-      <w:r>
-        <w:rPr>
-          <w:rFonts w:ascii="Arial" w:hAnsi="Arial" w:cs="Arial"/>
-        </w:rPr>
-        <w:t>.</w:t>
-      </w:r>
-    </w:p>
-    <w:p>
-      <w:pPr>
-        <w:rPr>
-          <w:rFonts w:ascii="Arial" w:hAnsi="Arial" w:cs="Arial"/>
-        </w:rPr>
-      </w:pPr>
-      <w:r>
-        <w:rPr>
-          <w:rFonts w:ascii="Arial" w:hAnsi="Arial" w:cs="Arial"/>
-        </w:rPr>
-        <w:t xml:space="preserve">EUROPCAR IB SA, es una entidad situada en Avenida Partenón 18 </w:t>
-      </w:r>
-      <w:proofErr w:type="spellStart"/>
-      <w:r>
-        <w:rPr>
-          <w:rFonts w:ascii="Arial" w:hAnsi="Arial" w:cs="Arial"/>
-        </w:rPr>
-        <w:t>Plta</w:t>
-      </w:r>
-      <w:proofErr w:type="spellEnd"/>
-      <w:r>
-        <w:rPr>
-          <w:rFonts w:ascii="Arial" w:hAnsi="Arial" w:cs="Arial"/>
-        </w:rPr>
-        <w:t xml:space="preserve"> 2. 28042, Madrid (Madrid) EUROPCAR IB SA tiene la forma jurídica</w:t>
-      </w:r>
-      <w:r>
-        <w:rPr>
-          <w:rFonts w:ascii="Arial" w:hAnsi="Arial" w:cs="Arial"/>
-        </w:rPr>
-        <w:t xml:space="preserve"> </w:t>
-      </w:r>
-      <w:r>
-        <w:rPr>
-          <w:rFonts w:ascii="Arial" w:hAnsi="Arial" w:cs="Arial"/>
-        </w:rPr>
-        <w:t>Sociedad Anónima. Su actividad CNAE es Alquiler de automóviles y vehículos de motor ligeros</w:t>
-      </w:r>
-      <w:r>
-        <w:rPr>
-          <w:rFonts w:ascii="Arial" w:hAnsi="Arial" w:cs="Arial"/>
-        </w:rPr>
-        <w:t xml:space="preserve">. </w:t>
-      </w:r>
-      <w:r>
-        <w:rPr>
-          <w:rFonts w:ascii="Arial" w:hAnsi="Arial" w:cs="Arial"/>
-        </w:rPr>
-        <w:t>Europcar IB, SA se dedica al alquiler de vehículos</w:t>
-      </w:r>
-      <w:r>
-        <w:rPr>
-          <w:rFonts w:ascii="Arial" w:hAnsi="Arial" w:cs="Arial"/>
-        </w:rPr>
-        <w:t>, automóviles,</w:t>
-      </w:r>
-      <w:r>
-        <w:rPr>
-          <w:rFonts w:ascii="Arial" w:hAnsi="Arial" w:cs="Arial"/>
-        </w:rPr>
-        <w:t xml:space="preserve"> de motores ligeros,</w:t>
-      </w:r>
-      <w:r>
-        <w:rPr>
-          <w:rFonts w:ascii="Arial" w:hAnsi="Arial" w:cs="Arial"/>
-        </w:rPr>
-        <w:t xml:space="preserve"> coches, camionetas, para el transporte de personas o cosas, remolques y cualesquiera </w:t>
-      </w:r>
-      <w:r>
-        <w:rPr>
-          <w:rFonts w:ascii="Arial" w:hAnsi="Arial" w:cs="Arial"/>
-        </w:rPr>
-        <w:t xml:space="preserve">otros vehículos, con o sin conductor, así como la compra, reparación, mantenimiento y venta de </w:t>
-      </w:r>
-      <w:proofErr w:type="gramStart"/>
-      <w:r>
-        <w:rPr>
-          <w:rFonts w:ascii="Arial" w:hAnsi="Arial" w:cs="Arial"/>
-        </w:rPr>
-        <w:t>los mismos</w:t>
-      </w:r>
-      <w:proofErr w:type="gramEnd"/>
-      <w:r>
-        <w:rPr>
-          <w:rFonts w:ascii="Arial" w:hAnsi="Arial" w:cs="Arial"/>
-        </w:rPr>
-        <w:t>.</w:t>
-      </w:r>
-      <w:r>
-        <w:rPr>
-          <w:rFonts w:ascii="Arial" w:hAnsi="Arial" w:cs="Arial"/>
-        </w:rPr>
-        <w:t xml:space="preserve"> </w:t>
-      </w:r>
-    </w:p>
-    <w:p>
-      <w:pPr>
-        <w:rPr>
-          <w:rFonts w:ascii="Arial" w:hAnsi="Arial" w:cs="Arial"/>
-        </w:rPr>
-      </w:pPr>
-      <w:r>
-        <w:rPr>
-          <w:rFonts w:ascii="Arial" w:hAnsi="Arial" w:cs="Arial"/>
-        </w:rPr>
-        <w:t>Número de empleados. Número de empleados en nómina de la empresa</w:t>
-      </w:r>
-    </w:p>
-    <w:p>
-      <w:pPr>
-        <w:rPr>
-          <w:rFonts w:ascii="Arial" w:hAnsi="Arial" w:cs="Arial"/>
-        </w:rPr>
-      </w:pPr>
-      <w:r>
-        <w:rPr>
-          <w:rFonts w:ascii="Arial" w:hAnsi="Arial" w:cs="Arial"/>
-        </w:rPr>
-        <w:t xml:space="preserve">En el año 2024 </w:t>
-      </w:r>
-      <w:proofErr w:type="gramStart"/>
-      <w:r>
-        <w:rPr>
-          <w:rFonts w:ascii="Arial" w:hAnsi="Arial" w:cs="Arial"/>
-        </w:rPr>
-        <w:t>a día de hoy</w:t>
-      </w:r>
-      <w:proofErr w:type="gramEnd"/>
-      <w:r>
-        <w:rPr>
-          <w:rFonts w:ascii="Arial" w:hAnsi="Arial" w:cs="Arial"/>
-        </w:rPr>
-        <w:t>, existen 701 empleados en nómina.</w:t>
-      </w:r>
-    </w:p>
-    <w:p>
-      <w:pPr>
-        <w:rPr>
-          <w:rFonts w:ascii="Arial" w:hAnsi="Arial" w:cs="Arial"/>
-        </w:rPr>
-      </w:pPr>
-    </w:p>
-    <w:p>
-      <w:pPr>
-        <w:rPr>
-          <w:rFonts w:ascii="Arial" w:hAnsi="Arial" w:cs="Arial"/>
-        </w:rPr>
-      </w:pPr>
-      <w:r>
-        <w:rPr>
-          <w:rFonts w:ascii="Arial" w:hAnsi="Arial" w:cs="Arial"/>
-        </w:rPr>
-        <w:t>Cargos y organigrama. Definición de cargos e interrelación entre ellos: gerentes, CEO, CTO, directores de departamentos, jefes de proyecto, responsable de grupos, secretariado, oficial, junior, medio, senior… ¿Quién depende de quién? ¿Cómo se agrupan?</w:t>
-      </w:r>
-    </w:p>
-    <w:p>
-      <w:pPr>
-        <w:rPr>
-          <w:rFonts w:ascii="Arial" w:hAnsi="Arial" w:cs="Arial"/>
-        </w:rPr>
-      </w:pPr>
-      <w:r>
-        <w:rPr>
-          <w:rFonts w:ascii="Arial" w:hAnsi="Arial" w:cs="Arial"/>
-        </w:rPr>
-        <w:t>Comité de dirección.</w:t>
-      </w:r>
-      <w:r>
-        <w:rPr>
-          <w:rFonts w:ascii="Arial" w:hAnsi="Arial" w:cs="Arial"/>
-        </w:rPr>
-        <w:t xml:space="preserve"> </w:t>
-      </w:r>
-      <w:r>
-        <w:rPr>
-          <w:rFonts w:ascii="Arial" w:hAnsi="Arial" w:cs="Arial"/>
-        </w:rPr>
-        <w:t xml:space="preserve">Country Manager: </w:t>
-      </w:r>
-      <w:r>
-        <w:rPr>
-          <w:rFonts w:ascii="Arial" w:hAnsi="Arial" w:cs="Arial"/>
-        </w:rPr>
-        <w:t>director</w:t>
-      </w:r>
-      <w:r>
-        <w:rPr>
-          <w:rFonts w:ascii="Arial" w:hAnsi="Arial" w:cs="Arial"/>
-        </w:rPr>
-        <w:t xml:space="preserve"> de finanzas, RCM director, </w:t>
-      </w:r>
-      <w:r>
-        <w:rPr>
-          <w:rFonts w:ascii="Arial" w:hAnsi="Arial" w:cs="Arial"/>
-        </w:rPr>
-        <w:t xml:space="preserve">Fleet </w:t>
-      </w:r>
-      <w:proofErr w:type="gramStart"/>
-      <w:r>
-        <w:rPr>
-          <w:rFonts w:ascii="Arial" w:hAnsi="Arial" w:cs="Arial"/>
-        </w:rPr>
-        <w:t>Director</w:t>
-      </w:r>
-      <w:proofErr w:type="gramEnd"/>
-      <w:r>
-        <w:rPr>
-          <w:rFonts w:ascii="Arial" w:hAnsi="Arial" w:cs="Arial"/>
-        </w:rPr>
-        <w:t xml:space="preserve"> EMG, Director Comercial, Director de operaciones, Director de Recursos Humanos. </w:t>
-      </w:r>
-    </w:p>
-    <w:p>
-      <w:pPr>
-        <w:rPr>
-          <w:rFonts w:ascii="Arial" w:hAnsi="Arial" w:cs="Arial"/>
-        </w:rPr>
-      </w:pPr>
-      <w:r>
-        <w:rPr>
-          <w:rFonts w:ascii="Arial" w:hAnsi="Arial" w:cs="Arial"/>
-        </w:rPr>
-        <w:t xml:space="preserve">Operaciones. </w:t>
-      </w:r>
-      <w:r>
-        <w:rPr>
-          <w:rFonts w:ascii="Arial" w:hAnsi="Arial" w:cs="Arial"/>
-        </w:rPr>
-        <w:t>Director de Operaciones</w:t>
-      </w:r>
-      <w:r>
-        <w:rPr>
-          <w:rFonts w:ascii="Arial" w:hAnsi="Arial" w:cs="Arial"/>
-        </w:rPr>
-        <w:t xml:space="preserve">: </w:t>
-      </w:r>
-      <w:proofErr w:type="spellStart"/>
-      <w:r>
-        <w:rPr>
-          <w:rFonts w:ascii="Arial" w:hAnsi="Arial" w:cs="Arial"/>
-        </w:rPr>
-        <w:t>Heads</w:t>
-      </w:r>
-      <w:proofErr w:type="spellEnd"/>
-      <w:r>
-        <w:rPr>
-          <w:rFonts w:ascii="Arial" w:hAnsi="Arial" w:cs="Arial"/>
-        </w:rPr>
-        <w:t xml:space="preserve">, </w:t>
-      </w:r>
-      <w:proofErr w:type="spellStart"/>
-      <w:r>
-        <w:rPr>
-          <w:rFonts w:ascii="Arial" w:hAnsi="Arial" w:cs="Arial"/>
-        </w:rPr>
-        <w:t>Area</w:t>
-      </w:r>
-      <w:proofErr w:type="spellEnd"/>
-      <w:r>
-        <w:rPr>
-          <w:rFonts w:ascii="Arial" w:hAnsi="Arial" w:cs="Arial"/>
-        </w:rPr>
-        <w:t xml:space="preserve"> Manager, </w:t>
-      </w:r>
-      <w:proofErr w:type="spellStart"/>
-      <w:r>
-        <w:rPr>
-          <w:rFonts w:ascii="Arial" w:hAnsi="Arial" w:cs="Arial"/>
-        </w:rPr>
-        <w:t>Station</w:t>
-      </w:r>
-      <w:proofErr w:type="spellEnd"/>
-      <w:r>
-        <w:rPr>
-          <w:rFonts w:ascii="Arial" w:hAnsi="Arial" w:cs="Arial"/>
-        </w:rPr>
-        <w:t xml:space="preserve"> Manager, </w:t>
-      </w:r>
-      <w:proofErr w:type="spellStart"/>
-      <w:r>
-        <w:rPr>
-          <w:rFonts w:ascii="Arial" w:hAnsi="Arial" w:cs="Arial"/>
-        </w:rPr>
-        <w:t>Team</w:t>
-      </w:r>
-      <w:proofErr w:type="spellEnd"/>
-      <w:r>
-        <w:rPr>
-          <w:rFonts w:ascii="Arial" w:hAnsi="Arial" w:cs="Arial"/>
-        </w:rPr>
-        <w:t xml:space="preserve"> </w:t>
-      </w:r>
-      <w:proofErr w:type="gramStart"/>
-      <w:r>
-        <w:rPr>
-          <w:rFonts w:ascii="Arial" w:hAnsi="Arial" w:cs="Arial"/>
-        </w:rPr>
-        <w:t xml:space="preserve">Leader,  </w:t>
-      </w:r>
-      <w:proofErr w:type="spellStart"/>
-      <w:r>
-        <w:rPr>
-          <w:rFonts w:ascii="Arial" w:hAnsi="Arial" w:cs="Arial"/>
-        </w:rPr>
-        <w:t>Rental</w:t>
-      </w:r>
-      <w:proofErr w:type="spellEnd"/>
-      <w:proofErr w:type="gramEnd"/>
-      <w:r>
-        <w:rPr>
-          <w:rFonts w:ascii="Arial" w:hAnsi="Arial" w:cs="Arial"/>
-        </w:rPr>
-        <w:t xml:space="preserve"> </w:t>
-      </w:r>
-      <w:proofErr w:type="spellStart"/>
-      <w:r>
-        <w:rPr>
-          <w:rFonts w:ascii="Arial" w:hAnsi="Arial" w:cs="Arial"/>
-        </w:rPr>
-        <w:t>Agent</w:t>
-      </w:r>
-      <w:proofErr w:type="spellEnd"/>
-      <w:r>
-        <w:rPr>
-          <w:rFonts w:ascii="Arial" w:hAnsi="Arial" w:cs="Arial"/>
-        </w:rPr>
-        <w:t>.</w:t>
-      </w:r>
-    </w:p>
-    <w:p>
-      <w:pPr>
-        <w:rPr>
-          <w:rFonts w:ascii="Arial" w:hAnsi="Arial" w:cs="Arial"/>
-        </w:rPr>
-      </w:pPr>
-      <w:r>
-        <w:rPr>
-          <w:rFonts w:ascii="Arial" w:hAnsi="Arial" w:cs="Arial"/>
-        </w:rPr>
-        <w:t xml:space="preserve">Recursos Humanos. </w:t>
-      </w:r>
-      <w:r>
-        <w:rPr>
-          <w:rFonts w:ascii="Arial" w:hAnsi="Arial" w:cs="Arial"/>
-        </w:rPr>
-        <w:t>Director Recursos Humanos</w:t>
-      </w:r>
-      <w:r>
-        <w:rPr>
-          <w:rFonts w:ascii="Arial" w:hAnsi="Arial" w:cs="Arial"/>
-        </w:rPr>
-        <w:t xml:space="preserve">: Desarrollo y Formación, Reclutamiento, Administración de RH, </w:t>
-      </w:r>
-      <w:r>
-        <w:rPr>
-          <w:rFonts w:ascii="Arial" w:hAnsi="Arial" w:cs="Arial"/>
-        </w:rPr>
-        <w:t>Prevención de Riesgos Laborales</w:t>
-      </w:r>
-      <w:r>
-        <w:rPr>
-          <w:rFonts w:ascii="Arial" w:hAnsi="Arial" w:cs="Arial"/>
-        </w:rPr>
-        <w:t>.</w:t>
-      </w:r>
-    </w:p>
-    <w:p>
-      <w:pPr>
-        <w:rPr>
-          <w:rFonts w:ascii="Arial" w:hAnsi="Arial" w:cs="Arial"/>
-        </w:rPr>
-      </w:pPr>
-      <w:r>
-        <w:rPr>
-          <w:rFonts w:ascii="Arial" w:hAnsi="Arial" w:cs="Arial"/>
-        </w:rPr>
-        <w:t>Comercial</w:t>
-      </w:r>
-      <w:r>
-        <w:rPr>
-          <w:rFonts w:ascii="Arial" w:hAnsi="Arial" w:cs="Arial"/>
-        </w:rPr>
-        <w:t xml:space="preserve"> </w:t>
-      </w:r>
-      <w:r>
-        <w:rPr>
-          <w:rFonts w:ascii="Arial" w:hAnsi="Arial" w:cs="Arial"/>
-        </w:rPr>
-        <w:t xml:space="preserve">(Servicio al cliente, GDS y </w:t>
-      </w:r>
-      <w:proofErr w:type="spellStart"/>
-      <w:r>
-        <w:rPr>
-          <w:rFonts w:ascii="Arial" w:hAnsi="Arial" w:cs="Arial"/>
-        </w:rPr>
-        <w:t>Telesales</w:t>
-      </w:r>
-      <w:proofErr w:type="spellEnd"/>
-      <w:r>
-        <w:rPr>
-          <w:rFonts w:ascii="Arial" w:hAnsi="Arial" w:cs="Arial"/>
-        </w:rPr>
-        <w:t xml:space="preserve">); Atención al cliente, administración de ventas, </w:t>
-      </w:r>
-      <w:proofErr w:type="spellStart"/>
-      <w:proofErr w:type="gramStart"/>
-      <w:r>
-        <w:rPr>
-          <w:rFonts w:ascii="Arial" w:hAnsi="Arial" w:cs="Arial"/>
-        </w:rPr>
-        <w:t>Call</w:t>
-      </w:r>
-      <w:proofErr w:type="spellEnd"/>
-      <w:r>
-        <w:rPr>
-          <w:rFonts w:ascii="Arial" w:hAnsi="Arial" w:cs="Arial"/>
-        </w:rPr>
-        <w:t xml:space="preserve"> center</w:t>
-      </w:r>
-      <w:proofErr w:type="gramEnd"/>
-      <w:r>
-        <w:rPr>
-          <w:rFonts w:ascii="Arial" w:hAnsi="Arial" w:cs="Arial"/>
-        </w:rPr>
-        <w:t xml:space="preserve">, </w:t>
-      </w:r>
-      <w:proofErr w:type="spellStart"/>
-      <w:r>
-        <w:rPr>
-          <w:rFonts w:ascii="Arial" w:hAnsi="Arial" w:cs="Arial"/>
-        </w:rPr>
-        <w:t>Telesales</w:t>
-      </w:r>
-      <w:proofErr w:type="spellEnd"/>
-      <w:r>
-        <w:rPr>
-          <w:rFonts w:ascii="Arial" w:hAnsi="Arial" w:cs="Arial"/>
-        </w:rPr>
-        <w:t>.</w:t>
+      <w:r>
+        <w:rPr>
+          <w:rFonts w:ascii="Arial" w:hAnsi="Arial" w:cs="Arial"/>
+        </w:rPr>
+        <w:t xml:space="preserve">(Servicio al cliente, GDS y Telesales); Atención al cliente, administración de ventas, </w:t>
+      </w:r>
+      <w:r>
+        <w:rPr>
+          <w:rFonts w:ascii="Arial" w:hAnsi="Arial" w:cs="Arial"/>
+        </w:rPr>
+        <w:t>Call center, Telesales.</w:t>
       </w:r>
     </w:p>
     <w:p>
@@ -1248,76 +871,20 @@
         <w:rPr>
           <w:rFonts w:ascii="Arial" w:hAnsi="Arial" w:cs="Arial"/>
         </w:rPr>
-        <w:t xml:space="preserve">: Key </w:t>
-      </w:r>
-      <w:proofErr w:type="spellStart"/>
-      <w:r>
-        <w:rPr>
-          <w:rFonts w:ascii="Arial" w:hAnsi="Arial" w:cs="Arial"/>
-        </w:rPr>
-        <w:t>account</w:t>
-      </w:r>
-      <w:proofErr w:type="spellEnd"/>
-      <w:r>
-        <w:rPr>
-          <w:rFonts w:ascii="Arial" w:hAnsi="Arial" w:cs="Arial"/>
-        </w:rPr>
-        <w:t xml:space="preserve"> </w:t>
-      </w:r>
-      <w:proofErr w:type="gramStart"/>
-      <w:r>
-        <w:rPr>
-          <w:rFonts w:ascii="Arial" w:hAnsi="Arial" w:cs="Arial"/>
-        </w:rPr>
-        <w:t>manager</w:t>
-      </w:r>
-      <w:proofErr w:type="gramEnd"/>
-      <w:r>
-        <w:rPr>
-          <w:rFonts w:ascii="Arial" w:hAnsi="Arial" w:cs="Arial"/>
-        </w:rPr>
-        <w:t>.</w:t>
-      </w:r>
-    </w:p>
-    <w:p>
-      <w:pPr>
-        <w:rPr>
-          <w:rFonts w:ascii="Arial" w:hAnsi="Arial" w:cs="Arial"/>
-        </w:rPr>
-      </w:pPr>
-      <w:r>
-        <w:rPr>
-          <w:rFonts w:ascii="Arial" w:hAnsi="Arial" w:cs="Arial"/>
-        </w:rPr>
-        <w:t>Comercial (</w:t>
-      </w:r>
-      <w:proofErr w:type="spellStart"/>
-      <w:r>
-        <w:rPr>
-          <w:rFonts w:ascii="Arial" w:hAnsi="Arial" w:cs="Arial"/>
-        </w:rPr>
-        <w:t>Incoming</w:t>
-      </w:r>
-      <w:proofErr w:type="spellEnd"/>
-      <w:r>
-        <w:rPr>
-          <w:rFonts w:ascii="Arial" w:hAnsi="Arial" w:cs="Arial"/>
-        </w:rPr>
-        <w:t xml:space="preserve"> &amp; </w:t>
-      </w:r>
-      <w:proofErr w:type="spellStart"/>
-      <w:r>
-        <w:rPr>
-          <w:rFonts w:ascii="Arial" w:hAnsi="Arial" w:cs="Arial"/>
-        </w:rPr>
-        <w:t>Leisure</w:t>
-      </w:r>
-      <w:proofErr w:type="spellEnd"/>
-      <w:r>
-        <w:rPr>
-          <w:rFonts w:ascii="Arial" w:hAnsi="Arial" w:cs="Arial"/>
-        </w:rPr>
-        <w:t xml:space="preserve">): </w:t>
+        <w:t>: Key account manager.</w:t>
+      </w:r>
+    </w:p>
+    <w:p>
+      <w:pPr>
+        <w:rPr>
+          <w:rFonts w:ascii="Arial" w:hAnsi="Arial" w:cs="Arial"/>
+        </w:rPr>
+      </w:pPr>
+      <w:r>
+        <w:rPr>
+          <w:rFonts w:ascii="Arial" w:hAnsi="Arial" w:cs="Arial"/>
+        </w:rPr>
+        <w:t xml:space="preserve">Comercial (Incoming &amp; Leisure): </w:t>
       </w:r>
       <w:r>
         <w:rPr>
@@ -1362,33 +929,11 @@
         </w:rPr>
         <w:t xml:space="preserve"> y tasas, </w:t>
       </w:r>
-      <w:proofErr w:type="spellStart"/>
-      <w:r>
-        <w:rPr>
-          <w:rFonts w:ascii="Arial" w:hAnsi="Arial" w:cs="Arial"/>
-        </w:rPr>
-        <w:t>Purchasing</w:t>
-      </w:r>
-      <w:proofErr w:type="spellEnd"/>
-      <w:r>
-        <w:rPr>
-          <w:rFonts w:ascii="Arial" w:hAnsi="Arial" w:cs="Arial"/>
-        </w:rPr>
-        <w:t xml:space="preserve"> &amp; facilites, IT, </w:t>
-      </w:r>
-      <w:proofErr w:type="spellStart"/>
-      <w:r>
-        <w:rPr>
-          <w:rFonts w:ascii="Arial" w:hAnsi="Arial" w:cs="Arial"/>
-        </w:rPr>
-        <w:t>Controlling</w:t>
-      </w:r>
-      <w:proofErr w:type="spellEnd"/>
-      <w:r>
-        <w:rPr>
-          <w:rFonts w:ascii="Arial" w:hAnsi="Arial" w:cs="Arial"/>
-        </w:rPr>
-        <w:t>, Calidad y CSR.</w:t>
+      <w:r>
+        <w:rPr>
+          <w:rFonts w:ascii="Arial" w:hAnsi="Arial" w:cs="Arial"/>
+        </w:rPr>
+        <w:t>Purchasing &amp; facilites, IT, Controlling, Calidad y CSR.</w:t>
       </w:r>
     </w:p>
     <w:p>
@@ -1407,182 +952,65 @@
         <w:rPr>
           <w:rFonts w:ascii="Arial" w:hAnsi="Arial" w:cs="Arial"/>
         </w:rPr>
-        <w:t xml:space="preserve">Director de Flota: </w:t>
-      </w:r>
-      <w:proofErr w:type="spellStart"/>
-      <w:r>
-        <w:rPr>
-          <w:rFonts w:ascii="Arial" w:hAnsi="Arial" w:cs="Arial"/>
-        </w:rPr>
-        <w:t>Defleeting</w:t>
-      </w:r>
-      <w:proofErr w:type="spellEnd"/>
-      <w:r>
-        <w:rPr>
-          <w:rFonts w:ascii="Arial" w:hAnsi="Arial" w:cs="Arial"/>
-        </w:rPr>
-        <w:t xml:space="preserve"> y </w:t>
-      </w:r>
-      <w:proofErr w:type="spellStart"/>
-      <w:r>
-        <w:rPr>
-          <w:rFonts w:ascii="Arial" w:hAnsi="Arial" w:cs="Arial"/>
-        </w:rPr>
-        <w:t>remarketing</w:t>
-      </w:r>
-      <w:proofErr w:type="spellEnd"/>
-      <w:r>
-        <w:rPr>
-          <w:rFonts w:ascii="Arial" w:hAnsi="Arial" w:cs="Arial"/>
-        </w:rPr>
-        <w:t>,</w:t>
-      </w:r>
-      <w:r>
-        <w:rPr>
-          <w:rFonts w:ascii="Arial" w:hAnsi="Arial" w:cs="Arial"/>
-        </w:rPr>
-        <w:t xml:space="preserve"> </w:t>
-      </w:r>
-      <w:proofErr w:type="spellStart"/>
-      <w:r>
-        <w:rPr>
-          <w:rFonts w:ascii="Arial" w:hAnsi="Arial" w:cs="Arial"/>
-        </w:rPr>
-        <w:t>Planning</w:t>
-      </w:r>
-      <w:proofErr w:type="spellEnd"/>
-      <w:r>
-        <w:rPr>
-          <w:rFonts w:ascii="Arial" w:hAnsi="Arial" w:cs="Arial"/>
-        </w:rPr>
-        <w:t>, Seguros y reparaciones, Mantenimiento.</w:t>
-      </w:r>
-    </w:p>
-    <w:p>
-      <w:pPr>
-        <w:rPr>
-          <w:rFonts w:ascii="Arial" w:hAnsi="Arial" w:cs="Arial"/>
-        </w:rPr>
-      </w:pPr>
-      <w:proofErr w:type="spellStart"/>
-      <w:r>
-        <w:rPr>
-          <w:rFonts w:ascii="Arial" w:hAnsi="Arial" w:cs="Arial"/>
-        </w:rPr>
-        <w:t>Revenue</w:t>
-      </w:r>
-      <w:proofErr w:type="spellEnd"/>
-      <w:r>
-        <w:rPr>
-          <w:rFonts w:ascii="Arial" w:hAnsi="Arial" w:cs="Arial"/>
-        </w:rPr>
-        <w:t xml:space="preserve"> &amp; </w:t>
-      </w:r>
-      <w:proofErr w:type="spellStart"/>
-      <w:r>
-        <w:rPr>
-          <w:rFonts w:ascii="Arial" w:hAnsi="Arial" w:cs="Arial"/>
-        </w:rPr>
-        <w:t>Capacity.</w:t>
-      </w:r>
-      <w:r>
-        <w:rPr>
-          <w:rFonts w:ascii="Arial" w:hAnsi="Arial" w:cs="Arial"/>
-        </w:rPr>
-        <w:t>RCM</w:t>
-      </w:r>
-      <w:proofErr w:type="spellEnd"/>
-      <w:r>
-        <w:rPr>
-          <w:rFonts w:ascii="Arial" w:hAnsi="Arial" w:cs="Arial"/>
-        </w:rPr>
-        <w:t xml:space="preserve"> </w:t>
-      </w:r>
-      <w:proofErr w:type="gramStart"/>
-      <w:r>
-        <w:rPr>
-          <w:rFonts w:ascii="Arial" w:hAnsi="Arial" w:cs="Arial"/>
-        </w:rPr>
-        <w:t>Director</w:t>
-      </w:r>
-      <w:proofErr w:type="gramEnd"/>
-      <w:r>
-        <w:rPr>
-          <w:rFonts w:ascii="Arial" w:hAnsi="Arial" w:cs="Arial"/>
-        </w:rPr>
-        <w:t xml:space="preserve">: </w:t>
-      </w:r>
-      <w:proofErr w:type="spellStart"/>
-      <w:r>
-        <w:rPr>
-          <w:rFonts w:ascii="Arial" w:hAnsi="Arial" w:cs="Arial"/>
-        </w:rPr>
-        <w:t>Capacity</w:t>
-      </w:r>
-      <w:proofErr w:type="spellEnd"/>
-      <w:r>
-        <w:rPr>
-          <w:rFonts w:ascii="Arial" w:hAnsi="Arial" w:cs="Arial"/>
-        </w:rPr>
-        <w:t xml:space="preserve">, </w:t>
-      </w:r>
-      <w:proofErr w:type="spellStart"/>
-      <w:r>
-        <w:rPr>
-          <w:rFonts w:ascii="Arial" w:hAnsi="Arial" w:cs="Arial"/>
-        </w:rPr>
-        <w:t>Pricing</w:t>
-      </w:r>
-      <w:proofErr w:type="spellEnd"/>
-      <w:r>
-        <w:rPr>
-          <w:rFonts w:ascii="Arial" w:hAnsi="Arial" w:cs="Arial"/>
-        </w:rPr>
-        <w:t xml:space="preserve">, </w:t>
-      </w:r>
-      <w:proofErr w:type="spellStart"/>
-      <w:r>
-        <w:rPr>
-          <w:rFonts w:ascii="Arial" w:hAnsi="Arial" w:cs="Arial"/>
-        </w:rPr>
-        <w:t>REvenue</w:t>
-      </w:r>
-      <w:proofErr w:type="spellEnd"/>
-      <w:r>
-        <w:rPr>
-          <w:rFonts w:ascii="Arial" w:hAnsi="Arial" w:cs="Arial"/>
-        </w:rPr>
-        <w:t>.</w:t>
-      </w:r>
-    </w:p>
-    <w:p>
-      <w:pPr>
-        <w:rPr>
-          <w:rFonts w:ascii="Arial" w:hAnsi="Arial" w:cs="Arial"/>
-        </w:rPr>
-      </w:pPr>
-    </w:p>
-    <w:p>
-      <w:pPr>
-        <w:rPr>
-          <w:rFonts w:ascii="Arial" w:hAnsi="Arial" w:cs="Arial"/>
-        </w:rPr>
-      </w:pPr>
-      <w:proofErr w:type="gramStart"/>
+        <w:t>Director de Flota: Defleeting y remarketing,</w:t>
+      </w:r>
+      <w:r>
+        <w:rPr>
+          <w:rFonts w:ascii="Arial" w:hAnsi="Arial" w:cs="Arial"/>
+        </w:rPr>
+        <w:t xml:space="preserve"> Planning, Seguros y reparaciones, Mantenimiento.</w:t>
+      </w:r>
+    </w:p>
+    <w:p>
+      <w:pPr>
+        <w:rPr>
+          <w:rFonts w:ascii="Arial" w:hAnsi="Arial" w:cs="Arial"/>
+        </w:rPr>
+      </w:pPr>
+      <w:r>
+        <w:rPr>
+          <w:rFonts w:ascii="Arial" w:hAnsi="Arial" w:cs="Arial"/>
+        </w:rPr>
+        <w:t>Revenue &amp; Capacity.</w:t>
+      </w:r>
+      <w:r>
+        <w:rPr>
+          <w:rFonts w:ascii="Arial" w:hAnsi="Arial" w:cs="Arial"/>
+        </w:rPr>
+        <w:t>RCM Director: Capacity, Pricing, R</w:t>
+      </w:r>
+      <w:r>
+        <w:rPr>
+          <w:rFonts w:ascii="Arial" w:hAnsi="Arial" w:cs="Arial"/>
+        </w:rPr>
+        <w:t>e</w:t>
+      </w:r>
+      <w:r>
+        <w:rPr>
+          <w:rFonts w:ascii="Arial" w:hAnsi="Arial" w:cs="Arial"/>
+        </w:rPr>
+        <w:t>venue.</w:t>
+      </w:r>
+    </w:p>
+    <w:p>
+      <w:pPr>
+        <w:rPr>
+          <w:rFonts w:ascii="Arial" w:hAnsi="Arial" w:cs="Arial"/>
+        </w:rPr>
+      </w:pPr>
+    </w:p>
+    <w:p>
+      <w:pPr>
+        <w:rPr>
+          <w:rFonts w:ascii="Arial" w:hAnsi="Arial" w:cs="Arial"/>
+        </w:rPr>
+      </w:pPr>
       <w:r>
         <w:rPr>
           <w:rFonts w:ascii="Arial" w:hAnsi="Arial" w:cs="Arial"/>
           <w:u w:val="single"/>
         </w:rPr>
-        <w:t>Necesidades a cubrir</w:t>
-      </w:r>
-      <w:proofErr w:type="gramEnd"/>
-      <w:r>
-        <w:rPr>
-          <w:rFonts w:ascii="Arial" w:hAnsi="Arial" w:cs="Arial"/>
-          <w:u w:val="single"/>
-        </w:rPr>
-        <w:t xml:space="preserve"> por </w:t>
+        <w:t xml:space="preserve">Necesidades a cubrir por </w:t>
       </w:r>
       <w:r>
         <w:rPr>
@@ -1686,7 +1114,6 @@
         <w:rPr>
           <w:rFonts w:ascii="Arial" w:hAnsi="Arial" w:cs="Arial"/>
         </w:rPr>
-        <w:lastRenderedPageBreak/>
         <w:t xml:space="preserve">Posteriormente al cierre del contrato de alquiler se enviará un correo de valoración del servicio para que </w:t>
       </w:r>
       <w:r>
@@ -1783,7 +1210,14 @@
         <w:rPr>
           <w:rFonts w:ascii="Arial" w:hAnsi="Arial" w:cs="Arial"/>
         </w:rPr>
-        <w:t xml:space="preserve">Generación de informes de ventas diarios de la oficina en general y en particular de cada agente, conectando así con cada conexión de cada agente el resultado diario y el rendimiento </w:t>
+        <w:t xml:space="preserve">Generación de informes de ventas diarios de la oficina en general y en particular de cada agente, conectando así con cada conexión de cada agente </w:t>
+      </w:r>
+      <w:r>
+        <w:rPr>
+          <w:rFonts w:ascii="Arial" w:hAnsi="Arial" w:cs="Arial"/>
+        </w:rPr>
+        <w:lastRenderedPageBreak/>
+        <w:t xml:space="preserve">el resultado diario y el rendimiento </w:t>
       </w:r>
       <w:r>
         <w:rPr>
@@ -1825,21 +1259,7 @@
         <w:rPr>
           <w:rFonts w:ascii="Arial" w:hAnsi="Arial" w:cs="Arial"/>
         </w:rPr>
-        <w:t xml:space="preserve">Generación de </w:t>
-      </w:r>
-      <w:proofErr w:type="spellStart"/>
-      <w:r>
-        <w:rPr>
-          <w:rFonts w:ascii="Arial" w:hAnsi="Arial" w:cs="Arial"/>
-        </w:rPr>
-        <w:t>dashboards</w:t>
-      </w:r>
-      <w:proofErr w:type="spellEnd"/>
-      <w:r>
-        <w:rPr>
-          <w:rFonts w:ascii="Arial" w:hAnsi="Arial" w:cs="Arial"/>
-        </w:rPr>
-        <w:t xml:space="preserve"> diarios que tengan un </w:t>
+        <w:t xml:space="preserve">Generación de dashboards diarios que tengan un </w:t>
       </w:r>
       <w:r>
         <w:rPr>
@@ -1869,49 +1289,7 @@
         <w:rPr>
           <w:rFonts w:ascii="Arial" w:hAnsi="Arial" w:cs="Arial"/>
         </w:rPr>
-        <w:t xml:space="preserve"> de clientes directos en oficina sin reservas, </w:t>
-      </w:r>
-      <w:proofErr w:type="spellStart"/>
-      <w:r>
-        <w:rPr>
-          <w:rFonts w:ascii="Arial" w:hAnsi="Arial" w:cs="Arial"/>
-        </w:rPr>
-        <w:t>nps</w:t>
-      </w:r>
-      <w:proofErr w:type="spellEnd"/>
-      <w:r>
-        <w:rPr>
-          <w:rFonts w:ascii="Arial" w:hAnsi="Arial" w:cs="Arial"/>
-        </w:rPr>
-        <w:t xml:space="preserve"> diario recibido de la oficina, </w:t>
-      </w:r>
-      <w:proofErr w:type="spellStart"/>
-      <w:r>
-        <w:rPr>
-          <w:rFonts w:ascii="Arial" w:hAnsi="Arial" w:cs="Arial"/>
-        </w:rPr>
-        <w:t>nps</w:t>
-      </w:r>
-      <w:proofErr w:type="spellEnd"/>
-      <w:r>
-        <w:rPr>
-          <w:rFonts w:ascii="Arial" w:hAnsi="Arial" w:cs="Arial"/>
-        </w:rPr>
-        <w:t xml:space="preserve"> diario recibido de cada agente de la oficina, productividad diaria de oficina (</w:t>
-      </w:r>
-      <w:proofErr w:type="spellStart"/>
-      <w:r>
-        <w:rPr>
-          <w:rFonts w:ascii="Arial" w:hAnsi="Arial" w:cs="Arial"/>
-        </w:rPr>
-        <w:t>revenue</w:t>
-      </w:r>
-      <w:proofErr w:type="spellEnd"/>
-      <w:r>
-        <w:rPr>
-          <w:rFonts w:ascii="Arial" w:hAnsi="Arial" w:cs="Arial"/>
-        </w:rPr>
-        <w:t>), productividad diaria de cada agente.</w:t>
+        <w:t xml:space="preserve"> de clientes directos en oficina sin reservas, nps diario recibido de la oficina, nps diario recibido de cada agente de la oficina, productividad diaria de oficina (revenue), productividad diaria de cada agente.</w:t>
       </w:r>
     </w:p>
     <w:p>
@@ -1929,21 +1307,7 @@
         <w:rPr>
           <w:rFonts w:ascii="Arial" w:hAnsi="Arial" w:cs="Arial"/>
         </w:rPr>
-        <w:t xml:space="preserve">Informes de </w:t>
-      </w:r>
-      <w:proofErr w:type="spellStart"/>
-      <w:r>
-        <w:rPr>
-          <w:rFonts w:ascii="Arial" w:hAnsi="Arial" w:cs="Arial"/>
-        </w:rPr>
-        <w:t>revenue</w:t>
-      </w:r>
-      <w:proofErr w:type="spellEnd"/>
-      <w:r>
-        <w:rPr>
-          <w:rFonts w:ascii="Arial" w:hAnsi="Arial" w:cs="Arial"/>
-        </w:rPr>
-        <w:t xml:space="preserve"> en contratos realizados de manera diaria, semanal y mensual.</w:t>
+        <w:t>Informes de revenue en contratos realizados de manera diaria, semanal y mensual.</w:t>
       </w:r>
     </w:p>
     <w:p>
@@ -1983,7 +1347,6 @@
         </w:rPr>
         <w:t xml:space="preserve">Europcar España utiliza un sistema ERP propio que integra distintos módulos y se conecta con soluciones externas según las necesidades operativas de la empresa. Entre las plataformas complementarias, utiliza </w:t>
       </w:r>
-      <w:proofErr w:type="spellStart"/>
       <w:r>
         <w:rPr>
           <w:rFonts w:ascii="Arial" w:hAnsi="Arial" w:cs="Arial"/>
@@ -1991,7 +1354,6 @@
         </w:rPr>
         <w:t>Bavel</w:t>
       </w:r>
-      <w:proofErr w:type="spellEnd"/>
       <w:r>
         <w:rPr>
           <w:rFonts w:ascii="Arial" w:hAnsi="Arial" w:cs="Arial"/>
@@ -2050,28 +1412,13 @@
         <w:rPr>
           <w:rFonts w:ascii="Arial" w:hAnsi="Arial" w:cs="Arial"/>
         </w:rPr>
-        <w:lastRenderedPageBreak/>
         <w:t xml:space="preserve">Para implementar estas funcionalidades en un ERP de alquiler de vehículos, como Europcar, </w:t>
       </w:r>
       <w:r>
         <w:rPr>
           <w:rFonts w:ascii="Arial" w:hAnsi="Arial" w:cs="Arial"/>
         </w:rPr>
-        <w:t xml:space="preserve">con </w:t>
-      </w:r>
-      <w:proofErr w:type="spellStart"/>
-      <w:r>
-        <w:rPr>
-          <w:rFonts w:ascii="Arial" w:hAnsi="Arial" w:cs="Arial"/>
-        </w:rPr>
-        <w:t>Odoo</w:t>
-      </w:r>
-      <w:proofErr w:type="spellEnd"/>
-      <w:r>
-        <w:rPr>
-          <w:rFonts w:ascii="Arial" w:hAnsi="Arial" w:cs="Arial"/>
-        </w:rPr>
-        <w:t xml:space="preserve"> </w:t>
+        <w:t xml:space="preserve">con Odoo </w:t>
       </w:r>
       <w:r>
         <w:rPr>
@@ -2188,6 +1535,7 @@
         <w:rPr>
           <w:rFonts w:ascii="Arial" w:hAnsi="Arial" w:cs="Arial"/>
         </w:rPr>
+        <w:lastRenderedPageBreak/>
         <w:t>El sistema ERP debería ofrecer una interfaz amigable para crear contratos en minutos. Este módulo se conectaría al CRM para obtener detalles del cliente y a un sistema de productos adicionales (seguros,</w:t>
       </w:r>
       <w:r>
@@ -2251,21 +1599,7 @@
         <w:rPr>
           <w:rFonts w:ascii="Arial" w:hAnsi="Arial" w:cs="Arial"/>
         </w:rPr>
-        <w:t xml:space="preserve">Al finalizar cada alquiler, el ERP podría enviar automáticamente un correo electrónico de valoración que recoja información sobre el servicio recibido en diferentes etapas, como la calidad del vehículo, la atención recibida, y la experiencia general. Esto ayuda a medir el Net </w:t>
-      </w:r>
-      <w:proofErr w:type="spellStart"/>
-      <w:r>
-        <w:rPr>
-          <w:rFonts w:ascii="Arial" w:hAnsi="Arial" w:cs="Arial"/>
-        </w:rPr>
-        <w:t>Promoter</w:t>
-      </w:r>
-      <w:proofErr w:type="spellEnd"/>
-      <w:r>
-        <w:rPr>
-          <w:rFonts w:ascii="Arial" w:hAnsi="Arial" w:cs="Arial"/>
-        </w:rPr>
-        <w:t xml:space="preserve"> Score (NPS) y otros indicadores de satisfacción.</w:t>
+        <w:t>Al finalizar cada alquiler, el ERP podría enviar automáticamente un correo electrónico de valoración que recoja información sobre el servicio recibido en diferentes etapas, como la calidad del vehículo, la atención recibida, y la experiencia general. Esto ayuda a medir el Net Promoter Score (NPS) y otros indicadores de satisfacción.</w:t>
       </w:r>
     </w:p>
     <w:p>
@@ -2343,21 +1677,7 @@
         <w:rPr>
           <w:rFonts w:ascii="Arial" w:hAnsi="Arial" w:cs="Arial"/>
         </w:rPr>
-        <w:t xml:space="preserve">Un módulo de reportes automatizados proporciona un desglose de ventas y rendimiento individual de cada agente y de la oficina en su conjunto, comparando los resultados con los objetivos. Estos informes pueden visualizarse en </w:t>
-      </w:r>
-      <w:proofErr w:type="spellStart"/>
-      <w:r>
-        <w:rPr>
-          <w:rFonts w:ascii="Arial" w:hAnsi="Arial" w:cs="Arial"/>
-        </w:rPr>
-        <w:t>dashboards</w:t>
-      </w:r>
-      <w:proofErr w:type="spellEnd"/>
-      <w:r>
-        <w:rPr>
-          <w:rFonts w:ascii="Arial" w:hAnsi="Arial" w:cs="Arial"/>
-        </w:rPr>
-        <w:t xml:space="preserve"> diarios, lo que facilita la toma de decisiones para supervisores y gerentes.</w:t>
+        <w:t>Un módulo de reportes automatizados proporciona un desglose de ventas y rendimiento individual de cada agente y de la oficina en su conjunto, comparando los resultados con los objetivos. Estos informes pueden visualizarse en dashboards diarios, lo que facilita la toma de decisiones para supervisores y gerentes.</w:t>
       </w:r>
     </w:p>
     <w:p>
@@ -2371,21 +1691,12 @@
           <w:u w:val="single"/>
         </w:rPr>
       </w:pPr>
-      <w:proofErr w:type="spellStart"/>
       <w:r>
         <w:rPr>
           <w:rFonts w:ascii="Arial" w:hAnsi="Arial" w:cs="Arial"/>
           <w:u w:val="single"/>
         </w:rPr>
-        <w:t>Dashboard</w:t>
-      </w:r>
-      <w:proofErr w:type="spellEnd"/>
-      <w:r>
-        <w:rPr>
-          <w:rFonts w:ascii="Arial" w:hAnsi="Arial" w:cs="Arial"/>
-          <w:u w:val="single"/>
-        </w:rPr>
-        <w:t xml:space="preserve"> Operativo Diario</w:t>
+        <w:t>Dashboard Operativo Diario</w:t>
       </w:r>
       <w:r>
         <w:rPr>
@@ -2558,24 +1869,7 @@
           <w:rFonts w:ascii="Arial" w:hAnsi="Arial" w:cs="Arial"/>
           <w:u w:val="single"/>
         </w:rPr>
-        <w:lastRenderedPageBreak/>
-        <w:t>Informes de Ingresos (</w:t>
-      </w:r>
-      <w:proofErr w:type="spellStart"/>
-      <w:r>
-        <w:rPr>
-          <w:rFonts w:ascii="Arial" w:hAnsi="Arial" w:cs="Arial"/>
-          <w:u w:val="single"/>
-        </w:rPr>
-        <w:t>Revenue</w:t>
-      </w:r>
-      <w:proofErr w:type="spellEnd"/>
-      <w:r>
-        <w:rPr>
-          <w:rFonts w:ascii="Arial" w:hAnsi="Arial" w:cs="Arial"/>
-          <w:u w:val="single"/>
-        </w:rPr>
-        <w:t>) por Contrato</w:t>
+        <w:t>Informes de Ingresos (Revenue) por Contrato</w:t>
       </w:r>
       <w:r>
         <w:rPr>
@@ -2647,6 +1941,7 @@
         <w:rPr>
           <w:rFonts w:ascii="Arial" w:hAnsi="Arial" w:cs="Arial"/>
         </w:rPr>
+        <w:lastRenderedPageBreak/>
         <w:t>Implementar estos módulos permite automatizar y optimizar muchas de las tareas críticas de una empresa de alquiler de vehículos, proporcionando una experiencia ágil tanto para los clientes como para el personal operativo.</w:t>
       </w:r>
     </w:p>
@@ -2798,69 +2093,20 @@
         <w:rPr>
           <w:rFonts w:ascii="Arial" w:hAnsi="Arial" w:cs="Arial"/>
         </w:rPr>
-        <w:t xml:space="preserve">Para sus sistemas de </w:t>
-      </w:r>
-      <w:proofErr w:type="spellStart"/>
-      <w:r>
-        <w:rPr>
-          <w:rFonts w:ascii="Arial" w:hAnsi="Arial" w:cs="Arial"/>
-        </w:rPr>
-        <w:t>backup</w:t>
-      </w:r>
-      <w:proofErr w:type="spellEnd"/>
-      <w:r>
-        <w:rPr>
-          <w:rFonts w:ascii="Arial" w:hAnsi="Arial" w:cs="Arial"/>
-        </w:rPr>
-        <w:t>, Europcar emplea medidas de redundancia y restauración a través de servicios en la nube, mejorando la resiliencia de sus datos. Además, la empresa utiliza soluciones de seguridad como segmentación de red y cifrado, en conjunto con controles de permisos y autenticación, cumpliendo con normativas de protección de datos</w:t>
-      </w:r>
-    </w:p>
-    <w:p>
-      <w:pPr>
-        <w:rPr>
-          <w:rFonts w:ascii="Arial" w:hAnsi="Arial" w:cs="Arial"/>
-        </w:rPr>
-      </w:pPr>
-      <w:r>
-        <w:rPr>
-          <w:rFonts w:ascii="Arial" w:hAnsi="Arial" w:cs="Arial"/>
-        </w:rPr>
-        <w:t xml:space="preserve">Europcar también cuenta con sistemas de respaldo integrados, apoyados en centros de datos ubicados estratégicamente en España y Europa. Estas instalaciones cumplen </w:t>
-      </w:r>
-      <w:r>
-        <w:rPr>
-          <w:rFonts w:ascii="Arial" w:hAnsi="Arial" w:cs="Arial"/>
-        </w:rPr>
-        <w:lastRenderedPageBreak/>
-        <w:t xml:space="preserve">con altos estándares de certificación de seguridad, como las normas </w:t>
-      </w:r>
-      <w:proofErr w:type="spellStart"/>
-      <w:r>
-        <w:rPr>
-          <w:rFonts w:ascii="Arial" w:hAnsi="Arial" w:cs="Arial"/>
-        </w:rPr>
-        <w:t>Tier</w:t>
-      </w:r>
-      <w:proofErr w:type="spellEnd"/>
-      <w:r>
-        <w:rPr>
-          <w:rFonts w:ascii="Arial" w:hAnsi="Arial" w:cs="Arial"/>
-        </w:rPr>
-        <w:t xml:space="preserve"> III, que garantizan que sus datos estén protegidos y accesibles en caso de fallos o emergencias. Además, a través de su colaboración con T-</w:t>
-      </w:r>
-      <w:proofErr w:type="spellStart"/>
-      <w:r>
-        <w:rPr>
-          <w:rFonts w:ascii="Arial" w:hAnsi="Arial" w:cs="Arial"/>
-        </w:rPr>
-        <w:t>Systems</w:t>
-      </w:r>
-      <w:proofErr w:type="spellEnd"/>
-      <w:r>
-        <w:rPr>
-          <w:rFonts w:ascii="Arial" w:hAnsi="Arial" w:cs="Arial"/>
-        </w:rPr>
-        <w:t xml:space="preserve"> y otros socios de tecnología, la empresa emplea soluciones de nube privada para sus datos sensibles, protegiendo la privacidad de sus clientes y optimizando sus operaciones en Europa.</w:t>
+        <w:t>Para sus sistemas de backup, Europcar emplea medidas de redundancia y restauración a través de servicios en la nube, mejorando la resiliencia de sus datos. Además, la empresa utiliza soluciones de seguridad como segmentación de red y cifrado, en conjunto con controles de permisos y autenticación, cumpliendo con normativas de protección de datos</w:t>
+      </w:r>
+    </w:p>
+    <w:p>
+      <w:pPr>
+        <w:rPr>
+          <w:rFonts w:ascii="Arial" w:hAnsi="Arial" w:cs="Arial"/>
+        </w:rPr>
+      </w:pPr>
+      <w:r>
+        <w:rPr>
+          <w:rFonts w:ascii="Arial" w:hAnsi="Arial" w:cs="Arial"/>
+        </w:rPr>
+        <w:t>Europcar también cuenta con sistemas de respaldo integrados, apoyados en centros de datos ubicados estratégicamente en España y Europa. Estas instalaciones cumplen con altos estándares de certificación de seguridad, como las normas Tier III, que garantizan que sus datos estén protegidos y accesibles en caso de fallos o emergencias. Además, a través de su colaboración con T-Systems y otros socios de tecnología, la empresa emplea soluciones de nube privada para sus datos sensibles, protegiendo la privacidad de sus clientes y optimizando sus operaciones en Europa.</w:t>
       </w:r>
     </w:p>
     <w:p>
@@ -2912,6 +2158,7 @@
           <w:b/>
           <w:bCs/>
         </w:rPr>
+        <w:lastRenderedPageBreak/>
         <w:t>Clientes mayoristas</w:t>
       </w:r>
       <w:r>
@@ -3173,7 +2420,6 @@
         <w:rPr>
           <w:rFonts w:ascii="Arial" w:hAnsi="Arial" w:cs="Arial"/>
         </w:rPr>
-        <w:lastRenderedPageBreak/>
         <w:t>Estos proveedores generalmente no requieren acceso constante a las instalaciones de Europcar, pero en el caso de mantenimiento y revisiones técnicas de vehículos, algunos técnicos de estas empresas sí deben ingresar a talleres o áreas específicas donde se lleva a cabo el servicio técnico.</w:t>
       </w:r>
     </w:p>
@@ -3219,7 +2465,14 @@
         <w:rPr>
           <w:rFonts w:ascii="Arial" w:hAnsi="Arial" w:cs="Arial"/>
         </w:rPr>
-        <w:t>: Los clientes no tienen acceso directo al ERP. Sin embargo, pueden utilizar plataformas interactivas, como sitios web y aplicaciones móviles, que están integradas con el ERP. A través de estos canales, los clientes pueden realizar reservas, revisar detalles de sus alquileres y gestionar contratos, todo ello de manera sencilla y eficiente.</w:t>
+        <w:t xml:space="preserve">: Los clientes no tienen acceso directo al ERP. Sin embargo, pueden utilizar plataformas interactivas, como sitios web y aplicaciones móviles, que están integradas con el ERP. A través de estos canales, los </w:t>
+      </w:r>
+      <w:r>
+        <w:rPr>
+          <w:rFonts w:ascii="Arial" w:hAnsi="Arial" w:cs="Arial"/>
+        </w:rPr>
+        <w:lastRenderedPageBreak/>
+        <w:t>clientes pueden realizar reservas, revisar detalles de sus alquileres y gestionar contratos, todo ello de manera sencilla y eficiente.</w:t>
       </w:r>
     </w:p>
     <w:p>
@@ -3297,7 +2550,6 @@
         </w:rPr>
         <w:t xml:space="preserve">Europcar IB, S.A. actualmente utiliza un sistema de gestión denominado </w:t>
       </w:r>
-      <w:proofErr w:type="spellStart"/>
       <w:r>
         <w:rPr>
           <w:rFonts w:ascii="Arial" w:hAnsi="Arial" w:cs="Arial"/>
@@ -3306,7 +2558,6 @@
         </w:rPr>
         <w:t>Opticar</w:t>
       </w:r>
-      <w:proofErr w:type="spellEnd"/>
       <w:r>
         <w:rPr>
           <w:rFonts w:ascii="Arial" w:hAnsi="Arial" w:cs="Arial"/>
@@ -3334,18 +2585,8 @@
           <w:b/>
           <w:bCs/>
         </w:rPr>
-        <w:t xml:space="preserve"> </w:t>
-      </w:r>
-      <w:proofErr w:type="spellStart"/>
-      <w:r>
-        <w:rPr>
-          <w:rFonts w:ascii="Arial" w:hAnsi="Arial" w:cs="Arial"/>
-          <w:b/>
-          <w:bCs/>
-        </w:rPr>
-        <w:t>Opticar</w:t>
-      </w:r>
-      <w:proofErr w:type="spellEnd"/>
+        <w:t xml:space="preserve"> Opticar</w:t>
+      </w:r>
       <w:r>
         <w:rPr>
           <w:rFonts w:ascii="Arial" w:hAnsi="Arial" w:cs="Arial"/>
@@ -3377,21 +2618,7 @@
         <w:rPr>
           <w:rFonts w:ascii="Arial" w:hAnsi="Arial" w:cs="Arial"/>
         </w:rPr>
-        <w:t xml:space="preserve">: </w:t>
-      </w:r>
-      <w:proofErr w:type="spellStart"/>
-      <w:r>
-        <w:rPr>
-          <w:rFonts w:ascii="Arial" w:hAnsi="Arial" w:cs="Arial"/>
-        </w:rPr>
-        <w:t>Opticar</w:t>
-      </w:r>
-      <w:proofErr w:type="spellEnd"/>
-      <w:r>
-        <w:rPr>
-          <w:rFonts w:ascii="Arial" w:hAnsi="Arial" w:cs="Arial"/>
-        </w:rPr>
-        <w:t xml:space="preserve"> integra múltiples modelos predictivos y utiliza técnicas de optimización y simulación para evaluar la demanda y gestionar los precios de los vehículos.</w:t>
+        <w:t>: Opticar integra múltiples modelos predictivos y utiliza técnicas de optimización y simulación para evaluar la demanda y gestionar los precios de los vehículos.</w:t>
       </w:r>
     </w:p>
     <w:p>
@@ -3460,28 +2687,13 @@
           <w:b/>
           <w:bCs/>
         </w:rPr>
-        <w:lastRenderedPageBreak/>
         <w:t>Lenguaje de Programación</w:t>
       </w:r>
       <w:r>
         <w:rPr>
           <w:rFonts w:ascii="Arial" w:hAnsi="Arial" w:cs="Arial"/>
         </w:rPr>
-        <w:t xml:space="preserve">: El detalle sobre el lenguaje de programación específico de </w:t>
-      </w:r>
-      <w:proofErr w:type="spellStart"/>
-      <w:r>
-        <w:rPr>
-          <w:rFonts w:ascii="Arial" w:hAnsi="Arial" w:cs="Arial"/>
-        </w:rPr>
-        <w:t>Opticar</w:t>
-      </w:r>
-      <w:proofErr w:type="spellEnd"/>
-      <w:r>
-        <w:rPr>
-          <w:rFonts w:ascii="Arial" w:hAnsi="Arial" w:cs="Arial"/>
-        </w:rPr>
-        <w:t xml:space="preserve"> no se menciona, pero muchos sistemas de este tipo suelen estar desarrollados en lenguajes como Java o Python, que son comunes en aplicaciones de análisis de datos y optimización.</w:t>
+        <w:t>: El detalle sobre el lenguaje de programación específico de Opticar no se menciona, pero muchos sistemas de este tipo suelen estar desarrollados en lenguajes como Java o Python, que son comunes en aplicaciones de análisis de datos y optimización.</w:t>
       </w:r>
     </w:p>
     <w:p>
@@ -3527,7 +2739,14 @@
         <w:rPr>
           <w:rFonts w:ascii="Arial" w:hAnsi="Arial" w:cs="Arial"/>
         </w:rPr>
-        <w:t>Estas consideraciones pueden ayudar a guiar la implantación del ERP en Europcar IB, S.A., asegurando que el sistema no solo satisfaga las necesidades actuales de la empresa, sino que también sea escalable para futuros crecimientos y adaptaciones en el mercado.</w:t>
+        <w:t xml:space="preserve">Estas consideraciones pueden ayudar a guiar la implantación del ERP en Europcar IB, S.A., asegurando que el sistema no solo satisfaga las necesidades actuales de la </w:t>
+      </w:r>
+      <w:r>
+        <w:rPr>
+          <w:rFonts w:ascii="Arial" w:hAnsi="Arial" w:cs="Arial"/>
+        </w:rPr>
+        <w:lastRenderedPageBreak/>
+        <w:t>empresa, sino que también sea escalable para futuros crecimientos y adaptaciones en el mercado.</w:t>
       </w:r>
     </w:p>
     <w:p>

</xml_diff>